<commit_message>
added class diagram, and data types and operation signatures to report 2 final -bp
</commit_message>
<xml_diff>
--- a/projects/Report2/Report2Final.docx
+++ b/projects/Report2/Report2Final.docx
@@ -1,6 +1,6 @@
 
 <file path=word/document.xml><?xml version="1.0" encoding="utf-8"?>
-<w:document xmlns:wpc="http://schemas.microsoft.com/office/word/2010/wordprocessingCanvas" xmlns:mo="http://schemas.microsoft.com/office/mac/office/2008/main" xmlns:mc="http://schemas.openxmlformats.org/markup-compatibility/2006" xmlns:mv="urn:schemas-microsoft-com:mac:vml" xmlns:o="urn:schemas-microsoft-com:office:office" xmlns:r="http://schemas.openxmlformats.org/officeDocument/2006/relationships" xmlns:m="http://schemas.openxmlformats.org/officeDocument/2006/math" xmlns:v="urn:schemas-microsoft-com:vml" xmlns:wp14="http://schemas.microsoft.com/office/word/2010/wordprocessingDrawing" xmlns:wp="http://schemas.openxmlformats.org/drawingml/2006/wordprocessingDrawing" xmlns:w10="urn:schemas-microsoft-com:office:word" xmlns:w="http://schemas.openxmlformats.org/wordprocessingml/2006/main" xmlns:w14="http://schemas.microsoft.com/office/word/2010/wordml" xmlns:w15="http://schemas.microsoft.com/office/word/2012/wordml" xmlns:wpg="http://schemas.microsoft.com/office/word/2010/wordprocessingGroup" xmlns:wpi="http://schemas.microsoft.com/office/word/2010/wordprocessingInk" xmlns:wne="http://schemas.microsoft.com/office/word/2006/wordml" xmlns:wps="http://schemas.microsoft.com/office/word/2010/wordprocessingShape" mc:Ignorable="w14 w15 wp14">
+<w:document xmlns:wpc="http://schemas.microsoft.com/office/word/2010/wordprocessingCanvas" xmlns:cx="http://schemas.microsoft.com/office/drawing/2014/chartex" xmlns:cx1="http://schemas.microsoft.com/office/drawing/2015/9/8/chartex" xmlns:cx2="http://schemas.microsoft.com/office/drawing/2015/10/21/chartex" xmlns:cx3="http://schemas.microsoft.com/office/drawing/2016/5/9/chartex" xmlns:cx4="http://schemas.microsoft.com/office/drawing/2016/5/10/chartex" xmlns:cx5="http://schemas.microsoft.com/office/drawing/2016/5/11/chartex" xmlns:cx6="http://schemas.microsoft.com/office/drawing/2016/5/12/chartex" xmlns:cx7="http://schemas.microsoft.com/office/drawing/2016/5/13/chartex" xmlns:cx8="http://schemas.microsoft.com/office/drawing/2016/5/14/chartex" xmlns:mc="http://schemas.openxmlformats.org/markup-compatibility/2006" xmlns:aink="http://schemas.microsoft.com/office/drawing/2016/ink" xmlns:am3d="http://schemas.microsoft.com/office/drawing/2017/model3d" xmlns:o="urn:schemas-microsoft-com:office:office" xmlns:r="http://schemas.openxmlformats.org/officeDocument/2006/relationships" xmlns:m="http://schemas.openxmlformats.org/officeDocument/2006/math" xmlns:v="urn:schemas-microsoft-com:vml" xmlns:wp14="http://schemas.microsoft.com/office/word/2010/wordprocessingDrawing" xmlns:wp="http://schemas.openxmlformats.org/drawingml/2006/wordprocessingDrawing" xmlns:w10="urn:schemas-microsoft-com:office:word" xmlns:w="http://schemas.openxmlformats.org/wordprocessingml/2006/main" xmlns:w14="http://schemas.microsoft.com/office/word/2010/wordml" xmlns:w15="http://schemas.microsoft.com/office/word/2012/wordml" xmlns:w16cid="http://schemas.microsoft.com/office/word/2016/wordml/cid" xmlns:w16se="http://schemas.microsoft.com/office/word/2015/wordml/symex" xmlns:wpg="http://schemas.microsoft.com/office/word/2010/wordprocessingGroup" xmlns:wpi="http://schemas.microsoft.com/office/word/2010/wordprocessingInk" xmlns:wne="http://schemas.microsoft.com/office/word/2006/wordml" xmlns:wps="http://schemas.microsoft.com/office/word/2010/wordprocessingShape" mc:Ignorable="w14 w15 w16se w16cid wp14">
   <w:body>
     <w:p>
       <w:pPr>
@@ -114,7 +114,7 @@
       <w:pPr>
         <w:pStyle w:val="Heading1"/>
       </w:pPr>
-      <w:bookmarkStart w:id="0" w:name="_Toc495861015"/>
+      <w:bookmarkStart w:id="0" w:name="_Toc496277486"/>
       <w:r>
         <w:t>Contributions:</w:t>
       </w:r>
@@ -145,12 +145,6 @@
       </w:r>
       <w:r>
         <w:t>Project management, and overlook of diagrams.</w:t>
-      </w:r>
-    </w:p>
-    <w:p>
-      <w:r>
-        <w:tab/>
-        <w:t>Class diagrams (corrupt).</w:t>
       </w:r>
     </w:p>
     <w:p/>
@@ -191,6 +185,14 @@
         <w:t>Family emergency</w:t>
       </w:r>
     </w:p>
+    <w:p>
+      <w:pPr>
+        <w:ind w:left="720"/>
+      </w:pPr>
+      <w:r>
+        <w:t>User interface design and implementation, progress report, integration and testing, merging contributions</w:t>
+      </w:r>
+    </w:p>
     <w:p/>
     <w:p>
       <w:pPr>
@@ -250,10 +252,23 @@
     <w:p>
       <w:r>
         <w:tab/>
-        <w:t>Data Structures, Design of Tests.</w:t>
+        <w:t>Data Structures, Design of Tests</w:t>
+      </w:r>
+      <w:r>
+        <w:t>, class diagrams</w:t>
+      </w:r>
+      <w:r>
+        <w:t>, data types and  operation signatures</w:t>
+      </w:r>
+      <w:bookmarkStart w:id="1" w:name="_GoBack"/>
+      <w:bookmarkEnd w:id="1"/>
+      <w:r>
+        <w:t>.</w:t>
+      </w:r>
+      <w:r>
+        <w:t xml:space="preserve"> </w:t>
       </w:r>
     </w:p>
-    <w:p/>
     <w:p/>
     <w:p/>
     <w:p/>
@@ -317,7 +332,7 @@
           <w:r>
             <w:fldChar w:fldCharType="separate"/>
           </w:r>
-          <w:hyperlink w:anchor="_Toc495861015" w:history="1">
+          <w:hyperlink w:anchor="_Toc496277486" w:history="1">
             <w:r>
               <w:rPr>
                 <w:rStyle w:val="Hyperlink"/>
@@ -344,7 +359,7 @@
                 <w:noProof/>
                 <w:webHidden/>
               </w:rPr>
-              <w:instrText xml:space="preserve"> PAGEREF _Toc495861015 \h </w:instrText>
+              <w:instrText xml:space="preserve"> PAGEREF _Toc496277486 \h </w:instrText>
             </w:r>
             <w:r>
               <w:rPr>
@@ -386,7 +401,7 @@
               <w:noProof/>
             </w:rPr>
           </w:pPr>
-          <w:hyperlink w:anchor="_Toc495861016" w:history="1">
+          <w:hyperlink w:anchor="_Toc496277487" w:history="1">
             <w:r>
               <w:rPr>
                 <w:rStyle w:val="Hyperlink"/>
@@ -413,7 +428,7 @@
                 <w:noProof/>
                 <w:webHidden/>
               </w:rPr>
-              <w:instrText xml:space="preserve"> PAGEREF _Toc495861016 \h </w:instrText>
+              <w:instrText xml:space="preserve"> PAGEREF _Toc496277487 \h </w:instrText>
             </w:r>
             <w:r>
               <w:rPr>
@@ -455,7 +470,7 @@
               <w:noProof/>
             </w:rPr>
           </w:pPr>
-          <w:hyperlink w:anchor="_Toc495861017" w:history="1">
+          <w:hyperlink w:anchor="_Toc496277488" w:history="1">
             <w:r>
               <w:rPr>
                 <w:rStyle w:val="Hyperlink"/>
@@ -482,7 +497,7 @@
                 <w:noProof/>
                 <w:webHidden/>
               </w:rPr>
-              <w:instrText xml:space="preserve"> PAGEREF _Toc495861017 \h </w:instrText>
+              <w:instrText xml:space="preserve"> PAGEREF _Toc496277488 \h </w:instrText>
             </w:r>
             <w:r>
               <w:rPr>
@@ -524,13 +539,13 @@
               <w:noProof/>
             </w:rPr>
           </w:pPr>
-          <w:hyperlink w:anchor="_Toc495861018" w:history="1">
+          <w:hyperlink w:anchor="_Toc496277489" w:history="1">
             <w:r>
               <w:rPr>
                 <w:rStyle w:val="Hyperlink"/>
                 <w:noProof/>
               </w:rPr>
-              <w:t>System Architecture</w:t>
+              <w:t>Class Diagram and Interface Specification</w:t>
             </w:r>
             <w:r>
               <w:rPr>
@@ -551,7 +566,7 @@
                 <w:noProof/>
                 <w:webHidden/>
               </w:rPr>
-              <w:instrText xml:space="preserve"> PAGEREF _Toc495861018 \h </w:instrText>
+              <w:instrText xml:space="preserve"> PAGEREF _Toc496277489 \h </w:instrText>
             </w:r>
             <w:r>
               <w:rPr>
@@ -571,7 +586,7 @@
                 <w:noProof/>
                 <w:webHidden/>
               </w:rPr>
-              <w:t>6</w:t>
+              <w:t>7</w:t>
             </w:r>
             <w:r>
               <w:rPr>
@@ -593,13 +608,13 @@
               <w:noProof/>
             </w:rPr>
           </w:pPr>
-          <w:hyperlink w:anchor="_Toc495861019" w:history="1">
+          <w:hyperlink w:anchor="_Toc496277490" w:history="1">
             <w:r>
               <w:rPr>
                 <w:rStyle w:val="Hyperlink"/>
                 <w:noProof/>
               </w:rPr>
-              <w:t>Architecture Styles</w:t>
+              <w:t>Class Diagram</w:t>
             </w:r>
             <w:r>
               <w:rPr>
@@ -620,7 +635,7 @@
                 <w:noProof/>
                 <w:webHidden/>
               </w:rPr>
-              <w:instrText xml:space="preserve"> PAGEREF _Toc495861019 \h </w:instrText>
+              <w:instrText xml:space="preserve"> PAGEREF _Toc496277490 \h </w:instrText>
             </w:r>
             <w:r>
               <w:rPr>
@@ -640,7 +655,7 @@
                 <w:noProof/>
                 <w:webHidden/>
               </w:rPr>
-              <w:t>6</w:t>
+              <w:t>7</w:t>
             </w:r>
             <w:r>
               <w:rPr>
@@ -662,13 +677,13 @@
               <w:noProof/>
             </w:rPr>
           </w:pPr>
-          <w:hyperlink w:anchor="_Toc495861020" w:history="1">
+          <w:hyperlink w:anchor="_Toc496277491" w:history="1">
             <w:r>
               <w:rPr>
                 <w:rStyle w:val="Hyperlink"/>
                 <w:noProof/>
               </w:rPr>
-              <w:t>UML Package Diagram</w:t>
+              <w:t>Data Types and Operation Signatures</w:t>
             </w:r>
             <w:r>
               <w:rPr>
@@ -689,7 +704,7 @@
                 <w:noProof/>
                 <w:webHidden/>
               </w:rPr>
-              <w:instrText xml:space="preserve"> PAGEREF _Toc495861020 \h </w:instrText>
+              <w:instrText xml:space="preserve"> PAGEREF _Toc496277491 \h </w:instrText>
             </w:r>
             <w:r>
               <w:rPr>
@@ -709,7 +724,7 @@
                 <w:noProof/>
                 <w:webHidden/>
               </w:rPr>
-              <w:t>6</w:t>
+              <w:t>7</w:t>
             </w:r>
             <w:r>
               <w:rPr>
@@ -731,13 +746,13 @@
               <w:noProof/>
             </w:rPr>
           </w:pPr>
-          <w:hyperlink w:anchor="_Toc495861021" w:history="1">
+          <w:hyperlink w:anchor="_Toc496277492" w:history="1">
             <w:r>
               <w:rPr>
                 <w:rStyle w:val="Hyperlink"/>
                 <w:noProof/>
               </w:rPr>
-              <w:t>Mapping Subsystems to hardware</w:t>
+              <w:t>Traceability Matrix</w:t>
             </w:r>
             <w:r>
               <w:rPr>
@@ -758,7 +773,7 @@
                 <w:noProof/>
                 <w:webHidden/>
               </w:rPr>
-              <w:instrText xml:space="preserve"> PAGEREF _Toc495861021 \h </w:instrText>
+              <w:instrText xml:space="preserve"> PAGEREF _Toc496277492 \h </w:instrText>
             </w:r>
             <w:r>
               <w:rPr>
@@ -778,7 +793,76 @@
                 <w:noProof/>
                 <w:webHidden/>
               </w:rPr>
-              <w:t>6</w:t>
+              <w:t>9</w:t>
+            </w:r>
+            <w:r>
+              <w:rPr>
+                <w:noProof/>
+                <w:webHidden/>
+              </w:rPr>
+              <w:fldChar w:fldCharType="end"/>
+            </w:r>
+          </w:hyperlink>
+        </w:p>
+        <w:p>
+          <w:pPr>
+            <w:pStyle w:val="TOC1"/>
+            <w:tabs>
+              <w:tab w:val="right" w:leader="dot" w:pos="9350"/>
+            </w:tabs>
+            <w:rPr>
+              <w:rFonts w:eastAsiaTheme="minorEastAsia"/>
+              <w:noProof/>
+            </w:rPr>
+          </w:pPr>
+          <w:hyperlink w:anchor="_Toc496277493" w:history="1">
+            <w:r>
+              <w:rPr>
+                <w:rStyle w:val="Hyperlink"/>
+                <w:noProof/>
+              </w:rPr>
+              <w:t>System Architecture</w:t>
+            </w:r>
+            <w:r>
+              <w:rPr>
+                <w:noProof/>
+                <w:webHidden/>
+              </w:rPr>
+              <w:tab/>
+            </w:r>
+            <w:r>
+              <w:rPr>
+                <w:noProof/>
+                <w:webHidden/>
+              </w:rPr>
+              <w:fldChar w:fldCharType="begin"/>
+            </w:r>
+            <w:r>
+              <w:rPr>
+                <w:noProof/>
+                <w:webHidden/>
+              </w:rPr>
+              <w:instrText xml:space="preserve"> PAGEREF _Toc496277493 \h </w:instrText>
+            </w:r>
+            <w:r>
+              <w:rPr>
+                <w:noProof/>
+                <w:webHidden/>
+              </w:rPr>
+            </w:r>
+            <w:r>
+              <w:rPr>
+                <w:noProof/>
+                <w:webHidden/>
+              </w:rPr>
+              <w:fldChar w:fldCharType="separate"/>
+            </w:r>
+            <w:r>
+              <w:rPr>
+                <w:noProof/>
+                <w:webHidden/>
+              </w:rPr>
+              <w:t>9</w:t>
             </w:r>
             <w:r>
               <w:rPr>
@@ -800,13 +884,13 @@
               <w:noProof/>
             </w:rPr>
           </w:pPr>
-          <w:hyperlink w:anchor="_Toc495861022" w:history="1">
+          <w:hyperlink w:anchor="_Toc496277494" w:history="1">
             <w:r>
               <w:rPr>
                 <w:rStyle w:val="Hyperlink"/>
                 <w:noProof/>
               </w:rPr>
-              <w:t>Persistent Data Storage</w:t>
+              <w:t>Architecture Styles</w:t>
             </w:r>
             <w:r>
               <w:rPr>
@@ -827,7 +911,7 @@
                 <w:noProof/>
                 <w:webHidden/>
               </w:rPr>
-              <w:instrText xml:space="preserve"> PAGEREF _Toc495861022 \h </w:instrText>
+              <w:instrText xml:space="preserve"> PAGEREF _Toc496277494 \h </w:instrText>
             </w:r>
             <w:r>
               <w:rPr>
@@ -847,7 +931,7 @@
                 <w:noProof/>
                 <w:webHidden/>
               </w:rPr>
-              <w:t>6</w:t>
+              <w:t>9</w:t>
             </w:r>
             <w:r>
               <w:rPr>
@@ -869,13 +953,13 @@
               <w:noProof/>
             </w:rPr>
           </w:pPr>
-          <w:hyperlink w:anchor="_Toc495861023" w:history="1">
+          <w:hyperlink w:anchor="_Toc496277495" w:history="1">
             <w:r>
               <w:rPr>
                 <w:rStyle w:val="Hyperlink"/>
                 <w:noProof/>
               </w:rPr>
-              <w:t>Network Protocol</w:t>
+              <w:t>UML Package Diagram</w:t>
             </w:r>
             <w:r>
               <w:rPr>
@@ -896,7 +980,7 @@
                 <w:noProof/>
                 <w:webHidden/>
               </w:rPr>
-              <w:instrText xml:space="preserve"> PAGEREF _Toc495861023 \h </w:instrText>
+              <w:instrText xml:space="preserve"> PAGEREF _Toc496277495 \h </w:instrText>
             </w:r>
             <w:r>
               <w:rPr>
@@ -916,7 +1000,7 @@
                 <w:noProof/>
                 <w:webHidden/>
               </w:rPr>
-              <w:t>6</w:t>
+              <w:t>9</w:t>
             </w:r>
             <w:r>
               <w:rPr>
@@ -938,12 +1022,219 @@
               <w:noProof/>
             </w:rPr>
           </w:pPr>
-          <w:hyperlink w:anchor="_Toc495861024" w:history="1">
+          <w:hyperlink w:anchor="_Toc496277496" w:history="1">
             <w:r>
               <w:rPr>
                 <w:rStyle w:val="Hyperlink"/>
                 <w:noProof/>
               </w:rPr>
+              <w:t>Mapping Subsystems to hardware</w:t>
+            </w:r>
+            <w:r>
+              <w:rPr>
+                <w:noProof/>
+                <w:webHidden/>
+              </w:rPr>
+              <w:tab/>
+            </w:r>
+            <w:r>
+              <w:rPr>
+                <w:noProof/>
+                <w:webHidden/>
+              </w:rPr>
+              <w:fldChar w:fldCharType="begin"/>
+            </w:r>
+            <w:r>
+              <w:rPr>
+                <w:noProof/>
+                <w:webHidden/>
+              </w:rPr>
+              <w:instrText xml:space="preserve"> PAGEREF _Toc496277496 \h </w:instrText>
+            </w:r>
+            <w:r>
+              <w:rPr>
+                <w:noProof/>
+                <w:webHidden/>
+              </w:rPr>
+            </w:r>
+            <w:r>
+              <w:rPr>
+                <w:noProof/>
+                <w:webHidden/>
+              </w:rPr>
+              <w:fldChar w:fldCharType="separate"/>
+            </w:r>
+            <w:r>
+              <w:rPr>
+                <w:noProof/>
+                <w:webHidden/>
+              </w:rPr>
+              <w:t>9</w:t>
+            </w:r>
+            <w:r>
+              <w:rPr>
+                <w:noProof/>
+                <w:webHidden/>
+              </w:rPr>
+              <w:fldChar w:fldCharType="end"/>
+            </w:r>
+          </w:hyperlink>
+        </w:p>
+        <w:p>
+          <w:pPr>
+            <w:pStyle w:val="TOC2"/>
+            <w:tabs>
+              <w:tab w:val="right" w:leader="dot" w:pos="9350"/>
+            </w:tabs>
+            <w:rPr>
+              <w:rFonts w:eastAsiaTheme="minorEastAsia"/>
+              <w:noProof/>
+            </w:rPr>
+          </w:pPr>
+          <w:hyperlink w:anchor="_Toc496277497" w:history="1">
+            <w:r>
+              <w:rPr>
+                <w:rStyle w:val="Hyperlink"/>
+                <w:noProof/>
+              </w:rPr>
+              <w:t>Persistent Data Storage</w:t>
+            </w:r>
+            <w:r>
+              <w:rPr>
+                <w:noProof/>
+                <w:webHidden/>
+              </w:rPr>
+              <w:tab/>
+            </w:r>
+            <w:r>
+              <w:rPr>
+                <w:noProof/>
+                <w:webHidden/>
+              </w:rPr>
+              <w:fldChar w:fldCharType="begin"/>
+            </w:r>
+            <w:r>
+              <w:rPr>
+                <w:noProof/>
+                <w:webHidden/>
+              </w:rPr>
+              <w:instrText xml:space="preserve"> PAGEREF _Toc496277497 \h </w:instrText>
+            </w:r>
+            <w:r>
+              <w:rPr>
+                <w:noProof/>
+                <w:webHidden/>
+              </w:rPr>
+            </w:r>
+            <w:r>
+              <w:rPr>
+                <w:noProof/>
+                <w:webHidden/>
+              </w:rPr>
+              <w:fldChar w:fldCharType="separate"/>
+            </w:r>
+            <w:r>
+              <w:rPr>
+                <w:noProof/>
+                <w:webHidden/>
+              </w:rPr>
+              <w:t>9</w:t>
+            </w:r>
+            <w:r>
+              <w:rPr>
+                <w:noProof/>
+                <w:webHidden/>
+              </w:rPr>
+              <w:fldChar w:fldCharType="end"/>
+            </w:r>
+          </w:hyperlink>
+        </w:p>
+        <w:p>
+          <w:pPr>
+            <w:pStyle w:val="TOC2"/>
+            <w:tabs>
+              <w:tab w:val="right" w:leader="dot" w:pos="9350"/>
+            </w:tabs>
+            <w:rPr>
+              <w:rFonts w:eastAsiaTheme="minorEastAsia"/>
+              <w:noProof/>
+            </w:rPr>
+          </w:pPr>
+          <w:hyperlink w:anchor="_Toc496277498" w:history="1">
+            <w:r>
+              <w:rPr>
+                <w:rStyle w:val="Hyperlink"/>
+                <w:noProof/>
+              </w:rPr>
+              <w:t>Network Protocol</w:t>
+            </w:r>
+            <w:r>
+              <w:rPr>
+                <w:noProof/>
+                <w:webHidden/>
+              </w:rPr>
+              <w:tab/>
+            </w:r>
+            <w:r>
+              <w:rPr>
+                <w:noProof/>
+                <w:webHidden/>
+              </w:rPr>
+              <w:fldChar w:fldCharType="begin"/>
+            </w:r>
+            <w:r>
+              <w:rPr>
+                <w:noProof/>
+                <w:webHidden/>
+              </w:rPr>
+              <w:instrText xml:space="preserve"> PAGEREF _Toc496277498 \h </w:instrText>
+            </w:r>
+            <w:r>
+              <w:rPr>
+                <w:noProof/>
+                <w:webHidden/>
+              </w:rPr>
+            </w:r>
+            <w:r>
+              <w:rPr>
+                <w:noProof/>
+                <w:webHidden/>
+              </w:rPr>
+              <w:fldChar w:fldCharType="separate"/>
+            </w:r>
+            <w:r>
+              <w:rPr>
+                <w:noProof/>
+                <w:webHidden/>
+              </w:rPr>
+              <w:t>10</w:t>
+            </w:r>
+            <w:r>
+              <w:rPr>
+                <w:noProof/>
+                <w:webHidden/>
+              </w:rPr>
+              <w:fldChar w:fldCharType="end"/>
+            </w:r>
+          </w:hyperlink>
+        </w:p>
+        <w:p>
+          <w:pPr>
+            <w:pStyle w:val="TOC2"/>
+            <w:tabs>
+              <w:tab w:val="right" w:leader="dot" w:pos="9350"/>
+            </w:tabs>
+            <w:rPr>
+              <w:rFonts w:eastAsiaTheme="minorEastAsia"/>
+              <w:noProof/>
+            </w:rPr>
+          </w:pPr>
+          <w:hyperlink w:anchor="_Toc496277499" w:history="1">
+            <w:r>
+              <w:rPr>
+                <w:rStyle w:val="Hyperlink"/>
+                <w:noProof/>
+              </w:rPr>
               <w:t>Global Control Flow</w:t>
             </w:r>
             <w:r>
@@ -965,7 +1256,7 @@
                 <w:noProof/>
                 <w:webHidden/>
               </w:rPr>
-              <w:instrText xml:space="preserve"> PAGEREF _Toc495861024 \h </w:instrText>
+              <w:instrText xml:space="preserve"> PAGEREF _Toc496277499 \h </w:instrText>
             </w:r>
             <w:r>
               <w:rPr>
@@ -985,7 +1276,7 @@
                 <w:noProof/>
                 <w:webHidden/>
               </w:rPr>
-              <w:t>7</w:t>
+              <w:t>10</w:t>
             </w:r>
             <w:r>
               <w:rPr>
@@ -1007,7 +1298,7 @@
               <w:noProof/>
             </w:rPr>
           </w:pPr>
-          <w:hyperlink w:anchor="_Toc495861025" w:history="1">
+          <w:hyperlink w:anchor="_Toc496277500" w:history="1">
             <w:r>
               <w:rPr>
                 <w:rStyle w:val="Hyperlink"/>
@@ -1034,7 +1325,7 @@
                 <w:noProof/>
                 <w:webHidden/>
               </w:rPr>
-              <w:instrText xml:space="preserve"> PAGEREF _Toc495861025 \h </w:instrText>
+              <w:instrText xml:space="preserve"> PAGEREF _Toc496277500 \h </w:instrText>
             </w:r>
             <w:r>
               <w:rPr>
@@ -1054,7 +1345,7 @@
                 <w:noProof/>
                 <w:webHidden/>
               </w:rPr>
-              <w:t>7</w:t>
+              <w:t>10</w:t>
             </w:r>
             <w:r>
               <w:rPr>
@@ -1076,7 +1367,7 @@
               <w:noProof/>
             </w:rPr>
           </w:pPr>
-          <w:hyperlink w:anchor="_Toc495861026" w:history="1">
+          <w:hyperlink w:anchor="_Toc496277501" w:history="1">
             <w:r>
               <w:rPr>
                 <w:rStyle w:val="Hyperlink"/>
@@ -1103,7 +1394,7 @@
                 <w:noProof/>
                 <w:webHidden/>
               </w:rPr>
-              <w:instrText xml:space="preserve"> PAGEREF _Toc495861026 \h </w:instrText>
+              <w:instrText xml:space="preserve"> PAGEREF _Toc496277501 \h </w:instrText>
             </w:r>
             <w:r>
               <w:rPr>
@@ -1123,7 +1414,7 @@
                 <w:noProof/>
                 <w:webHidden/>
               </w:rPr>
-              <w:t>7</w:t>
+              <w:t>10</w:t>
             </w:r>
             <w:r>
               <w:rPr>
@@ -1145,7 +1436,7 @@
               <w:noProof/>
             </w:rPr>
           </w:pPr>
-          <w:hyperlink w:anchor="_Toc495861027" w:history="1">
+          <w:hyperlink w:anchor="_Toc496277502" w:history="1">
             <w:r>
               <w:rPr>
                 <w:rStyle w:val="Hyperlink"/>
@@ -1172,7 +1463,7 @@
                 <w:noProof/>
                 <w:webHidden/>
               </w:rPr>
-              <w:instrText xml:space="preserve"> PAGEREF _Toc495861027 \h </w:instrText>
+              <w:instrText xml:space="preserve"> PAGEREF _Toc496277502 \h </w:instrText>
             </w:r>
             <w:r>
               <w:rPr>
@@ -1192,7 +1483,7 @@
                 <w:noProof/>
                 <w:webHidden/>
               </w:rPr>
-              <w:t>7</w:t>
+              <w:t>10</w:t>
             </w:r>
             <w:r>
               <w:rPr>
@@ -1214,7 +1505,7 @@
               <w:noProof/>
             </w:rPr>
           </w:pPr>
-          <w:hyperlink w:anchor="_Toc495861028" w:history="1">
+          <w:hyperlink w:anchor="_Toc496277503" w:history="1">
             <w:r>
               <w:rPr>
                 <w:rStyle w:val="Hyperlink"/>
@@ -1241,7 +1532,7 @@
                 <w:noProof/>
                 <w:webHidden/>
               </w:rPr>
-              <w:instrText xml:space="preserve"> PAGEREF _Toc495861028 \h </w:instrText>
+              <w:instrText xml:space="preserve"> PAGEREF _Toc496277503 \h </w:instrText>
             </w:r>
             <w:r>
               <w:rPr>
@@ -1261,7 +1552,7 @@
                 <w:noProof/>
                 <w:webHidden/>
               </w:rPr>
-              <w:t>7</w:t>
+              <w:t>10</w:t>
             </w:r>
             <w:r>
               <w:rPr>
@@ -1283,7 +1574,7 @@
               <w:noProof/>
             </w:rPr>
           </w:pPr>
-          <w:hyperlink w:anchor="_Toc495861029" w:history="1">
+          <w:hyperlink w:anchor="_Toc496277504" w:history="1">
             <w:r>
               <w:rPr>
                 <w:rStyle w:val="Hyperlink"/>
@@ -1310,7 +1601,7 @@
                 <w:noProof/>
                 <w:webHidden/>
               </w:rPr>
-              <w:instrText xml:space="preserve"> PAGEREF _Toc495861029 \h </w:instrText>
+              <w:instrText xml:space="preserve"> PAGEREF _Toc496277504 \h </w:instrText>
             </w:r>
             <w:r>
               <w:rPr>
@@ -1330,7 +1621,7 @@
                 <w:noProof/>
                 <w:webHidden/>
               </w:rPr>
-              <w:t>7</w:t>
+              <w:t>10</w:t>
             </w:r>
             <w:r>
               <w:rPr>
@@ -1352,7 +1643,7 @@
               <w:noProof/>
             </w:rPr>
           </w:pPr>
-          <w:hyperlink w:anchor="_Toc495861030" w:history="1">
+          <w:hyperlink w:anchor="_Toc496277505" w:history="1">
             <w:r>
               <w:rPr>
                 <w:rStyle w:val="Hyperlink"/>
@@ -1379,7 +1670,7 @@
                 <w:noProof/>
                 <w:webHidden/>
               </w:rPr>
-              <w:instrText xml:space="preserve"> PAGEREF _Toc495861030 \h </w:instrText>
+              <w:instrText xml:space="preserve"> PAGEREF _Toc496277505 \h </w:instrText>
             </w:r>
             <w:r>
               <w:rPr>
@@ -1399,7 +1690,7 @@
                 <w:noProof/>
                 <w:webHidden/>
               </w:rPr>
-              <w:t>7</w:t>
+              <w:t>10</w:t>
             </w:r>
             <w:r>
               <w:rPr>
@@ -1421,7 +1712,7 @@
               <w:noProof/>
             </w:rPr>
           </w:pPr>
-          <w:hyperlink w:anchor="_Toc495861031" w:history="1">
+          <w:hyperlink w:anchor="_Toc496277506" w:history="1">
             <w:r>
               <w:rPr>
                 <w:rStyle w:val="Hyperlink"/>
@@ -1448,7 +1739,7 @@
                 <w:noProof/>
                 <w:webHidden/>
               </w:rPr>
-              <w:instrText xml:space="preserve"> PAGEREF _Toc495861031 \h </w:instrText>
+              <w:instrText xml:space="preserve"> PAGEREF _Toc496277506 \h </w:instrText>
             </w:r>
             <w:r>
               <w:rPr>
@@ -1468,7 +1759,7 @@
                 <w:noProof/>
                 <w:webHidden/>
               </w:rPr>
-              <w:t>8</w:t>
+              <w:t>11</w:t>
             </w:r>
             <w:r>
               <w:rPr>
@@ -1490,7 +1781,7 @@
               <w:noProof/>
             </w:rPr>
           </w:pPr>
-          <w:hyperlink w:anchor="_Toc495861032" w:history="1">
+          <w:hyperlink w:anchor="_Toc496277507" w:history="1">
             <w:r>
               <w:rPr>
                 <w:rStyle w:val="Hyperlink"/>
@@ -1517,7 +1808,7 @@
                 <w:noProof/>
                 <w:webHidden/>
               </w:rPr>
-              <w:instrText xml:space="preserve"> PAGEREF _Toc495861032 \h </w:instrText>
+              <w:instrText xml:space="preserve"> PAGEREF _Toc496277507 \h </w:instrText>
             </w:r>
             <w:r>
               <w:rPr>
@@ -1537,7 +1828,7 @@
                 <w:noProof/>
                 <w:webHidden/>
               </w:rPr>
-              <w:t>8</w:t>
+              <w:t>11</w:t>
             </w:r>
             <w:r>
               <w:rPr>
@@ -1559,13 +1850,13 @@
               <w:noProof/>
             </w:rPr>
           </w:pPr>
-          <w:hyperlink w:anchor="_Toc495861033" w:history="1">
+          <w:hyperlink w:anchor="_Toc496277508" w:history="1">
             <w:r>
               <w:rPr>
                 <w:rStyle w:val="Hyperlink"/>
                 <w:noProof/>
               </w:rPr>
-              <w:t>Progress Report</w:t>
+              <w:t>User Interface Design and Implementation</w:t>
             </w:r>
             <w:r>
               <w:rPr>
@@ -1586,7 +1877,7 @@
                 <w:noProof/>
                 <w:webHidden/>
               </w:rPr>
-              <w:instrText xml:space="preserve"> PAGEREF _Toc495861033 \h </w:instrText>
+              <w:instrText xml:space="preserve"> PAGEREF _Toc496277508 \h </w:instrText>
             </w:r>
             <w:r>
               <w:rPr>
@@ -1606,7 +1897,7 @@
                 <w:noProof/>
                 <w:webHidden/>
               </w:rPr>
-              <w:t>8</w:t>
+              <w:t>11</w:t>
             </w:r>
             <w:r>
               <w:rPr>
@@ -1628,13 +1919,13 @@
               <w:noProof/>
             </w:rPr>
           </w:pPr>
-          <w:hyperlink w:anchor="_Toc495861034" w:history="1">
+          <w:hyperlink w:anchor="_Toc496277509" w:history="1">
             <w:r>
               <w:rPr>
                 <w:rStyle w:val="Hyperlink"/>
                 <w:noProof/>
               </w:rPr>
-              <w:t>Project Management</w:t>
+              <w:t>Progress Report</w:t>
             </w:r>
             <w:r>
               <w:rPr>
@@ -1655,7 +1946,7 @@
                 <w:noProof/>
                 <w:webHidden/>
               </w:rPr>
-              <w:instrText xml:space="preserve"> PAGEREF _Toc495861034 \h </w:instrText>
+              <w:instrText xml:space="preserve"> PAGEREF _Toc496277509 \h </w:instrText>
             </w:r>
             <w:r>
               <w:rPr>
@@ -1675,7 +1966,7 @@
                 <w:noProof/>
                 <w:webHidden/>
               </w:rPr>
-              <w:t>8</w:t>
+              <w:t>12</w:t>
             </w:r>
             <w:r>
               <w:rPr>
@@ -1697,12 +1988,219 @@
               <w:noProof/>
             </w:rPr>
           </w:pPr>
-          <w:hyperlink w:anchor="_Toc495861035" w:history="1">
+          <w:hyperlink w:anchor="_Toc496277510" w:history="1">
             <w:r>
               <w:rPr>
                 <w:rStyle w:val="Hyperlink"/>
                 <w:noProof/>
               </w:rPr>
+              <w:t>Integration and Testing</w:t>
+            </w:r>
+            <w:r>
+              <w:rPr>
+                <w:noProof/>
+                <w:webHidden/>
+              </w:rPr>
+              <w:tab/>
+            </w:r>
+            <w:r>
+              <w:rPr>
+                <w:noProof/>
+                <w:webHidden/>
+              </w:rPr>
+              <w:fldChar w:fldCharType="begin"/>
+            </w:r>
+            <w:r>
+              <w:rPr>
+                <w:noProof/>
+                <w:webHidden/>
+              </w:rPr>
+              <w:instrText xml:space="preserve"> PAGEREF _Toc496277510 \h </w:instrText>
+            </w:r>
+            <w:r>
+              <w:rPr>
+                <w:noProof/>
+                <w:webHidden/>
+              </w:rPr>
+            </w:r>
+            <w:r>
+              <w:rPr>
+                <w:noProof/>
+                <w:webHidden/>
+              </w:rPr>
+              <w:fldChar w:fldCharType="separate"/>
+            </w:r>
+            <w:r>
+              <w:rPr>
+                <w:noProof/>
+                <w:webHidden/>
+              </w:rPr>
+              <w:t>12</w:t>
+            </w:r>
+            <w:r>
+              <w:rPr>
+                <w:noProof/>
+                <w:webHidden/>
+              </w:rPr>
+              <w:fldChar w:fldCharType="end"/>
+            </w:r>
+          </w:hyperlink>
+        </w:p>
+        <w:p>
+          <w:pPr>
+            <w:pStyle w:val="TOC1"/>
+            <w:tabs>
+              <w:tab w:val="right" w:leader="dot" w:pos="9350"/>
+            </w:tabs>
+            <w:rPr>
+              <w:rFonts w:eastAsiaTheme="minorEastAsia"/>
+              <w:noProof/>
+            </w:rPr>
+          </w:pPr>
+          <w:hyperlink w:anchor="_Toc496277511" w:history="1">
+            <w:r>
+              <w:rPr>
+                <w:rStyle w:val="Hyperlink"/>
+                <w:noProof/>
+              </w:rPr>
+              <w:t>Merging Contributions</w:t>
+            </w:r>
+            <w:r>
+              <w:rPr>
+                <w:noProof/>
+                <w:webHidden/>
+              </w:rPr>
+              <w:tab/>
+            </w:r>
+            <w:r>
+              <w:rPr>
+                <w:noProof/>
+                <w:webHidden/>
+              </w:rPr>
+              <w:fldChar w:fldCharType="begin"/>
+            </w:r>
+            <w:r>
+              <w:rPr>
+                <w:noProof/>
+                <w:webHidden/>
+              </w:rPr>
+              <w:instrText xml:space="preserve"> PAGEREF _Toc496277511 \h </w:instrText>
+            </w:r>
+            <w:r>
+              <w:rPr>
+                <w:noProof/>
+                <w:webHidden/>
+              </w:rPr>
+            </w:r>
+            <w:r>
+              <w:rPr>
+                <w:noProof/>
+                <w:webHidden/>
+              </w:rPr>
+              <w:fldChar w:fldCharType="separate"/>
+            </w:r>
+            <w:r>
+              <w:rPr>
+                <w:noProof/>
+                <w:webHidden/>
+              </w:rPr>
+              <w:t>12</w:t>
+            </w:r>
+            <w:r>
+              <w:rPr>
+                <w:noProof/>
+                <w:webHidden/>
+              </w:rPr>
+              <w:fldChar w:fldCharType="end"/>
+            </w:r>
+          </w:hyperlink>
+        </w:p>
+        <w:p>
+          <w:pPr>
+            <w:pStyle w:val="TOC1"/>
+            <w:tabs>
+              <w:tab w:val="right" w:leader="dot" w:pos="9350"/>
+            </w:tabs>
+            <w:rPr>
+              <w:rFonts w:eastAsiaTheme="minorEastAsia"/>
+              <w:noProof/>
+            </w:rPr>
+          </w:pPr>
+          <w:hyperlink w:anchor="_Toc496277512" w:history="1">
+            <w:r>
+              <w:rPr>
+                <w:rStyle w:val="Hyperlink"/>
+                <w:noProof/>
+              </w:rPr>
+              <w:t>Project Management</w:t>
+            </w:r>
+            <w:r>
+              <w:rPr>
+                <w:noProof/>
+                <w:webHidden/>
+              </w:rPr>
+              <w:tab/>
+            </w:r>
+            <w:r>
+              <w:rPr>
+                <w:noProof/>
+                <w:webHidden/>
+              </w:rPr>
+              <w:fldChar w:fldCharType="begin"/>
+            </w:r>
+            <w:r>
+              <w:rPr>
+                <w:noProof/>
+                <w:webHidden/>
+              </w:rPr>
+              <w:instrText xml:space="preserve"> PAGEREF _Toc496277512 \h </w:instrText>
+            </w:r>
+            <w:r>
+              <w:rPr>
+                <w:noProof/>
+                <w:webHidden/>
+              </w:rPr>
+            </w:r>
+            <w:r>
+              <w:rPr>
+                <w:noProof/>
+                <w:webHidden/>
+              </w:rPr>
+              <w:fldChar w:fldCharType="separate"/>
+            </w:r>
+            <w:r>
+              <w:rPr>
+                <w:noProof/>
+                <w:webHidden/>
+              </w:rPr>
+              <w:t>12</w:t>
+            </w:r>
+            <w:r>
+              <w:rPr>
+                <w:noProof/>
+                <w:webHidden/>
+              </w:rPr>
+              <w:fldChar w:fldCharType="end"/>
+            </w:r>
+          </w:hyperlink>
+        </w:p>
+        <w:p>
+          <w:pPr>
+            <w:pStyle w:val="TOC1"/>
+            <w:tabs>
+              <w:tab w:val="right" w:leader="dot" w:pos="9350"/>
+            </w:tabs>
+            <w:rPr>
+              <w:rFonts w:eastAsiaTheme="minorEastAsia"/>
+              <w:noProof/>
+            </w:rPr>
+          </w:pPr>
+          <w:hyperlink w:anchor="_Toc496277513" w:history="1">
+            <w:r>
+              <w:rPr>
+                <w:rStyle w:val="Hyperlink"/>
+                <w:noProof/>
+              </w:rPr>
               <w:t>References</w:t>
             </w:r>
             <w:r>
@@ -1724,7 +2222,7 @@
                 <w:noProof/>
                 <w:webHidden/>
               </w:rPr>
-              <w:instrText xml:space="preserve"> PAGEREF _Toc495861035 \h </w:instrText>
+              <w:instrText xml:space="preserve"> PAGEREF _Toc496277513 \h </w:instrText>
             </w:r>
             <w:r>
               <w:rPr>
@@ -1744,7 +2242,7 @@
                 <w:noProof/>
                 <w:webHidden/>
               </w:rPr>
-              <w:t>11</w:t>
+              <w:t>15</w:t>
             </w:r>
             <w:r>
               <w:rPr>
@@ -1778,23 +2276,22 @@
       <w:pPr>
         <w:pStyle w:val="Heading1"/>
       </w:pPr>
-      <w:bookmarkStart w:id="1" w:name="_Toc495861016"/>
-      <w:r>
-        <w:lastRenderedPageBreak/>
+      <w:bookmarkStart w:id="2" w:name="_Toc496277487"/>
+      <w:r>
         <w:t>Interaction Diagrams</w:t>
       </w:r>
-      <w:bookmarkEnd w:id="1"/>
+      <w:bookmarkEnd w:id="2"/>
     </w:p>
     <w:p>
       <w:pPr>
         <w:pStyle w:val="Heading2"/>
         <w:ind w:firstLine="720"/>
       </w:pPr>
-      <w:bookmarkStart w:id="2" w:name="_Toc495861017"/>
+      <w:bookmarkStart w:id="3" w:name="_Toc496277488"/>
       <w:r>
         <w:t>Sequence Diagrams</w:t>
       </w:r>
-      <w:bookmarkEnd w:id="2"/>
+      <w:bookmarkEnd w:id="3"/>
     </w:p>
     <w:p/>
     <w:p>
@@ -1802,6 +2299,7 @@
         <w:rPr>
           <w:noProof/>
         </w:rPr>
+        <w:lastRenderedPageBreak/>
         <w:drawing>
           <wp:inline distT="0" distB="3810" distL="0" distR="0" wp14:anchorId="4076CE1F" wp14:editId="1651ED87">
             <wp:extent cx="4692332" cy="7091798"/>
@@ -1987,23 +2485,1744 @@
       <w:pPr>
         <w:pStyle w:val="Heading1"/>
       </w:pPr>
-      <w:bookmarkStart w:id="3" w:name="_Toc495861018"/>
+      <w:bookmarkStart w:id="4" w:name="_Toc496277489"/>
       <w:r>
         <w:lastRenderedPageBreak/>
-        <w:t>System Architecture</w:t>
-      </w:r>
-      <w:bookmarkEnd w:id="3"/>
+        <w:t>Class Diagram and Interface Specification</w:t>
+      </w:r>
+      <w:bookmarkEnd w:id="4"/>
     </w:p>
     <w:p/>
     <w:p>
       <w:pPr>
         <w:pStyle w:val="Heading2"/>
       </w:pPr>
-      <w:bookmarkStart w:id="4" w:name="_Toc495861019"/>
+      <w:bookmarkStart w:id="5" w:name="_Toc496277490"/>
+      <w:r>
+        <w:t>Class Diagram</w:t>
+      </w:r>
+      <w:bookmarkEnd w:id="5"/>
+    </w:p>
+    <w:p>
+      <w:r>
+        <w:rPr>
+          <w:noProof/>
+        </w:rPr>
+        <w:drawing>
+          <wp:inline distT="0" distB="0" distL="0" distR="0" wp14:anchorId="5C6F412C" wp14:editId="33241F9C">
+            <wp:extent cx="4267200" cy="5229225"/>
+            <wp:effectExtent l="0" t="0" r="0" b="9525"/>
+            <wp:docPr id="4" name="Picture 4"/>
+            <wp:cNvGraphicFramePr>
+              <a:graphicFrameLocks xmlns:a="http://schemas.openxmlformats.org/drawingml/2006/main" noChangeAspect="1"/>
+            </wp:cNvGraphicFramePr>
+            <a:graphic xmlns:a="http://schemas.openxmlformats.org/drawingml/2006/main">
+              <a:graphicData uri="http://schemas.openxmlformats.org/drawingml/2006/picture">
+                <pic:pic xmlns:pic="http://schemas.openxmlformats.org/drawingml/2006/picture">
+                  <pic:nvPicPr>
+                    <pic:cNvPr id="1" name=""/>
+                    <pic:cNvPicPr/>
+                  </pic:nvPicPr>
+                  <pic:blipFill>
+                    <a:blip r:embed="rId13"/>
+                    <a:stretch>
+                      <a:fillRect/>
+                    </a:stretch>
+                  </pic:blipFill>
+                  <pic:spPr>
+                    <a:xfrm>
+                      <a:off x="0" y="0"/>
+                      <a:ext cx="4267200" cy="5229225"/>
+                    </a:xfrm>
+                    <a:prstGeom prst="rect">
+                      <a:avLst/>
+                    </a:prstGeom>
+                  </pic:spPr>
+                </pic:pic>
+              </a:graphicData>
+            </a:graphic>
+          </wp:inline>
+        </w:drawing>
+      </w:r>
+    </w:p>
+    <w:p>
+      <w:pPr>
+        <w:pStyle w:val="Heading2"/>
+      </w:pPr>
+      <w:bookmarkStart w:id="6" w:name="_Toc496277491"/>
+      <w:r>
+        <w:t>Data Types and Operation Signatures</w:t>
+      </w:r>
+      <w:bookmarkEnd w:id="6"/>
+    </w:p>
+    <w:p/>
+    <w:p>
+      <w:pPr>
+        <w:rPr>
+          <w:rStyle w:val="Strong"/>
+        </w:rPr>
+      </w:pPr>
+      <w:r>
+        <w:rPr>
+          <w:rStyle w:val="Strong"/>
+        </w:rPr>
+        <w:t>Player Class</w:t>
+      </w:r>
+    </w:p>
+    <w:tbl>
+      <w:tblPr>
+        <w:tblStyle w:val="GridTable1Light"/>
+        <w:tblW w:w="9985" w:type="dxa"/>
+        <w:tblLook w:val="04A0" w:firstRow="1" w:lastRow="0" w:firstColumn="1" w:lastColumn="0" w:noHBand="0" w:noVBand="1"/>
+      </w:tblPr>
+      <w:tblGrid>
+        <w:gridCol w:w="1255"/>
+        <w:gridCol w:w="2520"/>
+        <w:gridCol w:w="6210"/>
+      </w:tblGrid>
+      <w:tr>
+        <w:trPr>
+          <w:cnfStyle w:val="100000000000" w:firstRow="1" w:lastRow="0" w:firstColumn="0" w:lastColumn="0" w:oddVBand="0" w:evenVBand="0" w:oddHBand="0" w:evenHBand="0" w:firstRowFirstColumn="0" w:firstRowLastColumn="0" w:lastRowFirstColumn="0" w:lastRowLastColumn="0"/>
+          <w:tblHeader/>
+        </w:trPr>
+        <w:tc>
+          <w:tcPr>
+            <w:cnfStyle w:val="001000000000" w:firstRow="0" w:lastRow="0" w:firstColumn="1" w:lastColumn="0" w:oddVBand="0" w:evenVBand="0" w:oddHBand="0" w:evenHBand="0" w:firstRowFirstColumn="0" w:firstRowLastColumn="0" w:lastRowFirstColumn="0" w:lastRowLastColumn="0"/>
+            <w:tcW w:w="1255" w:type="dxa"/>
+          </w:tcPr>
+          <w:p>
+            <w:r>
+              <w:t>Data Type</w:t>
+            </w:r>
+          </w:p>
+        </w:tc>
+        <w:tc>
+          <w:tcPr>
+            <w:tcW w:w="2520" w:type="dxa"/>
+          </w:tcPr>
+          <w:p>
+            <w:pPr>
+              <w:cnfStyle w:val="100000000000" w:firstRow="1" w:lastRow="0" w:firstColumn="0" w:lastColumn="0" w:oddVBand="0" w:evenVBand="0" w:oddHBand="0" w:evenHBand="0" w:firstRowFirstColumn="0" w:firstRowLastColumn="0" w:lastRowFirstColumn="0" w:lastRowLastColumn="0"/>
+            </w:pPr>
+            <w:r>
+              <w:t>Operation Signature</w:t>
+            </w:r>
+          </w:p>
+        </w:tc>
+        <w:tc>
+          <w:tcPr>
+            <w:tcW w:w="6210" w:type="dxa"/>
+          </w:tcPr>
+          <w:p>
+            <w:pPr>
+              <w:cnfStyle w:val="100000000000" w:firstRow="1" w:lastRow="0" w:firstColumn="0" w:lastColumn="0" w:oddVBand="0" w:evenVBand="0" w:oddHBand="0" w:evenHBand="0" w:firstRowFirstColumn="0" w:firstRowLastColumn="0" w:lastRowFirstColumn="0" w:lastRowLastColumn="0"/>
+            </w:pPr>
+            <w:r>
+              <w:t>Description</w:t>
+            </w:r>
+          </w:p>
+        </w:tc>
+      </w:tr>
+      <w:tr>
+        <w:tc>
+          <w:tcPr>
+            <w:cnfStyle w:val="001000000000" w:firstRow="0" w:lastRow="0" w:firstColumn="1" w:lastColumn="0" w:oddVBand="0" w:evenVBand="0" w:oddHBand="0" w:evenHBand="0" w:firstRowFirstColumn="0" w:firstRowLastColumn="0" w:lastRowFirstColumn="0" w:lastRowLastColumn="0"/>
+            <w:tcW w:w="1255" w:type="dxa"/>
+          </w:tcPr>
+          <w:p>
+            <w:pPr>
+              <w:rPr>
+                <w:b w:val="0"/>
+              </w:rPr>
+            </w:pPr>
+            <w:r>
+              <w:rPr>
+                <w:b w:val="0"/>
+              </w:rPr>
+              <w:t>Void</w:t>
+            </w:r>
+          </w:p>
+        </w:tc>
+        <w:tc>
+          <w:tcPr>
+            <w:tcW w:w="2520" w:type="dxa"/>
+          </w:tcPr>
+          <w:p>
+            <w:pPr>
+              <w:cnfStyle w:val="000000000000" w:firstRow="0" w:lastRow="0" w:firstColumn="0" w:lastColumn="0" w:oddVBand="0" w:evenVBand="0" w:oddHBand="0" w:evenHBand="0" w:firstRowFirstColumn="0" w:firstRowLastColumn="0" w:lastRowFirstColumn="0" w:lastRowLastColumn="0"/>
+            </w:pPr>
+            <w:proofErr w:type="spellStart"/>
+            <w:r>
+              <w:t>createPlayer</w:t>
+            </w:r>
+            <w:proofErr w:type="spellEnd"/>
+            <w:r>
+              <w:t>(Game)</w:t>
+            </w:r>
+          </w:p>
+        </w:tc>
+        <w:tc>
+          <w:tcPr>
+            <w:tcW w:w="6210" w:type="dxa"/>
+          </w:tcPr>
+          <w:p>
+            <w:pPr>
+              <w:cnfStyle w:val="000000000000" w:firstRow="0" w:lastRow="0" w:firstColumn="0" w:lastColumn="0" w:oddVBand="0" w:evenVBand="0" w:oddHBand="0" w:evenHBand="0" w:firstRowFirstColumn="0" w:firstRowLastColumn="0" w:lastRowFirstColumn="0" w:lastRowLastColumn="0"/>
+            </w:pPr>
+            <w:r>
+              <w:t>Creates a new player for the given game</w:t>
+            </w:r>
+          </w:p>
+        </w:tc>
+      </w:tr>
+      <w:tr>
+        <w:tc>
+          <w:tcPr>
+            <w:cnfStyle w:val="001000000000" w:firstRow="0" w:lastRow="0" w:firstColumn="1" w:lastColumn="0" w:oddVBand="0" w:evenVBand="0" w:oddHBand="0" w:evenHBand="0" w:firstRowFirstColumn="0" w:firstRowLastColumn="0" w:lastRowFirstColumn="0" w:lastRowLastColumn="0"/>
+            <w:tcW w:w="1255" w:type="dxa"/>
+          </w:tcPr>
+          <w:p>
+            <w:pPr>
+              <w:rPr>
+                <w:b w:val="0"/>
+              </w:rPr>
+            </w:pPr>
+            <w:r>
+              <w:rPr>
+                <w:b w:val="0"/>
+              </w:rPr>
+              <w:t>Void</w:t>
+            </w:r>
+          </w:p>
+        </w:tc>
+        <w:tc>
+          <w:tcPr>
+            <w:tcW w:w="2520" w:type="dxa"/>
+          </w:tcPr>
+          <w:p>
+            <w:pPr>
+              <w:cnfStyle w:val="000000000000" w:firstRow="0" w:lastRow="0" w:firstColumn="0" w:lastColumn="0" w:oddVBand="0" w:evenVBand="0" w:oddHBand="0" w:evenHBand="0" w:firstRowFirstColumn="0" w:firstRowLastColumn="0" w:lastRowFirstColumn="0" w:lastRowLastColumn="0"/>
+            </w:pPr>
+            <w:proofErr w:type="gramStart"/>
+            <w:r>
+              <w:t>draw(</w:t>
+            </w:r>
+            <w:proofErr w:type="gramEnd"/>
+            <w:r>
+              <w:t>)</w:t>
+            </w:r>
+          </w:p>
+        </w:tc>
+        <w:tc>
+          <w:tcPr>
+            <w:tcW w:w="6210" w:type="dxa"/>
+          </w:tcPr>
+          <w:p>
+            <w:pPr>
+              <w:cnfStyle w:val="000000000000" w:firstRow="0" w:lastRow="0" w:firstColumn="0" w:lastColumn="0" w:oddVBand="0" w:evenVBand="0" w:oddHBand="0" w:evenHBand="0" w:firstRowFirstColumn="0" w:firstRowLastColumn="0" w:lastRowFirstColumn="0" w:lastRowLastColumn="0"/>
+            </w:pPr>
+            <w:r>
+              <w:t>Draws one card from the current players deck and places it into their hand.</w:t>
+            </w:r>
+          </w:p>
+        </w:tc>
+      </w:tr>
+      <w:tr>
+        <w:tc>
+          <w:tcPr>
+            <w:cnfStyle w:val="001000000000" w:firstRow="0" w:lastRow="0" w:firstColumn="1" w:lastColumn="0" w:oddVBand="0" w:evenVBand="0" w:oddHBand="0" w:evenHBand="0" w:firstRowFirstColumn="0" w:firstRowLastColumn="0" w:lastRowFirstColumn="0" w:lastRowLastColumn="0"/>
+            <w:tcW w:w="1255" w:type="dxa"/>
+          </w:tcPr>
+          <w:p>
+            <w:pPr>
+              <w:rPr>
+                <w:b w:val="0"/>
+              </w:rPr>
+            </w:pPr>
+            <w:r>
+              <w:rPr>
+                <w:b w:val="0"/>
+              </w:rPr>
+              <w:t>Void</w:t>
+            </w:r>
+          </w:p>
+        </w:tc>
+        <w:tc>
+          <w:tcPr>
+            <w:tcW w:w="2520" w:type="dxa"/>
+          </w:tcPr>
+          <w:p>
+            <w:pPr>
+              <w:cnfStyle w:val="000000000000" w:firstRow="0" w:lastRow="0" w:firstColumn="0" w:lastColumn="0" w:oddVBand="0" w:evenVBand="0" w:oddHBand="0" w:evenHBand="0" w:firstRowFirstColumn="0" w:firstRowLastColumn="0" w:lastRowFirstColumn="0" w:lastRowLastColumn="0"/>
+            </w:pPr>
+            <w:proofErr w:type="spellStart"/>
+            <w:r>
+              <w:t>buyCard</w:t>
+            </w:r>
+            <w:proofErr w:type="spellEnd"/>
+            <w:r>
+              <w:t>(card)</w:t>
+            </w:r>
+          </w:p>
+        </w:tc>
+        <w:tc>
+          <w:tcPr>
+            <w:tcW w:w="6210" w:type="dxa"/>
+          </w:tcPr>
+          <w:p>
+            <w:pPr>
+              <w:cnfStyle w:val="000000000000" w:firstRow="0" w:lastRow="0" w:firstColumn="0" w:lastColumn="0" w:oddVBand="0" w:evenVBand="0" w:oddHBand="0" w:evenHBand="0" w:firstRowFirstColumn="0" w:firstRowLastColumn="0" w:lastRowFirstColumn="0" w:lastRowLastColumn="0"/>
+            </w:pPr>
+            <w:r>
+              <w:t>Removes the specified card from the supply and places it into the players discard pile.</w:t>
+            </w:r>
+          </w:p>
+        </w:tc>
+      </w:tr>
+      <w:tr>
+        <w:tc>
+          <w:tcPr>
+            <w:cnfStyle w:val="001000000000" w:firstRow="0" w:lastRow="0" w:firstColumn="1" w:lastColumn="0" w:oddVBand="0" w:evenVBand="0" w:oddHBand="0" w:evenHBand="0" w:firstRowFirstColumn="0" w:firstRowLastColumn="0" w:lastRowFirstColumn="0" w:lastRowLastColumn="0"/>
+            <w:tcW w:w="1255" w:type="dxa"/>
+          </w:tcPr>
+          <w:p>
+            <w:pPr>
+              <w:rPr>
+                <w:b w:val="0"/>
+              </w:rPr>
+            </w:pPr>
+            <w:r>
+              <w:rPr>
+                <w:b w:val="0"/>
+              </w:rPr>
+              <w:lastRenderedPageBreak/>
+              <w:t>Void</w:t>
+            </w:r>
+          </w:p>
+        </w:tc>
+        <w:tc>
+          <w:tcPr>
+            <w:tcW w:w="2520" w:type="dxa"/>
+          </w:tcPr>
+          <w:p>
+            <w:pPr>
+              <w:cnfStyle w:val="000000000000" w:firstRow="0" w:lastRow="0" w:firstColumn="0" w:lastColumn="0" w:oddVBand="0" w:evenVBand="0" w:oddHBand="0" w:evenHBand="0" w:firstRowFirstColumn="0" w:firstRowLastColumn="0" w:lastRowFirstColumn="0" w:lastRowLastColumn="0"/>
+            </w:pPr>
+            <w:proofErr w:type="spellStart"/>
+            <w:r>
+              <w:t>trashCard</w:t>
+            </w:r>
+            <w:proofErr w:type="spellEnd"/>
+            <w:r>
+              <w:t>(card)</w:t>
+            </w:r>
+          </w:p>
+        </w:tc>
+        <w:tc>
+          <w:tcPr>
+            <w:tcW w:w="6210" w:type="dxa"/>
+          </w:tcPr>
+          <w:p>
+            <w:pPr>
+              <w:cnfStyle w:val="000000000000" w:firstRow="0" w:lastRow="0" w:firstColumn="0" w:lastColumn="0" w:oddVBand="0" w:evenVBand="0" w:oddHBand="0" w:evenHBand="0" w:firstRowFirstColumn="0" w:firstRowLastColumn="0" w:lastRowFirstColumn="0" w:lastRowLastColumn="0"/>
+            </w:pPr>
+            <w:r>
+              <w:t>Removes the specified card from a player’s hand and places it into the trash pile.</w:t>
+            </w:r>
+          </w:p>
+        </w:tc>
+      </w:tr>
+      <w:tr>
+        <w:tc>
+          <w:tcPr>
+            <w:cnfStyle w:val="001000000000" w:firstRow="0" w:lastRow="0" w:firstColumn="1" w:lastColumn="0" w:oddVBand="0" w:evenVBand="0" w:oddHBand="0" w:evenHBand="0" w:firstRowFirstColumn="0" w:firstRowLastColumn="0" w:lastRowFirstColumn="0" w:lastRowLastColumn="0"/>
+            <w:tcW w:w="1255" w:type="dxa"/>
+          </w:tcPr>
+          <w:p>
+            <w:pPr>
+              <w:rPr>
+                <w:b w:val="0"/>
+              </w:rPr>
+            </w:pPr>
+            <w:r>
+              <w:rPr>
+                <w:b w:val="0"/>
+              </w:rPr>
+              <w:t>Void</w:t>
+            </w:r>
+          </w:p>
+        </w:tc>
+        <w:tc>
+          <w:tcPr>
+            <w:tcW w:w="2520" w:type="dxa"/>
+          </w:tcPr>
+          <w:p>
+            <w:pPr>
+              <w:cnfStyle w:val="000000000000" w:firstRow="0" w:lastRow="0" w:firstColumn="0" w:lastColumn="0" w:oddVBand="0" w:evenVBand="0" w:oddHBand="0" w:evenHBand="0" w:firstRowFirstColumn="0" w:firstRowLastColumn="0" w:lastRowFirstColumn="0" w:lastRowLastColumn="0"/>
+            </w:pPr>
+            <w:proofErr w:type="spellStart"/>
+            <w:r>
+              <w:t>playCard</w:t>
+            </w:r>
+            <w:proofErr w:type="spellEnd"/>
+            <w:r>
+              <w:t>(card)</w:t>
+            </w:r>
+          </w:p>
+        </w:tc>
+        <w:tc>
+          <w:tcPr>
+            <w:tcW w:w="6210" w:type="dxa"/>
+          </w:tcPr>
+          <w:p>
+            <w:pPr>
+              <w:cnfStyle w:val="000000000000" w:firstRow="0" w:lastRow="0" w:firstColumn="0" w:lastColumn="0" w:oddVBand="0" w:evenVBand="0" w:oddHBand="0" w:evenHBand="0" w:firstRowFirstColumn="0" w:firstRowLastColumn="0" w:lastRowFirstColumn="0" w:lastRowLastColumn="0"/>
+            </w:pPr>
+            <w:r>
+              <w:t>Removes the specified card from a player’s hand and places it in the trash or discard pile, and initiates the actions of the card.</w:t>
+            </w:r>
+          </w:p>
+        </w:tc>
+      </w:tr>
+      <w:tr>
+        <w:tc>
+          <w:tcPr>
+            <w:cnfStyle w:val="001000000000" w:firstRow="0" w:lastRow="0" w:firstColumn="1" w:lastColumn="0" w:oddVBand="0" w:evenVBand="0" w:oddHBand="0" w:evenHBand="0" w:firstRowFirstColumn="0" w:firstRowLastColumn="0" w:lastRowFirstColumn="0" w:lastRowLastColumn="0"/>
+            <w:tcW w:w="1255" w:type="dxa"/>
+          </w:tcPr>
+          <w:p>
+            <w:pPr>
+              <w:rPr>
+                <w:b w:val="0"/>
+              </w:rPr>
+            </w:pPr>
+            <w:proofErr w:type="spellStart"/>
+            <w:r>
+              <w:rPr>
+                <w:b w:val="0"/>
+              </w:rPr>
+              <w:t>Int</w:t>
+            </w:r>
+            <w:proofErr w:type="spellEnd"/>
+          </w:p>
+        </w:tc>
+        <w:tc>
+          <w:tcPr>
+            <w:tcW w:w="2520" w:type="dxa"/>
+          </w:tcPr>
+          <w:p>
+            <w:pPr>
+              <w:cnfStyle w:val="000000000000" w:firstRow="0" w:lastRow="0" w:firstColumn="0" w:lastColumn="0" w:oddVBand="0" w:evenVBand="0" w:oddHBand="0" w:evenHBand="0" w:firstRowFirstColumn="0" w:firstRowLastColumn="0" w:lastRowFirstColumn="0" w:lastRowLastColumn="0"/>
+            </w:pPr>
+            <w:proofErr w:type="spellStart"/>
+            <w:r>
+              <w:t>getPlayerNum</w:t>
+            </w:r>
+            <w:proofErr w:type="spellEnd"/>
+            <w:r>
+              <w:t>(Player)</w:t>
+            </w:r>
+          </w:p>
+        </w:tc>
+        <w:tc>
+          <w:tcPr>
+            <w:tcW w:w="6210" w:type="dxa"/>
+          </w:tcPr>
+          <w:p>
+            <w:pPr>
+              <w:cnfStyle w:val="000000000000" w:firstRow="0" w:lastRow="0" w:firstColumn="0" w:lastColumn="0" w:oddVBand="0" w:evenVBand="0" w:oddHBand="0" w:evenHBand="0" w:firstRowFirstColumn="0" w:firstRowLastColumn="0" w:lastRowFirstColumn="0" w:lastRowLastColumn="0"/>
+            </w:pPr>
+            <w:r>
+              <w:t>Returns the specified players number</w:t>
+            </w:r>
+          </w:p>
+        </w:tc>
+      </w:tr>
+      <w:tr>
+        <w:tc>
+          <w:tcPr>
+            <w:cnfStyle w:val="001000000000" w:firstRow="0" w:lastRow="0" w:firstColumn="1" w:lastColumn="0" w:oddVBand="0" w:evenVBand="0" w:oddHBand="0" w:evenHBand="0" w:firstRowFirstColumn="0" w:firstRowLastColumn="0" w:lastRowFirstColumn="0" w:lastRowLastColumn="0"/>
+            <w:tcW w:w="1255" w:type="dxa"/>
+          </w:tcPr>
+          <w:p>
+            <w:pPr>
+              <w:rPr>
+                <w:b w:val="0"/>
+              </w:rPr>
+            </w:pPr>
+            <w:proofErr w:type="spellStart"/>
+            <w:r>
+              <w:rPr>
+                <w:b w:val="0"/>
+              </w:rPr>
+              <w:t>Int</w:t>
+            </w:r>
+            <w:proofErr w:type="spellEnd"/>
+          </w:p>
+        </w:tc>
+        <w:tc>
+          <w:tcPr>
+            <w:tcW w:w="2520" w:type="dxa"/>
+          </w:tcPr>
+          <w:p>
+            <w:pPr>
+              <w:cnfStyle w:val="000000000000" w:firstRow="0" w:lastRow="0" w:firstColumn="0" w:lastColumn="0" w:oddVBand="0" w:evenVBand="0" w:oddHBand="0" w:evenHBand="0" w:firstRowFirstColumn="0" w:firstRowLastColumn="0" w:lastRowFirstColumn="0" w:lastRowLastColumn="0"/>
+            </w:pPr>
+            <w:proofErr w:type="spellStart"/>
+            <w:r>
+              <w:t>getActions</w:t>
+            </w:r>
+            <w:proofErr w:type="spellEnd"/>
+            <w:r>
+              <w:t>(Player)</w:t>
+            </w:r>
+          </w:p>
+        </w:tc>
+        <w:tc>
+          <w:tcPr>
+            <w:tcW w:w="6210" w:type="dxa"/>
+          </w:tcPr>
+          <w:p>
+            <w:pPr>
+              <w:cnfStyle w:val="000000000000" w:firstRow="0" w:lastRow="0" w:firstColumn="0" w:lastColumn="0" w:oddVBand="0" w:evenVBand="0" w:oddHBand="0" w:evenHBand="0" w:firstRowFirstColumn="0" w:firstRowLastColumn="0" w:lastRowFirstColumn="0" w:lastRowLastColumn="0"/>
+            </w:pPr>
+            <w:r>
+              <w:t>Returns the number of actions that the specified player has.</w:t>
+            </w:r>
+          </w:p>
+        </w:tc>
+      </w:tr>
+      <w:tr>
+        <w:tc>
+          <w:tcPr>
+            <w:cnfStyle w:val="001000000000" w:firstRow="0" w:lastRow="0" w:firstColumn="1" w:lastColumn="0" w:oddVBand="0" w:evenVBand="0" w:oddHBand="0" w:evenHBand="0" w:firstRowFirstColumn="0" w:firstRowLastColumn="0" w:lastRowFirstColumn="0" w:lastRowLastColumn="0"/>
+            <w:tcW w:w="1255" w:type="dxa"/>
+          </w:tcPr>
+          <w:p>
+            <w:pPr>
+              <w:rPr>
+                <w:b w:val="0"/>
+              </w:rPr>
+            </w:pPr>
+            <w:proofErr w:type="spellStart"/>
+            <w:r>
+              <w:rPr>
+                <w:b w:val="0"/>
+              </w:rPr>
+              <w:t>Int</w:t>
+            </w:r>
+            <w:proofErr w:type="spellEnd"/>
+          </w:p>
+        </w:tc>
+        <w:tc>
+          <w:tcPr>
+            <w:tcW w:w="2520" w:type="dxa"/>
+          </w:tcPr>
+          <w:p>
+            <w:pPr>
+              <w:cnfStyle w:val="000000000000" w:firstRow="0" w:lastRow="0" w:firstColumn="0" w:lastColumn="0" w:oddVBand="0" w:evenVBand="0" w:oddHBand="0" w:evenHBand="0" w:firstRowFirstColumn="0" w:firstRowLastColumn="0" w:lastRowFirstColumn="0" w:lastRowLastColumn="0"/>
+            </w:pPr>
+            <w:proofErr w:type="spellStart"/>
+            <w:r>
+              <w:t>getBuys</w:t>
+            </w:r>
+            <w:proofErr w:type="spellEnd"/>
+            <w:r>
+              <w:t>(Player)</w:t>
+            </w:r>
+          </w:p>
+        </w:tc>
+        <w:tc>
+          <w:tcPr>
+            <w:tcW w:w="6210" w:type="dxa"/>
+          </w:tcPr>
+          <w:p>
+            <w:pPr>
+              <w:cnfStyle w:val="000000000000" w:firstRow="0" w:lastRow="0" w:firstColumn="0" w:lastColumn="0" w:oddVBand="0" w:evenVBand="0" w:oddHBand="0" w:evenHBand="0" w:firstRowFirstColumn="0" w:firstRowLastColumn="0" w:lastRowFirstColumn="0" w:lastRowLastColumn="0"/>
+            </w:pPr>
+            <w:r>
+              <w:t xml:space="preserve">Returns the number of </w:t>
+            </w:r>
+            <w:r>
+              <w:t>buys</w:t>
+            </w:r>
+            <w:r>
+              <w:t xml:space="preserve"> that the specified player has.</w:t>
+            </w:r>
+          </w:p>
+        </w:tc>
+      </w:tr>
+      <w:tr>
+        <w:tc>
+          <w:tcPr>
+            <w:cnfStyle w:val="001000000000" w:firstRow="0" w:lastRow="0" w:firstColumn="1" w:lastColumn="0" w:oddVBand="0" w:evenVBand="0" w:oddHBand="0" w:evenHBand="0" w:firstRowFirstColumn="0" w:firstRowLastColumn="0" w:lastRowFirstColumn="0" w:lastRowLastColumn="0"/>
+            <w:tcW w:w="1255" w:type="dxa"/>
+          </w:tcPr>
+          <w:p>
+            <w:pPr>
+              <w:rPr>
+                <w:b w:val="0"/>
+              </w:rPr>
+            </w:pPr>
+            <w:proofErr w:type="spellStart"/>
+            <w:r>
+              <w:rPr>
+                <w:b w:val="0"/>
+              </w:rPr>
+              <w:t>Int</w:t>
+            </w:r>
+            <w:proofErr w:type="spellEnd"/>
+          </w:p>
+        </w:tc>
+        <w:tc>
+          <w:tcPr>
+            <w:tcW w:w="2520" w:type="dxa"/>
+          </w:tcPr>
+          <w:p>
+            <w:pPr>
+              <w:cnfStyle w:val="000000000000" w:firstRow="0" w:lastRow="0" w:firstColumn="0" w:lastColumn="0" w:oddVBand="0" w:evenVBand="0" w:oddHBand="0" w:evenHBand="0" w:firstRowFirstColumn="0" w:firstRowLastColumn="0" w:lastRowFirstColumn="0" w:lastRowLastColumn="0"/>
+            </w:pPr>
+            <w:proofErr w:type="spellStart"/>
+            <w:r>
+              <w:t>getCoins</w:t>
+            </w:r>
+            <w:proofErr w:type="spellEnd"/>
+            <w:r>
+              <w:t>(Player)</w:t>
+            </w:r>
+          </w:p>
+        </w:tc>
+        <w:tc>
+          <w:tcPr>
+            <w:tcW w:w="6210" w:type="dxa"/>
+          </w:tcPr>
+          <w:p>
+            <w:pPr>
+              <w:cnfStyle w:val="000000000000" w:firstRow="0" w:lastRow="0" w:firstColumn="0" w:lastColumn="0" w:oddVBand="0" w:evenVBand="0" w:oddHBand="0" w:evenHBand="0" w:firstRowFirstColumn="0" w:firstRowLastColumn="0" w:lastRowFirstColumn="0" w:lastRowLastColumn="0"/>
+            </w:pPr>
+            <w:r>
+              <w:t xml:space="preserve">Returns the number of </w:t>
+            </w:r>
+            <w:r>
+              <w:t>coins</w:t>
+            </w:r>
+            <w:r>
+              <w:t xml:space="preserve"> that the specified player has.</w:t>
+            </w:r>
+          </w:p>
+        </w:tc>
+      </w:tr>
+    </w:tbl>
+    <w:p/>
+    <w:p>
+      <w:pPr>
+        <w:rPr>
+          <w:rStyle w:val="Strong"/>
+        </w:rPr>
+      </w:pPr>
+      <w:r>
+        <w:rPr>
+          <w:rStyle w:val="Strong"/>
+        </w:rPr>
+        <w:t>Game</w:t>
+      </w:r>
+      <w:r>
+        <w:rPr>
+          <w:rStyle w:val="Strong"/>
+        </w:rPr>
+        <w:t xml:space="preserve"> Class</w:t>
+      </w:r>
+    </w:p>
+    <w:tbl>
+      <w:tblPr>
+        <w:tblStyle w:val="GridTable1Light"/>
+        <w:tblW w:w="9985" w:type="dxa"/>
+        <w:tblLook w:val="04A0" w:firstRow="1" w:lastRow="0" w:firstColumn="1" w:lastColumn="0" w:noHBand="0" w:noVBand="1"/>
+      </w:tblPr>
+      <w:tblGrid>
+        <w:gridCol w:w="1255"/>
+        <w:gridCol w:w="2520"/>
+        <w:gridCol w:w="6210"/>
+      </w:tblGrid>
+      <w:tr>
+        <w:trPr>
+          <w:cnfStyle w:val="100000000000" w:firstRow="1" w:lastRow="0" w:firstColumn="0" w:lastColumn="0" w:oddVBand="0" w:evenVBand="0" w:oddHBand="0" w:evenHBand="0" w:firstRowFirstColumn="0" w:firstRowLastColumn="0" w:lastRowFirstColumn="0" w:lastRowLastColumn="0"/>
+          <w:tblHeader/>
+        </w:trPr>
+        <w:tc>
+          <w:tcPr>
+            <w:cnfStyle w:val="001000000000" w:firstRow="0" w:lastRow="0" w:firstColumn="1" w:lastColumn="0" w:oddVBand="0" w:evenVBand="0" w:oddHBand="0" w:evenHBand="0" w:firstRowFirstColumn="0" w:firstRowLastColumn="0" w:lastRowFirstColumn="0" w:lastRowLastColumn="0"/>
+            <w:tcW w:w="1255" w:type="dxa"/>
+          </w:tcPr>
+          <w:p>
+            <w:r>
+              <w:t>Data Type</w:t>
+            </w:r>
+          </w:p>
+        </w:tc>
+        <w:tc>
+          <w:tcPr>
+            <w:tcW w:w="2520" w:type="dxa"/>
+          </w:tcPr>
+          <w:p>
+            <w:pPr>
+              <w:cnfStyle w:val="100000000000" w:firstRow="1" w:lastRow="0" w:firstColumn="0" w:lastColumn="0" w:oddVBand="0" w:evenVBand="0" w:oddHBand="0" w:evenHBand="0" w:firstRowFirstColumn="0" w:firstRowLastColumn="0" w:lastRowFirstColumn="0" w:lastRowLastColumn="0"/>
+            </w:pPr>
+            <w:r>
+              <w:t>Operation Signature</w:t>
+            </w:r>
+          </w:p>
+        </w:tc>
+        <w:tc>
+          <w:tcPr>
+            <w:tcW w:w="6210" w:type="dxa"/>
+          </w:tcPr>
+          <w:p>
+            <w:pPr>
+              <w:cnfStyle w:val="100000000000" w:firstRow="1" w:lastRow="0" w:firstColumn="0" w:lastColumn="0" w:oddVBand="0" w:evenVBand="0" w:oddHBand="0" w:evenHBand="0" w:firstRowFirstColumn="0" w:firstRowLastColumn="0" w:lastRowFirstColumn="0" w:lastRowLastColumn="0"/>
+            </w:pPr>
+            <w:r>
+              <w:t>Description</w:t>
+            </w:r>
+          </w:p>
+        </w:tc>
+      </w:tr>
+      <w:tr>
+        <w:tc>
+          <w:tcPr>
+            <w:cnfStyle w:val="001000000000" w:firstRow="0" w:lastRow="0" w:firstColumn="1" w:lastColumn="0" w:oddVBand="0" w:evenVBand="0" w:oddHBand="0" w:evenHBand="0" w:firstRowFirstColumn="0" w:firstRowLastColumn="0" w:lastRowFirstColumn="0" w:lastRowLastColumn="0"/>
+            <w:tcW w:w="1255" w:type="dxa"/>
+          </w:tcPr>
+          <w:p>
+            <w:pPr>
+              <w:rPr>
+                <w:b w:val="0"/>
+              </w:rPr>
+            </w:pPr>
+            <w:proofErr w:type="spellStart"/>
+            <w:r>
+              <w:rPr>
+                <w:b w:val="0"/>
+              </w:rPr>
+              <w:t>Int</w:t>
+            </w:r>
+            <w:proofErr w:type="spellEnd"/>
+          </w:p>
+        </w:tc>
+        <w:tc>
+          <w:tcPr>
+            <w:tcW w:w="2520" w:type="dxa"/>
+          </w:tcPr>
+          <w:p>
+            <w:pPr>
+              <w:cnfStyle w:val="000000000000" w:firstRow="0" w:lastRow="0" w:firstColumn="0" w:lastColumn="0" w:oddVBand="0" w:evenVBand="0" w:oddHBand="0" w:evenHBand="0" w:firstRowFirstColumn="0" w:firstRowLastColumn="0" w:lastRowFirstColumn="0" w:lastRowLastColumn="0"/>
+            </w:pPr>
+            <w:proofErr w:type="spellStart"/>
+            <w:proofErr w:type="gramStart"/>
+            <w:r>
+              <w:t>getNumPlayers</w:t>
+            </w:r>
+            <w:proofErr w:type="spellEnd"/>
+            <w:r>
+              <w:t>(</w:t>
+            </w:r>
+            <w:proofErr w:type="gramEnd"/>
+            <w:r>
+              <w:t>)</w:t>
+            </w:r>
+          </w:p>
+        </w:tc>
+        <w:tc>
+          <w:tcPr>
+            <w:tcW w:w="6210" w:type="dxa"/>
+          </w:tcPr>
+          <w:p>
+            <w:pPr>
+              <w:cnfStyle w:val="000000000000" w:firstRow="0" w:lastRow="0" w:firstColumn="0" w:lastColumn="0" w:oddVBand="0" w:evenVBand="0" w:oddHBand="0" w:evenHBand="0" w:firstRowFirstColumn="0" w:firstRowLastColumn="0" w:lastRowFirstColumn="0" w:lastRowLastColumn="0"/>
+            </w:pPr>
+            <w:r>
+              <w:t>Returns the number of players currently in the game.</w:t>
+            </w:r>
+          </w:p>
+        </w:tc>
+      </w:tr>
+      <w:tr>
+        <w:tc>
+          <w:tcPr>
+            <w:cnfStyle w:val="001000000000" w:firstRow="0" w:lastRow="0" w:firstColumn="1" w:lastColumn="0" w:oddVBand="0" w:evenVBand="0" w:oddHBand="0" w:evenHBand="0" w:firstRowFirstColumn="0" w:firstRowLastColumn="0" w:lastRowFirstColumn="0" w:lastRowLastColumn="0"/>
+            <w:tcW w:w="1255" w:type="dxa"/>
+          </w:tcPr>
+          <w:p>
+            <w:pPr>
+              <w:rPr>
+                <w:b w:val="0"/>
+              </w:rPr>
+            </w:pPr>
+            <w:r>
+              <w:rPr>
+                <w:b w:val="0"/>
+              </w:rPr>
+              <w:t>Player</w:t>
+            </w:r>
+          </w:p>
+        </w:tc>
+        <w:tc>
+          <w:tcPr>
+            <w:tcW w:w="2520" w:type="dxa"/>
+          </w:tcPr>
+          <w:p>
+            <w:pPr>
+              <w:cnfStyle w:val="000000000000" w:firstRow="0" w:lastRow="0" w:firstColumn="0" w:lastColumn="0" w:oddVBand="0" w:evenVBand="0" w:oddHBand="0" w:evenHBand="0" w:firstRowFirstColumn="0" w:firstRowLastColumn="0" w:lastRowFirstColumn="0" w:lastRowLastColumn="0"/>
+            </w:pPr>
+            <w:proofErr w:type="spellStart"/>
+            <w:r>
+              <w:t>getPlayer</w:t>
+            </w:r>
+            <w:proofErr w:type="spellEnd"/>
+            <w:r>
+              <w:t>(</w:t>
+            </w:r>
+            <w:proofErr w:type="spellStart"/>
+            <w:r>
+              <w:t>num</w:t>
+            </w:r>
+            <w:proofErr w:type="spellEnd"/>
+            <w:r>
+              <w:t>)</w:t>
+            </w:r>
+          </w:p>
+        </w:tc>
+        <w:tc>
+          <w:tcPr>
+            <w:tcW w:w="6210" w:type="dxa"/>
+          </w:tcPr>
+          <w:p>
+            <w:pPr>
+              <w:cnfStyle w:val="000000000000" w:firstRow="0" w:lastRow="0" w:firstColumn="0" w:lastColumn="0" w:oddVBand="0" w:evenVBand="0" w:oddHBand="0" w:evenHBand="0" w:firstRowFirstColumn="0" w:firstRowLastColumn="0" w:lastRowFirstColumn="0" w:lastRowLastColumn="0"/>
+            </w:pPr>
+            <w:r>
+              <w:t>Returns the player with the specified number.</w:t>
+            </w:r>
+          </w:p>
+        </w:tc>
+      </w:tr>
+      <w:tr>
+        <w:tc>
+          <w:tcPr>
+            <w:cnfStyle w:val="001000000000" w:firstRow="0" w:lastRow="0" w:firstColumn="1" w:lastColumn="0" w:oddVBand="0" w:evenVBand="0" w:oddHBand="0" w:evenHBand="0" w:firstRowFirstColumn="0" w:firstRowLastColumn="0" w:lastRowFirstColumn="0" w:lastRowLastColumn="0"/>
+            <w:tcW w:w="1255" w:type="dxa"/>
+          </w:tcPr>
+          <w:p>
+            <w:pPr>
+              <w:rPr>
+                <w:b w:val="0"/>
+              </w:rPr>
+            </w:pPr>
+            <w:r>
+              <w:rPr>
+                <w:b w:val="0"/>
+              </w:rPr>
+              <w:t>Supply</w:t>
+            </w:r>
+          </w:p>
+        </w:tc>
+        <w:tc>
+          <w:tcPr>
+            <w:tcW w:w="2520" w:type="dxa"/>
+          </w:tcPr>
+          <w:p>
+            <w:pPr>
+              <w:cnfStyle w:val="000000000000" w:firstRow="0" w:lastRow="0" w:firstColumn="0" w:lastColumn="0" w:oddVBand="0" w:evenVBand="0" w:oddHBand="0" w:evenHBand="0" w:firstRowFirstColumn="0" w:firstRowLastColumn="0" w:lastRowFirstColumn="0" w:lastRowLastColumn="0"/>
+            </w:pPr>
+            <w:proofErr w:type="spellStart"/>
+            <w:proofErr w:type="gramStart"/>
+            <w:r>
+              <w:t>getSupply</w:t>
+            </w:r>
+            <w:proofErr w:type="spellEnd"/>
+            <w:r>
+              <w:t>(</w:t>
+            </w:r>
+            <w:proofErr w:type="gramEnd"/>
+            <w:r>
+              <w:t>)</w:t>
+            </w:r>
+          </w:p>
+        </w:tc>
+        <w:tc>
+          <w:tcPr>
+            <w:tcW w:w="6210" w:type="dxa"/>
+          </w:tcPr>
+          <w:p>
+            <w:pPr>
+              <w:cnfStyle w:val="000000000000" w:firstRow="0" w:lastRow="0" w:firstColumn="0" w:lastColumn="0" w:oddVBand="0" w:evenVBand="0" w:oddHBand="0" w:evenHBand="0" w:firstRowFirstColumn="0" w:firstRowLastColumn="0" w:lastRowFirstColumn="0" w:lastRowLastColumn="0"/>
+            </w:pPr>
+            <w:r>
+              <w:t>Returns the games supply deck</w:t>
+            </w:r>
+          </w:p>
+        </w:tc>
+      </w:tr>
+      <w:tr>
+        <w:tc>
+          <w:tcPr>
+            <w:cnfStyle w:val="001000000000" w:firstRow="0" w:lastRow="0" w:firstColumn="1" w:lastColumn="0" w:oddVBand="0" w:evenVBand="0" w:oddHBand="0" w:evenHBand="0" w:firstRowFirstColumn="0" w:firstRowLastColumn="0" w:lastRowFirstColumn="0" w:lastRowLastColumn="0"/>
+            <w:tcW w:w="1255" w:type="dxa"/>
+          </w:tcPr>
+          <w:p>
+            <w:pPr>
+              <w:rPr>
+                <w:b w:val="0"/>
+              </w:rPr>
+            </w:pPr>
+            <w:r>
+              <w:rPr>
+                <w:b w:val="0"/>
+              </w:rPr>
+              <w:t>Void</w:t>
+            </w:r>
+          </w:p>
+        </w:tc>
+        <w:tc>
+          <w:tcPr>
+            <w:tcW w:w="2520" w:type="dxa"/>
+          </w:tcPr>
+          <w:p>
+            <w:pPr>
+              <w:cnfStyle w:val="000000000000" w:firstRow="0" w:lastRow="0" w:firstColumn="0" w:lastColumn="0" w:oddVBand="0" w:evenVBand="0" w:oddHBand="0" w:evenHBand="0" w:firstRowFirstColumn="0" w:firstRowLastColumn="0" w:lastRowFirstColumn="0" w:lastRowLastColumn="0"/>
+            </w:pPr>
+            <w:proofErr w:type="spellStart"/>
+            <w:proofErr w:type="gramStart"/>
+            <w:r>
+              <w:t>createGame</w:t>
+            </w:r>
+            <w:proofErr w:type="spellEnd"/>
+            <w:r>
+              <w:t>(</w:t>
+            </w:r>
+            <w:proofErr w:type="gramEnd"/>
+            <w:r>
+              <w:t>)</w:t>
+            </w:r>
+          </w:p>
+        </w:tc>
+        <w:tc>
+          <w:tcPr>
+            <w:tcW w:w="6210" w:type="dxa"/>
+          </w:tcPr>
+          <w:p>
+            <w:pPr>
+              <w:cnfStyle w:val="000000000000" w:firstRow="0" w:lastRow="0" w:firstColumn="0" w:lastColumn="0" w:oddVBand="0" w:evenVBand="0" w:oddHBand="0" w:evenHBand="0" w:firstRowFirstColumn="0" w:firstRowLastColumn="0" w:lastRowFirstColumn="0" w:lastRowLastColumn="0"/>
+            </w:pPr>
+            <w:r>
+              <w:t>Creates a new game, and initializes all variables.</w:t>
+            </w:r>
+          </w:p>
+        </w:tc>
+      </w:tr>
+    </w:tbl>
+    <w:p/>
+    <w:p>
+      <w:pPr>
+        <w:rPr>
+          <w:rStyle w:val="Strong"/>
+        </w:rPr>
+      </w:pPr>
+      <w:r>
+        <w:rPr>
+          <w:rStyle w:val="Strong"/>
+        </w:rPr>
+        <w:t>Supply</w:t>
+      </w:r>
+      <w:r>
+        <w:rPr>
+          <w:rStyle w:val="Strong"/>
+        </w:rPr>
+        <w:t xml:space="preserve"> Class</w:t>
+      </w:r>
+    </w:p>
+    <w:tbl>
+      <w:tblPr>
+        <w:tblStyle w:val="GridTable1Light"/>
+        <w:tblW w:w="9985" w:type="dxa"/>
+        <w:tblLook w:val="04A0" w:firstRow="1" w:lastRow="0" w:firstColumn="1" w:lastColumn="0" w:noHBand="0" w:noVBand="1"/>
+      </w:tblPr>
+      <w:tblGrid>
+        <w:gridCol w:w="1255"/>
+        <w:gridCol w:w="2520"/>
+        <w:gridCol w:w="6210"/>
+      </w:tblGrid>
+      <w:tr>
+        <w:trPr>
+          <w:cnfStyle w:val="100000000000" w:firstRow="1" w:lastRow="0" w:firstColumn="0" w:lastColumn="0" w:oddVBand="0" w:evenVBand="0" w:oddHBand="0" w:evenHBand="0" w:firstRowFirstColumn="0" w:firstRowLastColumn="0" w:lastRowFirstColumn="0" w:lastRowLastColumn="0"/>
+          <w:tblHeader/>
+        </w:trPr>
+        <w:tc>
+          <w:tcPr>
+            <w:cnfStyle w:val="001000000000" w:firstRow="0" w:lastRow="0" w:firstColumn="1" w:lastColumn="0" w:oddVBand="0" w:evenVBand="0" w:oddHBand="0" w:evenHBand="0" w:firstRowFirstColumn="0" w:firstRowLastColumn="0" w:lastRowFirstColumn="0" w:lastRowLastColumn="0"/>
+            <w:tcW w:w="1255" w:type="dxa"/>
+          </w:tcPr>
+          <w:p>
+            <w:r>
+              <w:t>Data Type</w:t>
+            </w:r>
+          </w:p>
+        </w:tc>
+        <w:tc>
+          <w:tcPr>
+            <w:tcW w:w="2520" w:type="dxa"/>
+          </w:tcPr>
+          <w:p>
+            <w:pPr>
+              <w:cnfStyle w:val="100000000000" w:firstRow="1" w:lastRow="0" w:firstColumn="0" w:lastColumn="0" w:oddVBand="0" w:evenVBand="0" w:oddHBand="0" w:evenHBand="0" w:firstRowFirstColumn="0" w:firstRowLastColumn="0" w:lastRowFirstColumn="0" w:lastRowLastColumn="0"/>
+            </w:pPr>
+            <w:r>
+              <w:t>Operation Signature</w:t>
+            </w:r>
+          </w:p>
+        </w:tc>
+        <w:tc>
+          <w:tcPr>
+            <w:tcW w:w="6210" w:type="dxa"/>
+          </w:tcPr>
+          <w:p>
+            <w:pPr>
+              <w:cnfStyle w:val="100000000000" w:firstRow="1" w:lastRow="0" w:firstColumn="0" w:lastColumn="0" w:oddVBand="0" w:evenVBand="0" w:oddHBand="0" w:evenHBand="0" w:firstRowFirstColumn="0" w:firstRowLastColumn="0" w:lastRowFirstColumn="0" w:lastRowLastColumn="0"/>
+            </w:pPr>
+            <w:r>
+              <w:t>Description</w:t>
+            </w:r>
+          </w:p>
+        </w:tc>
+      </w:tr>
+      <w:tr>
+        <w:trPr>
+          <w:trHeight w:val="177"/>
+        </w:trPr>
+        <w:tc>
+          <w:tcPr>
+            <w:cnfStyle w:val="001000000000" w:firstRow="0" w:lastRow="0" w:firstColumn="1" w:lastColumn="0" w:oddVBand="0" w:evenVBand="0" w:oddHBand="0" w:evenHBand="0" w:firstRowFirstColumn="0" w:firstRowLastColumn="0" w:lastRowFirstColumn="0" w:lastRowLastColumn="0"/>
+            <w:tcW w:w="1255" w:type="dxa"/>
+          </w:tcPr>
+          <w:p>
+            <w:pPr>
+              <w:rPr>
+                <w:b w:val="0"/>
+              </w:rPr>
+            </w:pPr>
+            <w:r>
+              <w:rPr>
+                <w:b w:val="0"/>
+              </w:rPr>
+              <w:t>Void</w:t>
+            </w:r>
+          </w:p>
+        </w:tc>
+        <w:tc>
+          <w:tcPr>
+            <w:tcW w:w="2520" w:type="dxa"/>
+          </w:tcPr>
+          <w:p>
+            <w:pPr>
+              <w:cnfStyle w:val="000000000000" w:firstRow="0" w:lastRow="0" w:firstColumn="0" w:lastColumn="0" w:oddVBand="0" w:evenVBand="0" w:oddHBand="0" w:evenHBand="0" w:firstRowFirstColumn="0" w:firstRowLastColumn="0" w:lastRowFirstColumn="0" w:lastRowLastColumn="0"/>
+            </w:pPr>
+            <w:proofErr w:type="spellStart"/>
+            <w:proofErr w:type="gramStart"/>
+            <w:r>
+              <w:t>createSupply</w:t>
+            </w:r>
+            <w:proofErr w:type="spellEnd"/>
+            <w:r>
+              <w:t>(</w:t>
+            </w:r>
+            <w:proofErr w:type="gramEnd"/>
+            <w:r>
+              <w:t>)</w:t>
+            </w:r>
+          </w:p>
+        </w:tc>
+        <w:tc>
+          <w:tcPr>
+            <w:tcW w:w="6210" w:type="dxa"/>
+          </w:tcPr>
+          <w:p>
+            <w:pPr>
+              <w:cnfStyle w:val="000000000000" w:firstRow="0" w:lastRow="0" w:firstColumn="0" w:lastColumn="0" w:oddVBand="0" w:evenVBand="0" w:oddHBand="0" w:evenHBand="0" w:firstRowFirstColumn="0" w:firstRowLastColumn="0" w:lastRowFirstColumn="0" w:lastRowLastColumn="0"/>
+            </w:pPr>
+            <w:r>
+              <w:t>Initializes the supply for the game.</w:t>
+            </w:r>
+          </w:p>
+        </w:tc>
+      </w:tr>
+      <w:tr>
+        <w:tc>
+          <w:tcPr>
+            <w:cnfStyle w:val="001000000000" w:firstRow="0" w:lastRow="0" w:firstColumn="1" w:lastColumn="0" w:oddVBand="0" w:evenVBand="0" w:oddHBand="0" w:evenHBand="0" w:firstRowFirstColumn="0" w:firstRowLastColumn="0" w:lastRowFirstColumn="0" w:lastRowLastColumn="0"/>
+            <w:tcW w:w="1255" w:type="dxa"/>
+          </w:tcPr>
+          <w:p>
+            <w:pPr>
+              <w:rPr>
+                <w:b w:val="0"/>
+              </w:rPr>
+            </w:pPr>
+            <w:r>
+              <w:rPr>
+                <w:b w:val="0"/>
+              </w:rPr>
+              <w:t>Supply</w:t>
+            </w:r>
+          </w:p>
+        </w:tc>
+        <w:tc>
+          <w:tcPr>
+            <w:tcW w:w="2520" w:type="dxa"/>
+          </w:tcPr>
+          <w:p>
+            <w:pPr>
+              <w:cnfStyle w:val="000000000000" w:firstRow="0" w:lastRow="0" w:firstColumn="0" w:lastColumn="0" w:oddVBand="0" w:evenVBand="0" w:oddHBand="0" w:evenHBand="0" w:firstRowFirstColumn="0" w:firstRowLastColumn="0" w:lastRowFirstColumn="0" w:lastRowLastColumn="0"/>
+            </w:pPr>
+            <w:proofErr w:type="spellStart"/>
+            <w:proofErr w:type="gramStart"/>
+            <w:r>
+              <w:t>getSupply</w:t>
+            </w:r>
+            <w:proofErr w:type="spellEnd"/>
+            <w:r>
+              <w:t>(</w:t>
+            </w:r>
+            <w:proofErr w:type="gramEnd"/>
+            <w:r>
+              <w:t>)</w:t>
+            </w:r>
+          </w:p>
+        </w:tc>
+        <w:tc>
+          <w:tcPr>
+            <w:tcW w:w="6210" w:type="dxa"/>
+          </w:tcPr>
+          <w:p>
+            <w:pPr>
+              <w:cnfStyle w:val="000000000000" w:firstRow="0" w:lastRow="0" w:firstColumn="0" w:lastColumn="0" w:oddVBand="0" w:evenVBand="0" w:oddHBand="0" w:evenHBand="0" w:firstRowFirstColumn="0" w:firstRowLastColumn="0" w:lastRowFirstColumn="0" w:lastRowLastColumn="0"/>
+            </w:pPr>
+            <w:r>
+              <w:t>Returns the supply with all the cards.</w:t>
+            </w:r>
+          </w:p>
+        </w:tc>
+      </w:tr>
+      <w:tr>
+        <w:tc>
+          <w:tcPr>
+            <w:cnfStyle w:val="001000000000" w:firstRow="0" w:lastRow="0" w:firstColumn="1" w:lastColumn="0" w:oddVBand="0" w:evenVBand="0" w:oddHBand="0" w:evenHBand="0" w:firstRowFirstColumn="0" w:firstRowLastColumn="0" w:lastRowFirstColumn="0" w:lastRowLastColumn="0"/>
+            <w:tcW w:w="1255" w:type="dxa"/>
+          </w:tcPr>
+          <w:p>
+            <w:pPr>
+              <w:rPr>
+                <w:b w:val="0"/>
+              </w:rPr>
+            </w:pPr>
+            <w:r>
+              <w:rPr>
+                <w:b w:val="0"/>
+              </w:rPr>
+              <w:t>Void</w:t>
+            </w:r>
+          </w:p>
+        </w:tc>
+        <w:tc>
+          <w:tcPr>
+            <w:tcW w:w="2520" w:type="dxa"/>
+          </w:tcPr>
+          <w:p>
+            <w:pPr>
+              <w:cnfStyle w:val="000000000000" w:firstRow="0" w:lastRow="0" w:firstColumn="0" w:lastColumn="0" w:oddVBand="0" w:evenVBand="0" w:oddHBand="0" w:evenHBand="0" w:firstRowFirstColumn="0" w:firstRowLastColumn="0" w:lastRowFirstColumn="0" w:lastRowLastColumn="0"/>
+            </w:pPr>
+            <w:proofErr w:type="spellStart"/>
+            <w:r>
+              <w:t>getCard</w:t>
+            </w:r>
+            <w:proofErr w:type="spellEnd"/>
+            <w:r>
+              <w:t>(card)</w:t>
+            </w:r>
+          </w:p>
+        </w:tc>
+        <w:tc>
+          <w:tcPr>
+            <w:tcW w:w="6210" w:type="dxa"/>
+          </w:tcPr>
+          <w:p>
+            <w:pPr>
+              <w:cnfStyle w:val="000000000000" w:firstRow="0" w:lastRow="0" w:firstColumn="0" w:lastColumn="0" w:oddVBand="0" w:evenVBand="0" w:oddHBand="0" w:evenHBand="0" w:firstRowFirstColumn="0" w:firstRowLastColumn="0" w:lastRowFirstColumn="0" w:lastRowLastColumn="0"/>
+            </w:pPr>
+            <w:r>
+              <w:t>Returns the object of the specified card.</w:t>
+            </w:r>
+          </w:p>
+        </w:tc>
+      </w:tr>
+    </w:tbl>
+    <w:p/>
+    <w:p>
+      <w:pPr>
+        <w:rPr>
+          <w:rStyle w:val="Strong"/>
+        </w:rPr>
+      </w:pPr>
+      <w:r>
+        <w:rPr>
+          <w:rStyle w:val="Strong"/>
+        </w:rPr>
+        <w:t>Interface</w:t>
+      </w:r>
+      <w:r>
+        <w:rPr>
+          <w:rStyle w:val="Strong"/>
+        </w:rPr>
+        <w:t xml:space="preserve"> Class</w:t>
+      </w:r>
+    </w:p>
+    <w:tbl>
+      <w:tblPr>
+        <w:tblStyle w:val="GridTable1Light"/>
+        <w:tblW w:w="9985" w:type="dxa"/>
+        <w:tblLook w:val="04A0" w:firstRow="1" w:lastRow="0" w:firstColumn="1" w:lastColumn="0" w:noHBand="0" w:noVBand="1"/>
+      </w:tblPr>
+      <w:tblGrid>
+        <w:gridCol w:w="1255"/>
+        <w:gridCol w:w="2520"/>
+        <w:gridCol w:w="6210"/>
+      </w:tblGrid>
+      <w:tr>
+        <w:trPr>
+          <w:cnfStyle w:val="100000000000" w:firstRow="1" w:lastRow="0" w:firstColumn="0" w:lastColumn="0" w:oddVBand="0" w:evenVBand="0" w:oddHBand="0" w:evenHBand="0" w:firstRowFirstColumn="0" w:firstRowLastColumn="0" w:lastRowFirstColumn="0" w:lastRowLastColumn="0"/>
+          <w:tblHeader/>
+        </w:trPr>
+        <w:tc>
+          <w:tcPr>
+            <w:cnfStyle w:val="001000000000" w:firstRow="0" w:lastRow="0" w:firstColumn="1" w:lastColumn="0" w:oddVBand="0" w:evenVBand="0" w:oddHBand="0" w:evenHBand="0" w:firstRowFirstColumn="0" w:firstRowLastColumn="0" w:lastRowFirstColumn="0" w:lastRowLastColumn="0"/>
+            <w:tcW w:w="1255" w:type="dxa"/>
+          </w:tcPr>
+          <w:p>
+            <w:r>
+              <w:t>Data Type</w:t>
+            </w:r>
+          </w:p>
+        </w:tc>
+        <w:tc>
+          <w:tcPr>
+            <w:tcW w:w="2520" w:type="dxa"/>
+          </w:tcPr>
+          <w:p>
+            <w:pPr>
+              <w:cnfStyle w:val="100000000000" w:firstRow="1" w:lastRow="0" w:firstColumn="0" w:lastColumn="0" w:oddVBand="0" w:evenVBand="0" w:oddHBand="0" w:evenHBand="0" w:firstRowFirstColumn="0" w:firstRowLastColumn="0" w:lastRowFirstColumn="0" w:lastRowLastColumn="0"/>
+            </w:pPr>
+            <w:r>
+              <w:t>Operation Signature</w:t>
+            </w:r>
+          </w:p>
+        </w:tc>
+        <w:tc>
+          <w:tcPr>
+            <w:tcW w:w="6210" w:type="dxa"/>
+          </w:tcPr>
+          <w:p>
+            <w:pPr>
+              <w:cnfStyle w:val="100000000000" w:firstRow="1" w:lastRow="0" w:firstColumn="0" w:lastColumn="0" w:oddVBand="0" w:evenVBand="0" w:oddHBand="0" w:evenHBand="0" w:firstRowFirstColumn="0" w:firstRowLastColumn="0" w:lastRowFirstColumn="0" w:lastRowLastColumn="0"/>
+            </w:pPr>
+            <w:r>
+              <w:t>Description</w:t>
+            </w:r>
+          </w:p>
+        </w:tc>
+      </w:tr>
+      <w:tr>
+        <w:tc>
+          <w:tcPr>
+            <w:cnfStyle w:val="001000000000" w:firstRow="0" w:lastRow="0" w:firstColumn="1" w:lastColumn="0" w:oddVBand="0" w:evenVBand="0" w:oddHBand="0" w:evenHBand="0" w:firstRowFirstColumn="0" w:firstRowLastColumn="0" w:lastRowFirstColumn="0" w:lastRowLastColumn="0"/>
+            <w:tcW w:w="1255" w:type="dxa"/>
+          </w:tcPr>
+          <w:p>
+            <w:pPr>
+              <w:rPr>
+                <w:b w:val="0"/>
+              </w:rPr>
+            </w:pPr>
+            <w:r>
+              <w:rPr>
+                <w:b w:val="0"/>
+              </w:rPr>
+              <w:t>Void</w:t>
+            </w:r>
+          </w:p>
+        </w:tc>
+        <w:tc>
+          <w:tcPr>
+            <w:tcW w:w="2520" w:type="dxa"/>
+          </w:tcPr>
+          <w:p>
+            <w:pPr>
+              <w:cnfStyle w:val="000000000000" w:firstRow="0" w:lastRow="0" w:firstColumn="0" w:lastColumn="0" w:oddVBand="0" w:evenVBand="0" w:oddHBand="0" w:evenHBand="0" w:firstRowFirstColumn="0" w:firstRowLastColumn="0" w:lastRowFirstColumn="0" w:lastRowLastColumn="0"/>
+            </w:pPr>
+            <w:proofErr w:type="spellStart"/>
+            <w:proofErr w:type="gramStart"/>
+            <w:r>
+              <w:t>refreshSupply</w:t>
+            </w:r>
+            <w:proofErr w:type="spellEnd"/>
+            <w:r>
+              <w:t>(</w:t>
+            </w:r>
+            <w:proofErr w:type="gramEnd"/>
+            <w:r>
+              <w:t>)</w:t>
+            </w:r>
+          </w:p>
+        </w:tc>
+        <w:tc>
+          <w:tcPr>
+            <w:tcW w:w="6210" w:type="dxa"/>
+          </w:tcPr>
+          <w:p>
+            <w:pPr>
+              <w:cnfStyle w:val="000000000000" w:firstRow="0" w:lastRow="0" w:firstColumn="0" w:lastColumn="0" w:oddVBand="0" w:evenVBand="0" w:oddHBand="0" w:evenHBand="0" w:firstRowFirstColumn="0" w:firstRowLastColumn="0" w:lastRowFirstColumn="0" w:lastRowLastColumn="0"/>
+            </w:pPr>
+            <w:r>
+              <w:t xml:space="preserve">Renews the supply displayed on the </w:t>
+            </w:r>
+            <w:proofErr w:type="gramStart"/>
+            <w:r>
+              <w:t>users</w:t>
+            </w:r>
+            <w:proofErr w:type="gramEnd"/>
+            <w:r>
+              <w:t xml:space="preserve"> screen</w:t>
+            </w:r>
+          </w:p>
+        </w:tc>
+      </w:tr>
+      <w:tr>
+        <w:tc>
+          <w:tcPr>
+            <w:cnfStyle w:val="001000000000" w:firstRow="0" w:lastRow="0" w:firstColumn="1" w:lastColumn="0" w:oddVBand="0" w:evenVBand="0" w:oddHBand="0" w:evenHBand="0" w:firstRowFirstColumn="0" w:firstRowLastColumn="0" w:lastRowFirstColumn="0" w:lastRowLastColumn="0"/>
+            <w:tcW w:w="1255" w:type="dxa"/>
+          </w:tcPr>
+          <w:p>
+            <w:pPr>
+              <w:rPr>
+                <w:b w:val="0"/>
+              </w:rPr>
+            </w:pPr>
+            <w:r>
+              <w:rPr>
+                <w:b w:val="0"/>
+              </w:rPr>
+              <w:t>Void</w:t>
+            </w:r>
+          </w:p>
+        </w:tc>
+        <w:tc>
+          <w:tcPr>
+            <w:tcW w:w="2520" w:type="dxa"/>
+          </w:tcPr>
+          <w:p>
+            <w:pPr>
+              <w:cnfStyle w:val="000000000000" w:firstRow="0" w:lastRow="0" w:firstColumn="0" w:lastColumn="0" w:oddVBand="0" w:evenVBand="0" w:oddHBand="0" w:evenHBand="0" w:firstRowFirstColumn="0" w:firstRowLastColumn="0" w:lastRowFirstColumn="0" w:lastRowLastColumn="0"/>
+            </w:pPr>
+            <w:proofErr w:type="spellStart"/>
+            <w:proofErr w:type="gramStart"/>
+            <w:r>
+              <w:t>refreshHand</w:t>
+            </w:r>
+            <w:proofErr w:type="spellEnd"/>
+            <w:r>
+              <w:t>(</w:t>
+            </w:r>
+            <w:proofErr w:type="gramEnd"/>
+            <w:r>
+              <w:t>)</w:t>
+            </w:r>
+          </w:p>
+        </w:tc>
+        <w:tc>
+          <w:tcPr>
+            <w:tcW w:w="6210" w:type="dxa"/>
+          </w:tcPr>
+          <w:p>
+            <w:pPr>
+              <w:cnfStyle w:val="000000000000" w:firstRow="0" w:lastRow="0" w:firstColumn="0" w:lastColumn="0" w:oddVBand="0" w:evenVBand="0" w:oddHBand="0" w:evenHBand="0" w:firstRowFirstColumn="0" w:firstRowLastColumn="0" w:lastRowFirstColumn="0" w:lastRowLastColumn="0"/>
+            </w:pPr>
+            <w:r>
+              <w:t xml:space="preserve">Renews the hand displayed on the </w:t>
+            </w:r>
+            <w:proofErr w:type="gramStart"/>
+            <w:r>
+              <w:t>users</w:t>
+            </w:r>
+            <w:proofErr w:type="gramEnd"/>
+            <w:r>
+              <w:t xml:space="preserve"> screen</w:t>
+            </w:r>
+          </w:p>
+        </w:tc>
+      </w:tr>
+    </w:tbl>
+    <w:p>
+      <w:pPr>
+        <w:rPr>
+          <w:rStyle w:val="Strong"/>
+        </w:rPr>
+      </w:pPr>
+    </w:p>
+    <w:p>
+      <w:pPr>
+        <w:rPr>
+          <w:rStyle w:val="Strong"/>
+        </w:rPr>
+      </w:pPr>
+      <w:r>
+        <w:rPr>
+          <w:rStyle w:val="Strong"/>
+        </w:rPr>
+        <w:t>Human</w:t>
+      </w:r>
+      <w:r>
+        <w:rPr>
+          <w:rStyle w:val="Strong"/>
+        </w:rPr>
+        <w:t xml:space="preserve"> Class</w:t>
+      </w:r>
+    </w:p>
+    <w:tbl>
+      <w:tblPr>
+        <w:tblStyle w:val="GridTable1Light"/>
+        <w:tblW w:w="9985" w:type="dxa"/>
+        <w:tblLook w:val="04A0" w:firstRow="1" w:lastRow="0" w:firstColumn="1" w:lastColumn="0" w:noHBand="0" w:noVBand="1"/>
+      </w:tblPr>
+      <w:tblGrid>
+        <w:gridCol w:w="1255"/>
+        <w:gridCol w:w="2520"/>
+        <w:gridCol w:w="6210"/>
+      </w:tblGrid>
+      <w:tr>
+        <w:trPr>
+          <w:cnfStyle w:val="100000000000" w:firstRow="1" w:lastRow="0" w:firstColumn="0" w:lastColumn="0" w:oddVBand="0" w:evenVBand="0" w:oddHBand="0" w:evenHBand="0" w:firstRowFirstColumn="0" w:firstRowLastColumn="0" w:lastRowFirstColumn="0" w:lastRowLastColumn="0"/>
+          <w:tblHeader/>
+        </w:trPr>
+        <w:tc>
+          <w:tcPr>
+            <w:cnfStyle w:val="001000000000" w:firstRow="0" w:lastRow="0" w:firstColumn="1" w:lastColumn="0" w:oddVBand="0" w:evenVBand="0" w:oddHBand="0" w:evenHBand="0" w:firstRowFirstColumn="0" w:firstRowLastColumn="0" w:lastRowFirstColumn="0" w:lastRowLastColumn="0"/>
+            <w:tcW w:w="1255" w:type="dxa"/>
+          </w:tcPr>
+          <w:p>
+            <w:r>
+              <w:t>Data Type</w:t>
+            </w:r>
+          </w:p>
+        </w:tc>
+        <w:tc>
+          <w:tcPr>
+            <w:tcW w:w="2520" w:type="dxa"/>
+          </w:tcPr>
+          <w:p>
+            <w:pPr>
+              <w:cnfStyle w:val="100000000000" w:firstRow="1" w:lastRow="0" w:firstColumn="0" w:lastColumn="0" w:oddVBand="0" w:evenVBand="0" w:oddHBand="0" w:evenHBand="0" w:firstRowFirstColumn="0" w:firstRowLastColumn="0" w:lastRowFirstColumn="0" w:lastRowLastColumn="0"/>
+            </w:pPr>
+            <w:r>
+              <w:t>Operation Signature</w:t>
+            </w:r>
+          </w:p>
+        </w:tc>
+        <w:tc>
+          <w:tcPr>
+            <w:tcW w:w="6210" w:type="dxa"/>
+          </w:tcPr>
+          <w:p>
+            <w:pPr>
+              <w:cnfStyle w:val="100000000000" w:firstRow="1" w:lastRow="0" w:firstColumn="0" w:lastColumn="0" w:oddVBand="0" w:evenVBand="0" w:oddHBand="0" w:evenHBand="0" w:firstRowFirstColumn="0" w:firstRowLastColumn="0" w:lastRowFirstColumn="0" w:lastRowLastColumn="0"/>
+            </w:pPr>
+            <w:r>
+              <w:t>Description</w:t>
+            </w:r>
+          </w:p>
+        </w:tc>
+      </w:tr>
+      <w:tr>
+        <w:tc>
+          <w:tcPr>
+            <w:cnfStyle w:val="001000000000" w:firstRow="0" w:lastRow="0" w:firstColumn="1" w:lastColumn="0" w:oddVBand="0" w:evenVBand="0" w:oddHBand="0" w:evenHBand="0" w:firstRowFirstColumn="0" w:firstRowLastColumn="0" w:lastRowFirstColumn="0" w:lastRowLastColumn="0"/>
+            <w:tcW w:w="1255" w:type="dxa"/>
+          </w:tcPr>
+          <w:p>
+            <w:pPr>
+              <w:rPr>
+                <w:b w:val="0"/>
+              </w:rPr>
+            </w:pPr>
+            <w:r>
+              <w:rPr>
+                <w:b w:val="0"/>
+              </w:rPr>
+              <w:t>Void</w:t>
+            </w:r>
+          </w:p>
+        </w:tc>
+        <w:tc>
+          <w:tcPr>
+            <w:tcW w:w="2520" w:type="dxa"/>
+          </w:tcPr>
+          <w:p>
+            <w:pPr>
+              <w:cnfStyle w:val="000000000000" w:firstRow="0" w:lastRow="0" w:firstColumn="0" w:lastColumn="0" w:oddVBand="0" w:evenVBand="0" w:oddHBand="0" w:evenHBand="0" w:firstRowFirstColumn="0" w:firstRowLastColumn="0" w:lastRowFirstColumn="0" w:lastRowLastColumn="0"/>
+            </w:pPr>
+            <w:proofErr w:type="spellStart"/>
+            <w:r>
+              <w:t>takingTurn</w:t>
+            </w:r>
+            <w:proofErr w:type="spellEnd"/>
+          </w:p>
+        </w:tc>
+        <w:tc>
+          <w:tcPr>
+            <w:tcW w:w="6210" w:type="dxa"/>
+          </w:tcPr>
+          <w:p>
+            <w:pPr>
+              <w:cnfStyle w:val="000000000000" w:firstRow="0" w:lastRow="0" w:firstColumn="0" w:lastColumn="0" w:oddVBand="0" w:evenVBand="0" w:oddHBand="0" w:evenHBand="0" w:firstRowFirstColumn="0" w:firstRowLastColumn="0" w:lastRowFirstColumn="0" w:lastRowLastColumn="0"/>
+            </w:pPr>
+            <w:r>
+              <w:t>A state where the player is taking their turn</w:t>
+            </w:r>
+          </w:p>
+        </w:tc>
+      </w:tr>
+      <w:tr>
+        <w:tc>
+          <w:tcPr>
+            <w:cnfStyle w:val="001000000000" w:firstRow="0" w:lastRow="0" w:firstColumn="1" w:lastColumn="0" w:oddVBand="0" w:evenVBand="0" w:oddHBand="0" w:evenHBand="0" w:firstRowFirstColumn="0" w:firstRowLastColumn="0" w:lastRowFirstColumn="0" w:lastRowLastColumn="0"/>
+            <w:tcW w:w="1255" w:type="dxa"/>
+          </w:tcPr>
+          <w:p>
+            <w:pPr>
+              <w:rPr>
+                <w:b w:val="0"/>
+              </w:rPr>
+            </w:pPr>
+            <w:r>
+              <w:rPr>
+                <w:b w:val="0"/>
+              </w:rPr>
+              <w:t>Void</w:t>
+            </w:r>
+          </w:p>
+        </w:tc>
+        <w:tc>
+          <w:tcPr>
+            <w:tcW w:w="2520" w:type="dxa"/>
+          </w:tcPr>
+          <w:p>
+            <w:pPr>
+              <w:cnfStyle w:val="000000000000" w:firstRow="0" w:lastRow="0" w:firstColumn="0" w:lastColumn="0" w:oddVBand="0" w:evenVBand="0" w:oddHBand="0" w:evenHBand="0" w:firstRowFirstColumn="0" w:firstRowLastColumn="0" w:lastRowFirstColumn="0" w:lastRowLastColumn="0"/>
+            </w:pPr>
+            <w:proofErr w:type="spellStart"/>
+            <w:proofErr w:type="gramStart"/>
+            <w:r>
+              <w:t>endTurn</w:t>
+            </w:r>
+            <w:proofErr w:type="spellEnd"/>
+            <w:r>
+              <w:t>(</w:t>
+            </w:r>
+            <w:proofErr w:type="gramEnd"/>
+            <w:r>
+              <w:t>)</w:t>
+            </w:r>
+          </w:p>
+        </w:tc>
+        <w:tc>
+          <w:tcPr>
+            <w:tcW w:w="6210" w:type="dxa"/>
+          </w:tcPr>
+          <w:p>
+            <w:pPr>
+              <w:cnfStyle w:val="000000000000" w:firstRow="0" w:lastRow="0" w:firstColumn="0" w:lastColumn="0" w:oddVBand="0" w:evenVBand="0" w:oddHBand="0" w:evenHBand="0" w:firstRowFirstColumn="0" w:firstRowLastColumn="0" w:lastRowFirstColumn="0" w:lastRowLastColumn="0"/>
+            </w:pPr>
+            <w:r>
+              <w:t>Ends the player’s turn and takes appropriate actions to end their turn.</w:t>
+            </w:r>
+          </w:p>
+        </w:tc>
+      </w:tr>
+    </w:tbl>
+    <w:p/>
+    <w:p>
+      <w:pPr>
+        <w:rPr>
+          <w:rStyle w:val="Strong"/>
+        </w:rPr>
+      </w:pPr>
+      <w:r>
+        <w:rPr>
+          <w:rStyle w:val="Strong"/>
+        </w:rPr>
+        <w:t>Computer Players</w:t>
+      </w:r>
+      <w:r>
+        <w:rPr>
+          <w:rStyle w:val="Strong"/>
+        </w:rPr>
+        <w:t xml:space="preserve"> Class</w:t>
+      </w:r>
+    </w:p>
+    <w:tbl>
+      <w:tblPr>
+        <w:tblStyle w:val="GridTable1Light"/>
+        <w:tblW w:w="9985" w:type="dxa"/>
+        <w:tblLook w:val="04A0" w:firstRow="1" w:lastRow="0" w:firstColumn="1" w:lastColumn="0" w:noHBand="0" w:noVBand="1"/>
+      </w:tblPr>
+      <w:tblGrid>
+        <w:gridCol w:w="1255"/>
+        <w:gridCol w:w="2520"/>
+        <w:gridCol w:w="6210"/>
+      </w:tblGrid>
+      <w:tr>
+        <w:trPr>
+          <w:cnfStyle w:val="100000000000" w:firstRow="1" w:lastRow="0" w:firstColumn="0" w:lastColumn="0" w:oddVBand="0" w:evenVBand="0" w:oddHBand="0" w:evenHBand="0" w:firstRowFirstColumn="0" w:firstRowLastColumn="0" w:lastRowFirstColumn="0" w:lastRowLastColumn="0"/>
+          <w:tblHeader/>
+        </w:trPr>
+        <w:tc>
+          <w:tcPr>
+            <w:cnfStyle w:val="001000000000" w:firstRow="0" w:lastRow="0" w:firstColumn="1" w:lastColumn="0" w:oddVBand="0" w:evenVBand="0" w:oddHBand="0" w:evenHBand="0" w:firstRowFirstColumn="0" w:firstRowLastColumn="0" w:lastRowFirstColumn="0" w:lastRowLastColumn="0"/>
+            <w:tcW w:w="1255" w:type="dxa"/>
+          </w:tcPr>
+          <w:p>
+            <w:r>
+              <w:t>Data Type</w:t>
+            </w:r>
+          </w:p>
+        </w:tc>
+        <w:tc>
+          <w:tcPr>
+            <w:tcW w:w="2520" w:type="dxa"/>
+          </w:tcPr>
+          <w:p>
+            <w:pPr>
+              <w:cnfStyle w:val="100000000000" w:firstRow="1" w:lastRow="0" w:firstColumn="0" w:lastColumn="0" w:oddVBand="0" w:evenVBand="0" w:oddHBand="0" w:evenHBand="0" w:firstRowFirstColumn="0" w:firstRowLastColumn="0" w:lastRowFirstColumn="0" w:lastRowLastColumn="0"/>
+            </w:pPr>
+            <w:r>
+              <w:t>Operation Signature</w:t>
+            </w:r>
+          </w:p>
+        </w:tc>
+        <w:tc>
+          <w:tcPr>
+            <w:tcW w:w="6210" w:type="dxa"/>
+          </w:tcPr>
+          <w:p>
+            <w:pPr>
+              <w:cnfStyle w:val="100000000000" w:firstRow="1" w:lastRow="0" w:firstColumn="0" w:lastColumn="0" w:oddVBand="0" w:evenVBand="0" w:oddHBand="0" w:evenHBand="0" w:firstRowFirstColumn="0" w:firstRowLastColumn="0" w:lastRowFirstColumn="0" w:lastRowLastColumn="0"/>
+            </w:pPr>
+            <w:r>
+              <w:t>Description</w:t>
+            </w:r>
+          </w:p>
+        </w:tc>
+      </w:tr>
+      <w:tr>
+        <w:tc>
+          <w:tcPr>
+            <w:cnfStyle w:val="001000000000" w:firstRow="0" w:lastRow="0" w:firstColumn="1" w:lastColumn="0" w:oddVBand="0" w:evenVBand="0" w:oddHBand="0" w:evenHBand="0" w:firstRowFirstColumn="0" w:firstRowLastColumn="0" w:lastRowFirstColumn="0" w:lastRowLastColumn="0"/>
+            <w:tcW w:w="1255" w:type="dxa"/>
+          </w:tcPr>
+          <w:p>
+            <w:pPr>
+              <w:rPr>
+                <w:b w:val="0"/>
+              </w:rPr>
+            </w:pPr>
+            <w:r>
+              <w:rPr>
+                <w:b w:val="0"/>
+              </w:rPr>
+              <w:t>Void</w:t>
+            </w:r>
+          </w:p>
+        </w:tc>
+        <w:tc>
+          <w:tcPr>
+            <w:tcW w:w="2520" w:type="dxa"/>
+          </w:tcPr>
+          <w:p>
+            <w:pPr>
+              <w:cnfStyle w:val="000000000000" w:firstRow="0" w:lastRow="0" w:firstColumn="0" w:lastColumn="0" w:oddVBand="0" w:evenVBand="0" w:oddHBand="0" w:evenHBand="0" w:firstRowFirstColumn="0" w:firstRowLastColumn="0" w:lastRowFirstColumn="0" w:lastRowLastColumn="0"/>
+            </w:pPr>
+            <w:proofErr w:type="spellStart"/>
+            <w:proofErr w:type="gramStart"/>
+            <w:r>
+              <w:t>makeMove</w:t>
+            </w:r>
+            <w:proofErr w:type="spellEnd"/>
+            <w:r>
+              <w:t>(</w:t>
+            </w:r>
+            <w:proofErr w:type="gramEnd"/>
+            <w:r>
+              <w:t>)</w:t>
+            </w:r>
+          </w:p>
+        </w:tc>
+        <w:tc>
+          <w:tcPr>
+            <w:tcW w:w="6210" w:type="dxa"/>
+          </w:tcPr>
+          <w:p>
+            <w:pPr>
+              <w:cnfStyle w:val="000000000000" w:firstRow="0" w:lastRow="0" w:firstColumn="0" w:lastColumn="0" w:oddVBand="0" w:evenVBand="0" w:oddHBand="0" w:evenHBand="0" w:firstRowFirstColumn="0" w:firstRowLastColumn="0" w:lastRowFirstColumn="0" w:lastRowLastColumn="0"/>
+            </w:pPr>
+            <w:r>
+              <w:t>Causes the AI to take their turn.</w:t>
+            </w:r>
+          </w:p>
+        </w:tc>
+      </w:tr>
+    </w:tbl>
+    <w:p/>
+    <w:p>
+      <w:pPr>
+        <w:pStyle w:val="Heading2"/>
+      </w:pPr>
+      <w:bookmarkStart w:id="7" w:name="_Toc496277492"/>
+      <w:r>
+        <w:lastRenderedPageBreak/>
+        <w:t>Traceability Matrix</w:t>
+      </w:r>
+      <w:bookmarkEnd w:id="7"/>
+    </w:p>
+    <w:p/>
+    <w:p/>
+    <w:p>
+      <w:pPr>
+        <w:pStyle w:val="Heading1"/>
+      </w:pPr>
+      <w:bookmarkStart w:id="8" w:name="_Toc496277493"/>
+      <w:r>
+        <w:t>System Architecture</w:t>
+      </w:r>
+      <w:bookmarkEnd w:id="8"/>
+    </w:p>
+    <w:p/>
+    <w:p>
+      <w:pPr>
+        <w:pStyle w:val="Heading2"/>
+      </w:pPr>
+      <w:bookmarkStart w:id="9" w:name="_Toc496277494"/>
       <w:r>
         <w:t>Architecture Styles</w:t>
       </w:r>
-      <w:bookmarkEnd w:id="4"/>
+      <w:bookmarkEnd w:id="9"/>
     </w:p>
     <w:p>
       <w:r>
@@ -2059,11 +4278,11 @@
       <w:pPr>
         <w:pStyle w:val="Heading2"/>
       </w:pPr>
-      <w:bookmarkStart w:id="5" w:name="_Toc495861020"/>
+      <w:bookmarkStart w:id="10" w:name="_Toc496277495"/>
       <w:r>
         <w:t>UML Package Diagram</w:t>
       </w:r>
-      <w:bookmarkEnd w:id="5"/>
+      <w:bookmarkEnd w:id="10"/>
     </w:p>
     <w:p>
       <w:r>
@@ -2086,7 +4305,7 @@
                     <pic:cNvPicPr/>
                   </pic:nvPicPr>
                   <pic:blipFill>
-                    <a:blip r:embed="rId13"/>
+                    <a:blip r:embed="rId14"/>
                     <a:stretch>
                       <a:fillRect/>
                     </a:stretch>
@@ -2111,11 +4330,11 @@
       <w:pPr>
         <w:pStyle w:val="Heading2"/>
       </w:pPr>
-      <w:bookmarkStart w:id="6" w:name="_Toc495861021"/>
+      <w:bookmarkStart w:id="11" w:name="_Toc496277496"/>
       <w:r>
         <w:t>Mapping Subsystems to hardware</w:t>
       </w:r>
-      <w:bookmarkEnd w:id="6"/>
+      <w:bookmarkEnd w:id="11"/>
     </w:p>
     <w:p>
       <w:r>
@@ -2135,11 +4354,11 @@
       <w:pPr>
         <w:pStyle w:val="Heading2"/>
       </w:pPr>
-      <w:bookmarkStart w:id="7" w:name="_Toc495861022"/>
+      <w:bookmarkStart w:id="12" w:name="_Toc496277497"/>
       <w:r>
         <w:t>Persistent Data Storage</w:t>
       </w:r>
-      <w:bookmarkEnd w:id="7"/>
+      <w:bookmarkEnd w:id="12"/>
     </w:p>
     <w:p>
       <w:r>
@@ -2204,13 +4423,14 @@
         <w:pStyle w:val="Heading2"/>
       </w:pPr>
       <w:r>
+        <w:lastRenderedPageBreak/>
         <w:br/>
       </w:r>
-      <w:bookmarkStart w:id="8" w:name="_Toc495861023"/>
+      <w:bookmarkStart w:id="13" w:name="_Toc496277498"/>
       <w:r>
         <w:t>Network Protocol</w:t>
       </w:r>
-      <w:bookmarkEnd w:id="8"/>
+      <w:bookmarkEnd w:id="13"/>
     </w:p>
     <w:p>
       <w:r>
@@ -2236,22 +4456,21 @@
       <w:pPr>
         <w:pStyle w:val="Heading2"/>
       </w:pPr>
-      <w:bookmarkStart w:id="9" w:name="_Toc495861024"/>
-      <w:r>
-        <w:lastRenderedPageBreak/>
+      <w:bookmarkStart w:id="14" w:name="_Toc496277499"/>
+      <w:r>
         <w:t>Global Control Flow</w:t>
       </w:r>
-      <w:bookmarkEnd w:id="9"/>
+      <w:bookmarkEnd w:id="14"/>
     </w:p>
     <w:p>
       <w:pPr>
         <w:pStyle w:val="Heading3"/>
       </w:pPr>
-      <w:bookmarkStart w:id="10" w:name="_Toc495861025"/>
+      <w:bookmarkStart w:id="15" w:name="_Toc496277500"/>
       <w:r>
         <w:t>Execution Order:</w:t>
       </w:r>
-      <w:bookmarkEnd w:id="10"/>
+      <w:bookmarkEnd w:id="15"/>
     </w:p>
     <w:p>
       <w:r>
@@ -2283,11 +4502,11 @@
       <w:pPr>
         <w:pStyle w:val="Heading3"/>
       </w:pPr>
-      <w:bookmarkStart w:id="11" w:name="_Toc495861026"/>
+      <w:bookmarkStart w:id="16" w:name="_Toc496277501"/>
       <w:r>
         <w:t>Time Dependency:</w:t>
       </w:r>
-      <w:bookmarkEnd w:id="11"/>
+      <w:bookmarkEnd w:id="16"/>
     </w:p>
     <w:p>
       <w:r>
@@ -2299,11 +4518,11 @@
       <w:pPr>
         <w:pStyle w:val="Heading2"/>
       </w:pPr>
-      <w:bookmarkStart w:id="12" w:name="_Toc495861027"/>
+      <w:bookmarkStart w:id="17" w:name="_Toc496277502"/>
       <w:r>
         <w:t>Hardware Requirements</w:t>
       </w:r>
-      <w:bookmarkEnd w:id="12"/>
+      <w:bookmarkEnd w:id="17"/>
     </w:p>
     <w:p>
       <w:pPr>
@@ -2416,11 +4635,11 @@
       <w:pPr>
         <w:pStyle w:val="Heading1"/>
       </w:pPr>
-      <w:bookmarkStart w:id="13" w:name="_Toc495861028"/>
+      <w:bookmarkStart w:id="18" w:name="_Toc496277503"/>
       <w:r>
         <w:t>Data Structures</w:t>
       </w:r>
-      <w:bookmarkEnd w:id="13"/>
+      <w:bookmarkEnd w:id="18"/>
     </w:p>
     <w:p>
       <w:r>
@@ -2461,22 +4680,22 @@
       <w:pPr>
         <w:pStyle w:val="Heading1"/>
       </w:pPr>
-      <w:bookmarkStart w:id="14" w:name="_Toc495861029"/>
+      <w:bookmarkStart w:id="19" w:name="_Toc496277504"/>
       <w:r>
         <w:t>Design of Tests</w:t>
       </w:r>
-      <w:bookmarkEnd w:id="14"/>
+      <w:bookmarkEnd w:id="19"/>
     </w:p>
     <w:p/>
     <w:p>
       <w:pPr>
         <w:pStyle w:val="Heading2"/>
       </w:pPr>
-      <w:bookmarkStart w:id="15" w:name="_Toc495861030"/>
+      <w:bookmarkStart w:id="20" w:name="_Toc496277505"/>
       <w:r>
         <w:t>Test Cases</w:t>
       </w:r>
-      <w:bookmarkEnd w:id="15"/>
+      <w:bookmarkEnd w:id="20"/>
     </w:p>
     <w:p/>
     <w:tbl>
@@ -2507,6 +4726,7 @@
           </w:tcPr>
           <w:p>
             <w:r>
+              <w:lastRenderedPageBreak/>
               <w:t>Test Case ID</w:t>
             </w:r>
           </w:p>
@@ -2684,7 +4904,6 @@
               <w:rPr>
                 <w:b w:val="0"/>
               </w:rPr>
-              <w:lastRenderedPageBreak/>
               <w:t>3</w:t>
             </w:r>
           </w:p>
@@ -2931,11 +5150,11 @@
       <w:pPr>
         <w:pStyle w:val="Heading2"/>
       </w:pPr>
-      <w:bookmarkStart w:id="16" w:name="_Toc495861031"/>
+      <w:bookmarkStart w:id="21" w:name="_Toc496277506"/>
       <w:r>
         <w:t>Test Coverage</w:t>
       </w:r>
-      <w:bookmarkEnd w:id="16"/>
+      <w:bookmarkEnd w:id="21"/>
     </w:p>
     <w:p>
       <w:r>
@@ -2964,11 +5183,11 @@
       <w:pPr>
         <w:pStyle w:val="Heading2"/>
       </w:pPr>
-      <w:bookmarkStart w:id="17" w:name="_Toc495861032"/>
+      <w:bookmarkStart w:id="22" w:name="_Toc496277507"/>
       <w:r>
         <w:t>Integration Testing Strategy</w:t>
       </w:r>
-      <w:bookmarkEnd w:id="17"/>
+      <w:bookmarkEnd w:id="22"/>
     </w:p>
     <w:p>
       <w:r>
@@ -2998,24 +5217,15 @@
       <w:pPr>
         <w:pStyle w:val="Heading1"/>
       </w:pPr>
+      <w:bookmarkStart w:id="23" w:name="_Toc496277508"/>
       <w:r>
         <w:t>User Interface Design and Implementation</w:t>
       </w:r>
+      <w:bookmarkEnd w:id="23"/>
     </w:p>
     <w:p>
       <w:r>
-        <w:t xml:space="preserve">From our initial mockups we ended up having to zoom-in the cards when the user </w:t>
-      </w:r>
-      <w:proofErr w:type="gramStart"/>
-      <w:r>
-        <w:t>hover</w:t>
-      </w:r>
-      <w:proofErr w:type="gramEnd"/>
-      <w:r>
-        <w:t xml:space="preserve"> them so they could read the content of the card. We added titles to the pile and trash to identify them without having to guess what they did. Moved the End Turn button, and the number of buys, actions and money above the hand so the user can always see this information. We moved New Game and High Score to the top of the screen where they are not inside of the gam</w:t>
-      </w:r>
-      <w:r>
-        <w:t>e, and more as secondary tools.</w:t>
+        <w:t>From our initial mockups we ended up having to zoom-in the cards when the user hover them so they could read the content of the card. We added titles to the pile and trash to identify them without having to guess what they did. Moved the End Turn button, and the number of buys, actions and money above the hand so the user can always see this information. We moved New Game and High Score to the top of the screen where they are not inside of the game, and more as secondary tools.</w:t>
       </w:r>
     </w:p>
     <w:p>
@@ -3025,6 +5235,7 @@
     </w:p>
     <w:p>
       <w:r>
+        <w:lastRenderedPageBreak/>
         <w:t>New game button will re-shuffle the deck instantly, and get the player into a new game in seconds. While high scores will show as an overlay on top of the way so the game is no disrupted if the user clicks on it.</w:t>
       </w:r>
     </w:p>
@@ -3034,13 +5245,14 @@
       <w:pPr>
         <w:pStyle w:val="Heading1"/>
       </w:pPr>
-      <w:bookmarkStart w:id="18" w:name="_Toc494097111"/>
-      <w:bookmarkStart w:id="19" w:name="_Toc495510991"/>
-      <w:r>
-        <w:lastRenderedPageBreak/>
+      <w:bookmarkStart w:id="24" w:name="_Toc495510991"/>
+      <w:bookmarkStart w:id="25" w:name="_Toc494097111"/>
+      <w:bookmarkStart w:id="26" w:name="_Toc496277509"/>
+      <w:r>
         <w:t>Progress Report</w:t>
       </w:r>
-      <w:bookmarkEnd w:id="19"/>
+      <w:bookmarkEnd w:id="24"/>
+      <w:bookmarkEnd w:id="26"/>
     </w:p>
     <w:p/>
     <w:tbl>
@@ -3427,21 +5639,15 @@
       <w:pPr>
         <w:pStyle w:val="Heading1"/>
       </w:pPr>
+      <w:bookmarkStart w:id="27" w:name="_Toc496277510"/>
       <w:r>
         <w:t>Integration and Testing</w:t>
       </w:r>
+      <w:bookmarkEnd w:id="27"/>
     </w:p>
     <w:p>
       <w:r>
-        <w:t xml:space="preserve">Integration is done as we go, the project all ties in together and different functions are coded while other members code others, so there is no need to integrate functions later on. </w:t>
-      </w:r>
-      <w:proofErr w:type="spellStart"/>
-      <w:r>
-        <w:t>Git</w:t>
-      </w:r>
-      <w:proofErr w:type="spellEnd"/>
-      <w:r>
-        <w:t xml:space="preserve"> will take care of merging our code.</w:t>
+        <w:t>Integration is done as we go, the project all ties in together and different functions are coded while other members code others, so there is no need to integrate functions later on. Git will take care of merging our code.</w:t>
       </w:r>
     </w:p>
     <w:p>
@@ -3454,9 +5660,11 @@
       <w:pPr>
         <w:pStyle w:val="Heading1"/>
       </w:pPr>
+      <w:bookmarkStart w:id="28" w:name="_Toc496277511"/>
       <w:r>
         <w:t>Merging Contributions</w:t>
       </w:r>
+      <w:bookmarkEnd w:id="28"/>
     </w:p>
     <w:p>
       <w:r>
@@ -3468,15 +5676,7 @@
       </w:r>
       <w:proofErr w:type="spellEnd"/>
       <w:r>
-        <w:t xml:space="preserve">. All team members push their progress to </w:t>
-      </w:r>
-      <w:proofErr w:type="spellStart"/>
-      <w:r>
-        <w:t>git</w:t>
-      </w:r>
-      <w:proofErr w:type="spellEnd"/>
-      <w:r>
-        <w:t xml:space="preserve"> and all the code is stored and, once pushed other members can pull to test out the process. Since we’re a small team we really don’t use branches, we keep it simple.</w:t>
+        <w:t>. All team members push their progress to git and all the code is stored and, once pushed other members can pull to test out the process. Since we’re a small team we really don’t use branches, we keep it simple.</w:t>
       </w:r>
     </w:p>
     <w:p/>
@@ -3484,12 +5684,12 @@
       <w:pPr>
         <w:pStyle w:val="Heading1"/>
       </w:pPr>
-      <w:bookmarkStart w:id="20" w:name="_Toc495861034"/>
+      <w:bookmarkStart w:id="29" w:name="_Toc496277512"/>
       <w:r>
         <w:t>Project Management</w:t>
       </w:r>
-      <w:bookmarkEnd w:id="18"/>
-      <w:bookmarkEnd w:id="20"/>
+      <w:bookmarkEnd w:id="25"/>
+      <w:bookmarkEnd w:id="29"/>
     </w:p>
     <w:p/>
     <w:tbl>
@@ -3537,6 +5737,7 @@
               <w:pStyle w:val="TableHeading"/>
             </w:pPr>
             <w:r>
+              <w:lastRenderedPageBreak/>
               <w:t>Week</w:t>
             </w:r>
           </w:p>
@@ -3676,7 +5877,6 @@
                 <w:b w:val="0"/>
                 <w:bCs w:val="0"/>
               </w:rPr>
-              <w:lastRenderedPageBreak/>
               <w:t xml:space="preserve">Brent: Design in CSS Victory and Trash pile cards. For victory cards, generate the strings we will need </w:t>
             </w:r>
           </w:p>
@@ -3734,7 +5934,6 @@
                 <w:b w:val="0"/>
                 <w:bCs w:val="0"/>
               </w:rPr>
-              <w:lastRenderedPageBreak/>
               <w:t>9/18 – 9/24</w:t>
             </w:r>
           </w:p>
@@ -4144,6 +6343,7 @@
                 <w:b w:val="0"/>
                 <w:bCs w:val="0"/>
               </w:rPr>
+              <w:lastRenderedPageBreak/>
               <w:t>Brent: End game logic, if there are no more cards to grab, or any 3 supply piles are empty, end the game and give final score/coins left.</w:t>
             </w:r>
           </w:p>
@@ -4794,6 +6994,7 @@
                 <w:b w:val="0"/>
                 <w:bCs w:val="0"/>
               </w:rPr>
+              <w:lastRenderedPageBreak/>
               <w:t>Brent: CSS fixes, bugs, and make sure the game works on different browsers (</w:t>
             </w:r>
             <w:proofErr w:type="spellStart"/>
@@ -5159,7 +7360,7 @@
     </w:tbl>
     <w:p/>
     <w:p/>
-    <w:bookmarkStart w:id="21" w:name="_Toc495861035" w:displacedByCustomXml="next"/>
+    <w:bookmarkStart w:id="30" w:name="_Toc496277513" w:displacedByCustomXml="next"/>
     <w:sdt>
       <w:sdtPr>
         <w:rPr>
@@ -5183,7 +7384,7 @@
           <w:r>
             <w:t>References</w:t>
           </w:r>
-          <w:bookmarkEnd w:id="21"/>
+          <w:bookmarkEnd w:id="30"/>
         </w:p>
         <w:p>
           <w:pPr>
@@ -5195,10 +7396,7 @@
           </w:r>
           <w:proofErr w:type="spellEnd"/>
           <w:r>
-            <w:t xml:space="preserve"> Wiki</w:t>
-          </w:r>
-          <w:r>
-            <w:t xml:space="preserve"> (</w:t>
+            <w:t xml:space="preserve"> Wiki (</w:t>
           </w:r>
           <w:proofErr w:type="spellStart"/>
           <w:r>
@@ -5336,11 +7534,9 @@
       <w:r>
         <w:tab/>
       </w:r>
-      <w:bookmarkStart w:id="22" w:name="_GoBack"/>
-      <w:bookmarkEnd w:id="22"/>
     </w:p>
     <w:sectPr>
-      <w:headerReference w:type="default" r:id="rId14"/>
+      <w:headerReference w:type="default" r:id="rId15"/>
       <w:pgSz w:w="12240" w:h="15840"/>
       <w:pgMar w:top="1440" w:right="1440" w:bottom="1440" w:left="1440" w:header="720" w:footer="720" w:gutter="0"/>
       <w:cols w:space="720"/>
@@ -5351,7 +7547,7 @@
 </file>
 
 <file path=word/endnotes.xml><?xml version="1.0" encoding="utf-8"?>
-<w:endnotes xmlns:wpc="http://schemas.microsoft.com/office/word/2010/wordprocessingCanvas" xmlns:mo="http://schemas.microsoft.com/office/mac/office/2008/main" xmlns:mc="http://schemas.openxmlformats.org/markup-compatibility/2006" xmlns:mv="urn:schemas-microsoft-com:mac:vml" xmlns:o="urn:schemas-microsoft-com:office:office" xmlns:r="http://schemas.openxmlformats.org/officeDocument/2006/relationships" xmlns:m="http://schemas.openxmlformats.org/officeDocument/2006/math" xmlns:v="urn:schemas-microsoft-com:vml" xmlns:wp14="http://schemas.microsoft.com/office/word/2010/wordprocessingDrawing" xmlns:wp="http://schemas.openxmlformats.org/drawingml/2006/wordprocessingDrawing" xmlns:w10="urn:schemas-microsoft-com:office:word" xmlns:w="http://schemas.openxmlformats.org/wordprocessingml/2006/main" xmlns:w14="http://schemas.microsoft.com/office/word/2010/wordml" xmlns:w15="http://schemas.microsoft.com/office/word/2012/wordml" xmlns:wpg="http://schemas.microsoft.com/office/word/2010/wordprocessingGroup" xmlns:wpi="http://schemas.microsoft.com/office/word/2010/wordprocessingInk" xmlns:wne="http://schemas.microsoft.com/office/word/2006/wordml" xmlns:wps="http://schemas.microsoft.com/office/word/2010/wordprocessingShape" mc:Ignorable="w14 w15 wp14">
+<w:endnotes xmlns:wpc="http://schemas.microsoft.com/office/word/2010/wordprocessingCanvas" xmlns:cx="http://schemas.microsoft.com/office/drawing/2014/chartex" xmlns:cx1="http://schemas.microsoft.com/office/drawing/2015/9/8/chartex" xmlns:cx2="http://schemas.microsoft.com/office/drawing/2015/10/21/chartex" xmlns:cx3="http://schemas.microsoft.com/office/drawing/2016/5/9/chartex" xmlns:cx4="http://schemas.microsoft.com/office/drawing/2016/5/10/chartex" xmlns:cx5="http://schemas.microsoft.com/office/drawing/2016/5/11/chartex" xmlns:cx6="http://schemas.microsoft.com/office/drawing/2016/5/12/chartex" xmlns:cx7="http://schemas.microsoft.com/office/drawing/2016/5/13/chartex" xmlns:cx8="http://schemas.microsoft.com/office/drawing/2016/5/14/chartex" xmlns:mc="http://schemas.openxmlformats.org/markup-compatibility/2006" xmlns:aink="http://schemas.microsoft.com/office/drawing/2016/ink" xmlns:am3d="http://schemas.microsoft.com/office/drawing/2017/model3d" xmlns:o="urn:schemas-microsoft-com:office:office" xmlns:r="http://schemas.openxmlformats.org/officeDocument/2006/relationships" xmlns:m="http://schemas.openxmlformats.org/officeDocument/2006/math" xmlns:v="urn:schemas-microsoft-com:vml" xmlns:wp14="http://schemas.microsoft.com/office/word/2010/wordprocessingDrawing" xmlns:wp="http://schemas.openxmlformats.org/drawingml/2006/wordprocessingDrawing" xmlns:w10="urn:schemas-microsoft-com:office:word" xmlns:w="http://schemas.openxmlformats.org/wordprocessingml/2006/main" xmlns:w14="http://schemas.microsoft.com/office/word/2010/wordml" xmlns:w15="http://schemas.microsoft.com/office/word/2012/wordml" xmlns:w16cid="http://schemas.microsoft.com/office/word/2016/wordml/cid" xmlns:w16se="http://schemas.microsoft.com/office/word/2015/wordml/symex" xmlns:wpg="http://schemas.microsoft.com/office/word/2010/wordprocessingGroup" xmlns:wpi="http://schemas.microsoft.com/office/word/2010/wordprocessingInk" xmlns:wne="http://schemas.microsoft.com/office/word/2006/wordml" xmlns:wps="http://schemas.microsoft.com/office/word/2010/wordprocessingShape" mc:Ignorable="w14 w15 w16se w16cid wp14">
   <w:endnote w:type="separator" w:id="-1">
     <w:p>
       <w:pPr>
@@ -5376,7 +7572,7 @@
 </file>
 
 <file path=word/footnotes.xml><?xml version="1.0" encoding="utf-8"?>
-<w:footnotes xmlns:wpc="http://schemas.microsoft.com/office/word/2010/wordprocessingCanvas" xmlns:mo="http://schemas.microsoft.com/office/mac/office/2008/main" xmlns:mc="http://schemas.openxmlformats.org/markup-compatibility/2006" xmlns:mv="urn:schemas-microsoft-com:mac:vml" xmlns:o="urn:schemas-microsoft-com:office:office" xmlns:r="http://schemas.openxmlformats.org/officeDocument/2006/relationships" xmlns:m="http://schemas.openxmlformats.org/officeDocument/2006/math" xmlns:v="urn:schemas-microsoft-com:vml" xmlns:wp14="http://schemas.microsoft.com/office/word/2010/wordprocessingDrawing" xmlns:wp="http://schemas.openxmlformats.org/drawingml/2006/wordprocessingDrawing" xmlns:w10="urn:schemas-microsoft-com:office:word" xmlns:w="http://schemas.openxmlformats.org/wordprocessingml/2006/main" xmlns:w14="http://schemas.microsoft.com/office/word/2010/wordml" xmlns:w15="http://schemas.microsoft.com/office/word/2012/wordml" xmlns:wpg="http://schemas.microsoft.com/office/word/2010/wordprocessingGroup" xmlns:wpi="http://schemas.microsoft.com/office/word/2010/wordprocessingInk" xmlns:wne="http://schemas.microsoft.com/office/word/2006/wordml" xmlns:wps="http://schemas.microsoft.com/office/word/2010/wordprocessingShape" mc:Ignorable="w14 w15 wp14">
+<w:footnotes xmlns:wpc="http://schemas.microsoft.com/office/word/2010/wordprocessingCanvas" xmlns:cx="http://schemas.microsoft.com/office/drawing/2014/chartex" xmlns:cx1="http://schemas.microsoft.com/office/drawing/2015/9/8/chartex" xmlns:cx2="http://schemas.microsoft.com/office/drawing/2015/10/21/chartex" xmlns:cx3="http://schemas.microsoft.com/office/drawing/2016/5/9/chartex" xmlns:cx4="http://schemas.microsoft.com/office/drawing/2016/5/10/chartex" xmlns:cx5="http://schemas.microsoft.com/office/drawing/2016/5/11/chartex" xmlns:cx6="http://schemas.microsoft.com/office/drawing/2016/5/12/chartex" xmlns:cx7="http://schemas.microsoft.com/office/drawing/2016/5/13/chartex" xmlns:cx8="http://schemas.microsoft.com/office/drawing/2016/5/14/chartex" xmlns:mc="http://schemas.openxmlformats.org/markup-compatibility/2006" xmlns:aink="http://schemas.microsoft.com/office/drawing/2016/ink" xmlns:am3d="http://schemas.microsoft.com/office/drawing/2017/model3d" xmlns:o="urn:schemas-microsoft-com:office:office" xmlns:r="http://schemas.openxmlformats.org/officeDocument/2006/relationships" xmlns:m="http://schemas.openxmlformats.org/officeDocument/2006/math" xmlns:v="urn:schemas-microsoft-com:vml" xmlns:wp14="http://schemas.microsoft.com/office/word/2010/wordprocessingDrawing" xmlns:wp="http://schemas.openxmlformats.org/drawingml/2006/wordprocessingDrawing" xmlns:w10="urn:schemas-microsoft-com:office:word" xmlns:w="http://schemas.openxmlformats.org/wordprocessingml/2006/main" xmlns:w14="http://schemas.microsoft.com/office/word/2010/wordml" xmlns:w15="http://schemas.microsoft.com/office/word/2012/wordml" xmlns:w16cid="http://schemas.microsoft.com/office/word/2016/wordml/cid" xmlns:w16se="http://schemas.microsoft.com/office/word/2015/wordml/symex" xmlns:wpg="http://schemas.microsoft.com/office/word/2010/wordprocessingGroup" xmlns:wpi="http://schemas.microsoft.com/office/word/2010/wordprocessingInk" xmlns:wne="http://schemas.microsoft.com/office/word/2006/wordml" xmlns:wps="http://schemas.microsoft.com/office/word/2010/wordprocessingShape" mc:Ignorable="w14 w15 w16se w16cid wp14">
   <w:footnote w:type="separator" w:id="-1">
     <w:p>
       <w:pPr>
@@ -5401,7 +7597,7 @@
 </file>
 
 <file path=word/header1.xml><?xml version="1.0" encoding="utf-8"?>
-<w:hdr xmlns:wpc="http://schemas.microsoft.com/office/word/2010/wordprocessingCanvas" xmlns:mo="http://schemas.microsoft.com/office/mac/office/2008/main" xmlns:mc="http://schemas.openxmlformats.org/markup-compatibility/2006" xmlns:mv="urn:schemas-microsoft-com:mac:vml" xmlns:o="urn:schemas-microsoft-com:office:office" xmlns:r="http://schemas.openxmlformats.org/officeDocument/2006/relationships" xmlns:m="http://schemas.openxmlformats.org/officeDocument/2006/math" xmlns:v="urn:schemas-microsoft-com:vml" xmlns:wp14="http://schemas.microsoft.com/office/word/2010/wordprocessingDrawing" xmlns:wp="http://schemas.openxmlformats.org/drawingml/2006/wordprocessingDrawing" xmlns:w10="urn:schemas-microsoft-com:office:word" xmlns:w="http://schemas.openxmlformats.org/wordprocessingml/2006/main" xmlns:w14="http://schemas.microsoft.com/office/word/2010/wordml" xmlns:w15="http://schemas.microsoft.com/office/word/2012/wordml" xmlns:wpg="http://schemas.microsoft.com/office/word/2010/wordprocessingGroup" xmlns:wpi="http://schemas.microsoft.com/office/word/2010/wordprocessingInk" xmlns:wne="http://schemas.microsoft.com/office/word/2006/wordml" xmlns:wps="http://schemas.microsoft.com/office/word/2010/wordprocessingShape" mc:Ignorable="w14 w15 wp14">
+<w:hdr xmlns:wpc="http://schemas.microsoft.com/office/word/2010/wordprocessingCanvas" xmlns:cx="http://schemas.microsoft.com/office/drawing/2014/chartex" xmlns:cx1="http://schemas.microsoft.com/office/drawing/2015/9/8/chartex" xmlns:cx2="http://schemas.microsoft.com/office/drawing/2015/10/21/chartex" xmlns:cx3="http://schemas.microsoft.com/office/drawing/2016/5/9/chartex" xmlns:cx4="http://schemas.microsoft.com/office/drawing/2016/5/10/chartex" xmlns:cx5="http://schemas.microsoft.com/office/drawing/2016/5/11/chartex" xmlns:cx6="http://schemas.microsoft.com/office/drawing/2016/5/12/chartex" xmlns:cx7="http://schemas.microsoft.com/office/drawing/2016/5/13/chartex" xmlns:cx8="http://schemas.microsoft.com/office/drawing/2016/5/14/chartex" xmlns:mc="http://schemas.openxmlformats.org/markup-compatibility/2006" xmlns:aink="http://schemas.microsoft.com/office/drawing/2016/ink" xmlns:am3d="http://schemas.microsoft.com/office/drawing/2017/model3d" xmlns:o="urn:schemas-microsoft-com:office:office" xmlns:r="http://schemas.openxmlformats.org/officeDocument/2006/relationships" xmlns:m="http://schemas.openxmlformats.org/officeDocument/2006/math" xmlns:v="urn:schemas-microsoft-com:vml" xmlns:wp14="http://schemas.microsoft.com/office/word/2010/wordprocessingDrawing" xmlns:wp="http://schemas.openxmlformats.org/drawingml/2006/wordprocessingDrawing" xmlns:w10="urn:schemas-microsoft-com:office:word" xmlns:w="http://schemas.openxmlformats.org/wordprocessingml/2006/main" xmlns:w14="http://schemas.microsoft.com/office/word/2010/wordml" xmlns:w15="http://schemas.microsoft.com/office/word/2012/wordml" xmlns:w16cid="http://schemas.microsoft.com/office/word/2016/wordml/cid" xmlns:w16se="http://schemas.microsoft.com/office/word/2015/wordml/symex" xmlns:wpg="http://schemas.microsoft.com/office/word/2010/wordprocessingGroup" xmlns:wpi="http://schemas.microsoft.com/office/word/2010/wordprocessingInk" xmlns:wne="http://schemas.microsoft.com/office/word/2006/wordml" xmlns:wps="http://schemas.microsoft.com/office/word/2010/wordprocessingShape" mc:Ignorable="w14 w15 w16se w16cid wp14">
   <w:sdt>
     <w:sdtPr>
       <w:id w:val="-1927882539"/>
@@ -5433,7 +7629,7 @@
           <w:rPr>
             <w:noProof/>
           </w:rPr>
-          <w:t>1</w:t>
+          <w:t>12</w:t>
         </w:r>
         <w:r>
           <w:rPr>
@@ -5453,8 +7649,8 @@
 </file>
 
 <file path=word/numbering.xml><?xml version="1.0" encoding="utf-8"?>
-<w:numbering xmlns:wpc="http://schemas.microsoft.com/office/word/2010/wordprocessingCanvas" xmlns:mo="http://schemas.microsoft.com/office/mac/office/2008/main" xmlns:mc="http://schemas.openxmlformats.org/markup-compatibility/2006" xmlns:mv="urn:schemas-microsoft-com:mac:vml" xmlns:o="urn:schemas-microsoft-com:office:office" xmlns:r="http://schemas.openxmlformats.org/officeDocument/2006/relationships" xmlns:m="http://schemas.openxmlformats.org/officeDocument/2006/math" xmlns:v="urn:schemas-microsoft-com:vml" xmlns:wp14="http://schemas.microsoft.com/office/word/2010/wordprocessingDrawing" xmlns:wp="http://schemas.openxmlformats.org/drawingml/2006/wordprocessingDrawing" xmlns:w10="urn:schemas-microsoft-com:office:word" xmlns:w="http://schemas.openxmlformats.org/wordprocessingml/2006/main" xmlns:w14="http://schemas.microsoft.com/office/word/2010/wordml" xmlns:w15="http://schemas.microsoft.com/office/word/2012/wordml" xmlns:wpg="http://schemas.microsoft.com/office/word/2010/wordprocessingGroup" xmlns:wpi="http://schemas.microsoft.com/office/word/2010/wordprocessingInk" xmlns:wne="http://schemas.microsoft.com/office/word/2006/wordml" xmlns:wps="http://schemas.microsoft.com/office/word/2010/wordprocessingShape" mc:Ignorable="w14 w15 wp14">
-  <w:abstractNum w:abstractNumId="0">
+<w:numbering xmlns:wpc="http://schemas.microsoft.com/office/word/2010/wordprocessingCanvas" xmlns:cx="http://schemas.microsoft.com/office/drawing/2014/chartex" xmlns:cx1="http://schemas.microsoft.com/office/drawing/2015/9/8/chartex" xmlns:cx2="http://schemas.microsoft.com/office/drawing/2015/10/21/chartex" xmlns:cx3="http://schemas.microsoft.com/office/drawing/2016/5/9/chartex" xmlns:cx4="http://schemas.microsoft.com/office/drawing/2016/5/10/chartex" xmlns:cx5="http://schemas.microsoft.com/office/drawing/2016/5/11/chartex" xmlns:cx6="http://schemas.microsoft.com/office/drawing/2016/5/12/chartex" xmlns:cx7="http://schemas.microsoft.com/office/drawing/2016/5/13/chartex" xmlns:cx8="http://schemas.microsoft.com/office/drawing/2016/5/14/chartex" xmlns:mc="http://schemas.openxmlformats.org/markup-compatibility/2006" xmlns:aink="http://schemas.microsoft.com/office/drawing/2016/ink" xmlns:am3d="http://schemas.microsoft.com/office/drawing/2017/model3d" xmlns:o="urn:schemas-microsoft-com:office:office" xmlns:r="http://schemas.openxmlformats.org/officeDocument/2006/relationships" xmlns:m="http://schemas.openxmlformats.org/officeDocument/2006/math" xmlns:v="urn:schemas-microsoft-com:vml" xmlns:wp14="http://schemas.microsoft.com/office/word/2010/wordprocessingDrawing" xmlns:wp="http://schemas.openxmlformats.org/drawingml/2006/wordprocessingDrawing" xmlns:w10="urn:schemas-microsoft-com:office:word" xmlns:w="http://schemas.openxmlformats.org/wordprocessingml/2006/main" xmlns:w14="http://schemas.microsoft.com/office/word/2010/wordml" xmlns:w15="http://schemas.microsoft.com/office/word/2012/wordml" xmlns:w16cid="http://schemas.microsoft.com/office/word/2016/wordml/cid" xmlns:w16se="http://schemas.microsoft.com/office/word/2015/wordml/symex" xmlns:wpg="http://schemas.microsoft.com/office/word/2010/wordprocessingGroup" xmlns:wpi="http://schemas.microsoft.com/office/word/2010/wordprocessingInk" xmlns:wne="http://schemas.microsoft.com/office/word/2006/wordml" xmlns:wps="http://schemas.microsoft.com/office/word/2010/wordprocessingShape" mc:Ignorable="w14 w15 w16se w16cid wp14">
+  <w:abstractNum w:abstractNumId="0" w15:restartNumberingAfterBreak="0">
     <w:nsid w:val="4481456E"/>
     <w:multiLevelType w:val="multilevel"/>
     <w:tmpl w:val="9F200B32"/>
@@ -5568,7 +7764,7 @@
       </w:rPr>
     </w:lvl>
   </w:abstractNum>
-  <w:abstractNum w:abstractNumId="1">
+  <w:abstractNum w:abstractNumId="1" w15:restartNumberingAfterBreak="0">
     <w:nsid w:val="48B50B81"/>
     <w:multiLevelType w:val="multilevel"/>
     <w:tmpl w:val="E522D040"/>
@@ -5682,7 +7878,7 @@
       </w:rPr>
     </w:lvl>
   </w:abstractNum>
-  <w:abstractNum w:abstractNumId="2">
+  <w:abstractNum w:abstractNumId="2" w15:restartNumberingAfterBreak="0">
     <w:nsid w:val="6304659A"/>
     <w:multiLevelType w:val="multilevel"/>
     <w:tmpl w:val="2A72E308"/>
@@ -5796,7 +7992,7 @@
       </w:rPr>
     </w:lvl>
   </w:abstractNum>
-  <w:abstractNum w:abstractNumId="3">
+  <w:abstractNum w:abstractNumId="3" w15:restartNumberingAfterBreak="0">
     <w:nsid w:val="6FB07506"/>
     <w:multiLevelType w:val="multilevel"/>
     <w:tmpl w:val="953810AA"/>
@@ -5910,7 +8106,7 @@
       </w:rPr>
     </w:lvl>
   </w:abstractNum>
-  <w:abstractNum w:abstractNumId="4">
+  <w:abstractNum w:abstractNumId="4" w15:restartNumberingAfterBreak="0">
     <w:nsid w:val="74360A81"/>
     <w:multiLevelType w:val="hybridMultilevel"/>
     <w:tmpl w:val="76A40AD2"/>
@@ -6042,7 +8238,7 @@
 </file>
 
 <file path=word/styles.xml><?xml version="1.0" encoding="utf-8"?>
-<w:styles xmlns:mc="http://schemas.openxmlformats.org/markup-compatibility/2006" xmlns:r="http://schemas.openxmlformats.org/officeDocument/2006/relationships" xmlns:w="http://schemas.openxmlformats.org/wordprocessingml/2006/main" xmlns:w14="http://schemas.microsoft.com/office/word/2010/wordml" xmlns:w15="http://schemas.microsoft.com/office/word/2012/wordml" mc:Ignorable="w14 w15">
+<w:styles xmlns:mc="http://schemas.openxmlformats.org/markup-compatibility/2006" xmlns:r="http://schemas.openxmlformats.org/officeDocument/2006/relationships" xmlns:w="http://schemas.openxmlformats.org/wordprocessingml/2006/main" xmlns:w14="http://schemas.microsoft.com/office/word/2010/wordml" xmlns:w15="http://schemas.microsoft.com/office/word/2012/wordml" xmlns:w16cid="http://schemas.microsoft.com/office/word/2016/wordml/cid" xmlns:w16se="http://schemas.microsoft.com/office/word/2015/wordml/symex" mc:Ignorable="w14 w15 w16se w16cid">
   <w:docDefaults>
     <w:rPrDefault>
       <w:rPr>
@@ -6058,7 +8254,7 @@
       </w:pPr>
     </w:pPrDefault>
   </w:docDefaults>
-  <w:latentStyles w:defLockedState="0" w:defUIPriority="99" w:defSemiHidden="0" w:defUnhideWhenUsed="0" w:defQFormat="0" w:count="380">
+  <w:latentStyles w:defLockedState="0" w:defUIPriority="99" w:defSemiHidden="0" w:defUnhideWhenUsed="0" w:defQFormat="0" w:count="375">
     <w:lsdException w:name="Normal" w:uiPriority="0" w:qFormat="1"/>
     <w:lsdException w:name="heading 1" w:uiPriority="9" w:qFormat="1"/>
     <w:lsdException w:name="heading 2" w:semiHidden="1" w:uiPriority="9" w:unhideWhenUsed="1" w:qFormat="1"/>
@@ -6747,7 +8943,6 @@
       <w:spacing w:after="0" w:line="240" w:lineRule="auto"/>
     </w:pPr>
     <w:tblPr>
-      <w:tblInd w:w="0" w:type="dxa"/>
       <w:tblBorders>
         <w:top w:val="single" w:sz="4" w:space="0" w:color="auto"/>
         <w:left w:val="single" w:sz="4" w:space="0" w:color="auto"/>
@@ -6756,12 +8951,6 @@
         <w:insideH w:val="single" w:sz="4" w:space="0" w:color="auto"/>
         <w:insideV w:val="single" w:sz="4" w:space="0" w:color="auto"/>
       </w:tblBorders>
-      <w:tblCellMar>
-        <w:top w:w="0" w:type="dxa"/>
-        <w:left w:w="108" w:type="dxa"/>
-        <w:bottom w:w="0" w:type="dxa"/>
-        <w:right w:w="108" w:type="dxa"/>
-      </w:tblCellMar>
     </w:tblPr>
   </w:style>
   <w:style w:type="character" w:styleId="SubtleEmphasis">
@@ -6824,13 +9013,6 @@
     <w:tblPr>
       <w:tblStyleRowBandSize w:val="1"/>
       <w:tblStyleColBandSize w:val="1"/>
-      <w:tblInd w:w="0" w:type="dxa"/>
-      <w:tblCellMar>
-        <w:top w:w="0" w:type="dxa"/>
-        <w:left w:w="108" w:type="dxa"/>
-        <w:bottom w:w="0" w:type="dxa"/>
-        <w:right w:w="108" w:type="dxa"/>
-      </w:tblCellMar>
     </w:tblPr>
     <w:tblStylePr w:type="firstRow">
       <w:rPr>
@@ -6879,6 +9061,74 @@
       <w:tcPr>
         <w:shd w:val="clear" w:color="auto" w:fill="EDEDED" w:themeFill="accent3" w:themeFillTint="33"/>
       </w:tcPr>
+    </w:tblStylePr>
+  </w:style>
+  <w:style w:type="character" w:styleId="Strong">
+    <w:name w:val="Strong"/>
+    <w:basedOn w:val="DefaultParagraphFont"/>
+    <w:uiPriority w:val="22"/>
+    <w:qFormat/>
+    <w:rsid w:val="000C1819"/>
+    <w:rPr>
+      <w:b/>
+      <w:bCs/>
+    </w:rPr>
+  </w:style>
+  <w:style w:type="table" w:styleId="GridTable1Light">
+    <w:name w:val="Grid Table 1 Light"/>
+    <w:basedOn w:val="TableNormal"/>
+    <w:uiPriority w:val="46"/>
+    <w:rsid w:val="00FC2305"/>
+    <w:pPr>
+      <w:spacing w:after="0" w:line="240" w:lineRule="auto"/>
+    </w:pPr>
+    <w:tblPr>
+      <w:tblStyleRowBandSize w:val="1"/>
+      <w:tblStyleColBandSize w:val="1"/>
+      <w:tblBorders>
+        <w:top w:val="single" w:sz="4" w:space="0" w:color="999999" w:themeColor="text1" w:themeTint="66"/>
+        <w:left w:val="single" w:sz="4" w:space="0" w:color="999999" w:themeColor="text1" w:themeTint="66"/>
+        <w:bottom w:val="single" w:sz="4" w:space="0" w:color="999999" w:themeColor="text1" w:themeTint="66"/>
+        <w:right w:val="single" w:sz="4" w:space="0" w:color="999999" w:themeColor="text1" w:themeTint="66"/>
+        <w:insideH w:val="single" w:sz="4" w:space="0" w:color="999999" w:themeColor="text1" w:themeTint="66"/>
+        <w:insideV w:val="single" w:sz="4" w:space="0" w:color="999999" w:themeColor="text1" w:themeTint="66"/>
+      </w:tblBorders>
+    </w:tblPr>
+    <w:tblStylePr w:type="firstRow">
+      <w:rPr>
+        <w:b/>
+        <w:bCs/>
+      </w:rPr>
+      <w:tblPr/>
+      <w:tcPr>
+        <w:tcBorders>
+          <w:bottom w:val="single" w:sz="12" w:space="0" w:color="666666" w:themeColor="text1" w:themeTint="99"/>
+        </w:tcBorders>
+      </w:tcPr>
+    </w:tblStylePr>
+    <w:tblStylePr w:type="lastRow">
+      <w:rPr>
+        <w:b/>
+        <w:bCs/>
+      </w:rPr>
+      <w:tblPr/>
+      <w:tcPr>
+        <w:tcBorders>
+          <w:top w:val="double" w:sz="2" w:space="0" w:color="666666" w:themeColor="text1" w:themeTint="99"/>
+        </w:tcBorders>
+      </w:tcPr>
+    </w:tblStylePr>
+    <w:tblStylePr w:type="firstCol">
+      <w:rPr>
+        <w:b/>
+        <w:bCs/>
+      </w:rPr>
+    </w:tblStylePr>
+    <w:tblStylePr w:type="lastCol">
+      <w:rPr>
+        <w:b/>
+        <w:bCs/>
+      </w:rPr>
     </w:tblStylePr>
   </w:style>
 </w:styles>
@@ -7240,7 +9490,7 @@
 </file>
 
 <file path=customXml/itemProps2.xml><?xml version="1.0" encoding="utf-8"?>
-<ds:datastoreItem xmlns:ds="http://schemas.openxmlformats.org/officeDocument/2006/customXml" ds:itemID="{29F6C869-01AE-9C47-9101-E4390F36B8E0}">
+<ds:datastoreItem xmlns:ds="http://schemas.openxmlformats.org/officeDocument/2006/customXml" ds:itemID="{E99DDD0C-4C2B-4028-8320-D35C038FB533}">
   <ds:schemaRefs>
     <ds:schemaRef ds:uri="http://schemas.openxmlformats.org/officeDocument/2006/bibliography"/>
   </ds:schemaRefs>

</xml_diff>

<commit_message>
Updated class diagram -bp
</commit_message>
<xml_diff>
--- a/projects/Report2/Report2Final.docx
+++ b/projects/Report2/Report2Final.docx
@@ -114,7 +114,7 @@
       <w:pPr>
         <w:pStyle w:val="Heading1"/>
       </w:pPr>
-      <w:bookmarkStart w:id="0" w:name="_Toc496277486"/>
+      <w:bookmarkStart w:id="0" w:name="_Toc496278691"/>
       <w:r>
         <w:t>Contributions:</w:t>
       </w:r>
@@ -260,8 +260,6 @@
       <w:r>
         <w:t>, data types and  operation signatures</w:t>
       </w:r>
-      <w:bookmarkStart w:id="1" w:name="_GoBack"/>
-      <w:bookmarkEnd w:id="1"/>
       <w:r>
         <w:t>.</w:t>
       </w:r>
@@ -332,7 +330,7 @@
           <w:r>
             <w:fldChar w:fldCharType="separate"/>
           </w:r>
-          <w:hyperlink w:anchor="_Toc496277486" w:history="1">
+          <w:hyperlink w:anchor="_Toc496278691" w:history="1">
             <w:r>
               <w:rPr>
                 <w:rStyle w:val="Hyperlink"/>
@@ -359,7 +357,7 @@
                 <w:noProof/>
                 <w:webHidden/>
               </w:rPr>
-              <w:instrText xml:space="preserve"> PAGEREF _Toc496277486 \h </w:instrText>
+              <w:instrText xml:space="preserve"> PAGEREF _Toc496278691 \h </w:instrText>
             </w:r>
             <w:r>
               <w:rPr>
@@ -401,7 +399,7 @@
               <w:noProof/>
             </w:rPr>
           </w:pPr>
-          <w:hyperlink w:anchor="_Toc496277487" w:history="1">
+          <w:hyperlink w:anchor="_Toc496278692" w:history="1">
             <w:r>
               <w:rPr>
                 <w:rStyle w:val="Hyperlink"/>
@@ -428,7 +426,7 @@
                 <w:noProof/>
                 <w:webHidden/>
               </w:rPr>
-              <w:instrText xml:space="preserve"> PAGEREF _Toc496277487 \h </w:instrText>
+              <w:instrText xml:space="preserve"> PAGEREF _Toc496278692 \h </w:instrText>
             </w:r>
             <w:r>
               <w:rPr>
@@ -470,7 +468,7 @@
               <w:noProof/>
             </w:rPr>
           </w:pPr>
-          <w:hyperlink w:anchor="_Toc496277488" w:history="1">
+          <w:hyperlink w:anchor="_Toc496278693" w:history="1">
             <w:r>
               <w:rPr>
                 <w:rStyle w:val="Hyperlink"/>
@@ -497,7 +495,7 @@
                 <w:noProof/>
                 <w:webHidden/>
               </w:rPr>
-              <w:instrText xml:space="preserve"> PAGEREF _Toc496277488 \h </w:instrText>
+              <w:instrText xml:space="preserve"> PAGEREF _Toc496278693 \h </w:instrText>
             </w:r>
             <w:r>
               <w:rPr>
@@ -539,7 +537,7 @@
               <w:noProof/>
             </w:rPr>
           </w:pPr>
-          <w:hyperlink w:anchor="_Toc496277489" w:history="1">
+          <w:hyperlink w:anchor="_Toc496278694" w:history="1">
             <w:r>
               <w:rPr>
                 <w:rStyle w:val="Hyperlink"/>
@@ -566,7 +564,7 @@
                 <w:noProof/>
                 <w:webHidden/>
               </w:rPr>
-              <w:instrText xml:space="preserve"> PAGEREF _Toc496277489 \h </w:instrText>
+              <w:instrText xml:space="preserve"> PAGEREF _Toc496278694 \h </w:instrText>
             </w:r>
             <w:r>
               <w:rPr>
@@ -586,7 +584,7 @@
                 <w:noProof/>
                 <w:webHidden/>
               </w:rPr>
-              <w:t>7</w:t>
+              <w:t>6</w:t>
             </w:r>
             <w:r>
               <w:rPr>
@@ -608,7 +606,7 @@
               <w:noProof/>
             </w:rPr>
           </w:pPr>
-          <w:hyperlink w:anchor="_Toc496277490" w:history="1">
+          <w:hyperlink w:anchor="_Toc496278695" w:history="1">
             <w:r>
               <w:rPr>
                 <w:rStyle w:val="Hyperlink"/>
@@ -635,7 +633,7 @@
                 <w:noProof/>
                 <w:webHidden/>
               </w:rPr>
-              <w:instrText xml:space="preserve"> PAGEREF _Toc496277490 \h </w:instrText>
+              <w:instrText xml:space="preserve"> PAGEREF _Toc496278695 \h </w:instrText>
             </w:r>
             <w:r>
               <w:rPr>
@@ -655,7 +653,7 @@
                 <w:noProof/>
                 <w:webHidden/>
               </w:rPr>
-              <w:t>7</w:t>
+              <w:t>6</w:t>
             </w:r>
             <w:r>
               <w:rPr>
@@ -677,7 +675,7 @@
               <w:noProof/>
             </w:rPr>
           </w:pPr>
-          <w:hyperlink w:anchor="_Toc496277491" w:history="1">
+          <w:hyperlink w:anchor="_Toc496278696" w:history="1">
             <w:r>
               <w:rPr>
                 <w:rStyle w:val="Hyperlink"/>
@@ -704,7 +702,7 @@
                 <w:noProof/>
                 <w:webHidden/>
               </w:rPr>
-              <w:instrText xml:space="preserve"> PAGEREF _Toc496277491 \h </w:instrText>
+              <w:instrText xml:space="preserve"> PAGEREF _Toc496278696 \h </w:instrText>
             </w:r>
             <w:r>
               <w:rPr>
@@ -724,7 +722,7 @@
                 <w:noProof/>
                 <w:webHidden/>
               </w:rPr>
-              <w:t>7</w:t>
+              <w:t>6</w:t>
             </w:r>
             <w:r>
               <w:rPr>
@@ -746,7 +744,7 @@
               <w:noProof/>
             </w:rPr>
           </w:pPr>
-          <w:hyperlink w:anchor="_Toc496277492" w:history="1">
+          <w:hyperlink w:anchor="_Toc496278697" w:history="1">
             <w:r>
               <w:rPr>
                 <w:rStyle w:val="Hyperlink"/>
@@ -773,7 +771,7 @@
                 <w:noProof/>
                 <w:webHidden/>
               </w:rPr>
-              <w:instrText xml:space="preserve"> PAGEREF _Toc496277492 \h </w:instrText>
+              <w:instrText xml:space="preserve"> PAGEREF _Toc496278697 \h </w:instrText>
             </w:r>
             <w:r>
               <w:rPr>
@@ -793,7 +791,7 @@
                 <w:noProof/>
                 <w:webHidden/>
               </w:rPr>
-              <w:t>9</w:t>
+              <w:t>8</w:t>
             </w:r>
             <w:r>
               <w:rPr>
@@ -815,7 +813,7 @@
               <w:noProof/>
             </w:rPr>
           </w:pPr>
-          <w:hyperlink w:anchor="_Toc496277493" w:history="1">
+          <w:hyperlink w:anchor="_Toc496278698" w:history="1">
             <w:r>
               <w:rPr>
                 <w:rStyle w:val="Hyperlink"/>
@@ -842,7 +840,7 @@
                 <w:noProof/>
                 <w:webHidden/>
               </w:rPr>
-              <w:instrText xml:space="preserve"> PAGEREF _Toc496277493 \h </w:instrText>
+              <w:instrText xml:space="preserve"> PAGEREF _Toc496278698 \h </w:instrText>
             </w:r>
             <w:r>
               <w:rPr>
@@ -862,7 +860,7 @@
                 <w:noProof/>
                 <w:webHidden/>
               </w:rPr>
-              <w:t>9</w:t>
+              <w:t>8</w:t>
             </w:r>
             <w:r>
               <w:rPr>
@@ -884,7 +882,7 @@
               <w:noProof/>
             </w:rPr>
           </w:pPr>
-          <w:hyperlink w:anchor="_Toc496277494" w:history="1">
+          <w:hyperlink w:anchor="_Toc496278699" w:history="1">
             <w:r>
               <w:rPr>
                 <w:rStyle w:val="Hyperlink"/>
@@ -911,7 +909,7 @@
                 <w:noProof/>
                 <w:webHidden/>
               </w:rPr>
-              <w:instrText xml:space="preserve"> PAGEREF _Toc496277494 \h </w:instrText>
+              <w:instrText xml:space="preserve"> PAGEREF _Toc496278699 \h </w:instrText>
             </w:r>
             <w:r>
               <w:rPr>
@@ -931,7 +929,7 @@
                 <w:noProof/>
                 <w:webHidden/>
               </w:rPr>
-              <w:t>9</w:t>
+              <w:t>8</w:t>
             </w:r>
             <w:r>
               <w:rPr>
@@ -953,7 +951,7 @@
               <w:noProof/>
             </w:rPr>
           </w:pPr>
-          <w:hyperlink w:anchor="_Toc496277495" w:history="1">
+          <w:hyperlink w:anchor="_Toc496278700" w:history="1">
             <w:r>
               <w:rPr>
                 <w:rStyle w:val="Hyperlink"/>
@@ -980,7 +978,7 @@
                 <w:noProof/>
                 <w:webHidden/>
               </w:rPr>
-              <w:instrText xml:space="preserve"> PAGEREF _Toc496277495 \h </w:instrText>
+              <w:instrText xml:space="preserve"> PAGEREF _Toc496278700 \h </w:instrText>
             </w:r>
             <w:r>
               <w:rPr>
@@ -1000,7 +998,7 @@
                 <w:noProof/>
                 <w:webHidden/>
               </w:rPr>
-              <w:t>9</w:t>
+              <w:t>8</w:t>
             </w:r>
             <w:r>
               <w:rPr>
@@ -1022,7 +1020,7 @@
               <w:noProof/>
             </w:rPr>
           </w:pPr>
-          <w:hyperlink w:anchor="_Toc496277496" w:history="1">
+          <w:hyperlink w:anchor="_Toc496278701" w:history="1">
             <w:r>
               <w:rPr>
                 <w:rStyle w:val="Hyperlink"/>
@@ -1049,7 +1047,7 @@
                 <w:noProof/>
                 <w:webHidden/>
               </w:rPr>
-              <w:instrText xml:space="preserve"> PAGEREF _Toc496277496 \h </w:instrText>
+              <w:instrText xml:space="preserve"> PAGEREF _Toc496278701 \h </w:instrText>
             </w:r>
             <w:r>
               <w:rPr>
@@ -1069,7 +1067,7 @@
                 <w:noProof/>
                 <w:webHidden/>
               </w:rPr>
-              <w:t>9</w:t>
+              <w:t>8</w:t>
             </w:r>
             <w:r>
               <w:rPr>
@@ -1091,7 +1089,7 @@
               <w:noProof/>
             </w:rPr>
           </w:pPr>
-          <w:hyperlink w:anchor="_Toc496277497" w:history="1">
+          <w:hyperlink w:anchor="_Toc496278702" w:history="1">
             <w:r>
               <w:rPr>
                 <w:rStyle w:val="Hyperlink"/>
@@ -1118,7 +1116,7 @@
                 <w:noProof/>
                 <w:webHidden/>
               </w:rPr>
-              <w:instrText xml:space="preserve"> PAGEREF _Toc496277497 \h </w:instrText>
+              <w:instrText xml:space="preserve"> PAGEREF _Toc496278702 \h </w:instrText>
             </w:r>
             <w:r>
               <w:rPr>
@@ -1138,7 +1136,7 @@
                 <w:noProof/>
                 <w:webHidden/>
               </w:rPr>
-              <w:t>9</w:t>
+              <w:t>8</w:t>
             </w:r>
             <w:r>
               <w:rPr>
@@ -1160,7 +1158,7 @@
               <w:noProof/>
             </w:rPr>
           </w:pPr>
-          <w:hyperlink w:anchor="_Toc496277498" w:history="1">
+          <w:hyperlink w:anchor="_Toc496278703" w:history="1">
             <w:r>
               <w:rPr>
                 <w:rStyle w:val="Hyperlink"/>
@@ -1187,7 +1185,7 @@
                 <w:noProof/>
                 <w:webHidden/>
               </w:rPr>
-              <w:instrText xml:space="preserve"> PAGEREF _Toc496277498 \h </w:instrText>
+              <w:instrText xml:space="preserve"> PAGEREF _Toc496278703 \h </w:instrText>
             </w:r>
             <w:r>
               <w:rPr>
@@ -1207,7 +1205,7 @@
                 <w:noProof/>
                 <w:webHidden/>
               </w:rPr>
-              <w:t>10</w:t>
+              <w:t>9</w:t>
             </w:r>
             <w:r>
               <w:rPr>
@@ -1229,7 +1227,7 @@
               <w:noProof/>
             </w:rPr>
           </w:pPr>
-          <w:hyperlink w:anchor="_Toc496277499" w:history="1">
+          <w:hyperlink w:anchor="_Toc496278704" w:history="1">
             <w:r>
               <w:rPr>
                 <w:rStyle w:val="Hyperlink"/>
@@ -1256,7 +1254,7 @@
                 <w:noProof/>
                 <w:webHidden/>
               </w:rPr>
-              <w:instrText xml:space="preserve"> PAGEREF _Toc496277499 \h </w:instrText>
+              <w:instrText xml:space="preserve"> PAGEREF _Toc496278704 \h </w:instrText>
             </w:r>
             <w:r>
               <w:rPr>
@@ -1276,7 +1274,7 @@
                 <w:noProof/>
                 <w:webHidden/>
               </w:rPr>
-              <w:t>10</w:t>
+              <w:t>9</w:t>
             </w:r>
             <w:r>
               <w:rPr>
@@ -1298,7 +1296,7 @@
               <w:noProof/>
             </w:rPr>
           </w:pPr>
-          <w:hyperlink w:anchor="_Toc496277500" w:history="1">
+          <w:hyperlink w:anchor="_Toc496278705" w:history="1">
             <w:r>
               <w:rPr>
                 <w:rStyle w:val="Hyperlink"/>
@@ -1325,7 +1323,7 @@
                 <w:noProof/>
                 <w:webHidden/>
               </w:rPr>
-              <w:instrText xml:space="preserve"> PAGEREF _Toc496277500 \h </w:instrText>
+              <w:instrText xml:space="preserve"> PAGEREF _Toc496278705 \h </w:instrText>
             </w:r>
             <w:r>
               <w:rPr>
@@ -1345,7 +1343,7 @@
                 <w:noProof/>
                 <w:webHidden/>
               </w:rPr>
-              <w:t>10</w:t>
+              <w:t>9</w:t>
             </w:r>
             <w:r>
               <w:rPr>
@@ -1367,7 +1365,7 @@
               <w:noProof/>
             </w:rPr>
           </w:pPr>
-          <w:hyperlink w:anchor="_Toc496277501" w:history="1">
+          <w:hyperlink w:anchor="_Toc496278706" w:history="1">
             <w:r>
               <w:rPr>
                 <w:rStyle w:val="Hyperlink"/>
@@ -1394,7 +1392,7 @@
                 <w:noProof/>
                 <w:webHidden/>
               </w:rPr>
-              <w:instrText xml:space="preserve"> PAGEREF _Toc496277501 \h </w:instrText>
+              <w:instrText xml:space="preserve"> PAGEREF _Toc496278706 \h </w:instrText>
             </w:r>
             <w:r>
               <w:rPr>
@@ -1414,7 +1412,7 @@
                 <w:noProof/>
                 <w:webHidden/>
               </w:rPr>
-              <w:t>10</w:t>
+              <w:t>9</w:t>
             </w:r>
             <w:r>
               <w:rPr>
@@ -1436,7 +1434,7 @@
               <w:noProof/>
             </w:rPr>
           </w:pPr>
-          <w:hyperlink w:anchor="_Toc496277502" w:history="1">
+          <w:hyperlink w:anchor="_Toc496278707" w:history="1">
             <w:r>
               <w:rPr>
                 <w:rStyle w:val="Hyperlink"/>
@@ -1463,7 +1461,7 @@
                 <w:noProof/>
                 <w:webHidden/>
               </w:rPr>
-              <w:instrText xml:space="preserve"> PAGEREF _Toc496277502 \h </w:instrText>
+              <w:instrText xml:space="preserve"> PAGEREF _Toc496278707 \h </w:instrText>
             </w:r>
             <w:r>
               <w:rPr>
@@ -1483,7 +1481,7 @@
                 <w:noProof/>
                 <w:webHidden/>
               </w:rPr>
-              <w:t>10</w:t>
+              <w:t>9</w:t>
             </w:r>
             <w:r>
               <w:rPr>
@@ -1505,7 +1503,7 @@
               <w:noProof/>
             </w:rPr>
           </w:pPr>
-          <w:hyperlink w:anchor="_Toc496277503" w:history="1">
+          <w:hyperlink w:anchor="_Toc496278708" w:history="1">
             <w:r>
               <w:rPr>
                 <w:rStyle w:val="Hyperlink"/>
@@ -1532,7 +1530,7 @@
                 <w:noProof/>
                 <w:webHidden/>
               </w:rPr>
-              <w:instrText xml:space="preserve"> PAGEREF _Toc496277503 \h </w:instrText>
+              <w:instrText xml:space="preserve"> PAGEREF _Toc496278708 \h </w:instrText>
             </w:r>
             <w:r>
               <w:rPr>
@@ -1552,7 +1550,7 @@
                 <w:noProof/>
                 <w:webHidden/>
               </w:rPr>
-              <w:t>10</w:t>
+              <w:t>9</w:t>
             </w:r>
             <w:r>
               <w:rPr>
@@ -1574,7 +1572,7 @@
               <w:noProof/>
             </w:rPr>
           </w:pPr>
-          <w:hyperlink w:anchor="_Toc496277504" w:history="1">
+          <w:hyperlink w:anchor="_Toc496278709" w:history="1">
             <w:r>
               <w:rPr>
                 <w:rStyle w:val="Hyperlink"/>
@@ -1601,7 +1599,7 @@
                 <w:noProof/>
                 <w:webHidden/>
               </w:rPr>
-              <w:instrText xml:space="preserve"> PAGEREF _Toc496277504 \h </w:instrText>
+              <w:instrText xml:space="preserve"> PAGEREF _Toc496278709 \h </w:instrText>
             </w:r>
             <w:r>
               <w:rPr>
@@ -1621,7 +1619,7 @@
                 <w:noProof/>
                 <w:webHidden/>
               </w:rPr>
-              <w:t>10</w:t>
+              <w:t>9</w:t>
             </w:r>
             <w:r>
               <w:rPr>
@@ -1643,7 +1641,7 @@
               <w:noProof/>
             </w:rPr>
           </w:pPr>
-          <w:hyperlink w:anchor="_Toc496277505" w:history="1">
+          <w:hyperlink w:anchor="_Toc496278710" w:history="1">
             <w:r>
               <w:rPr>
                 <w:rStyle w:val="Hyperlink"/>
@@ -1670,7 +1668,7 @@
                 <w:noProof/>
                 <w:webHidden/>
               </w:rPr>
-              <w:instrText xml:space="preserve"> PAGEREF _Toc496277505 \h </w:instrText>
+              <w:instrText xml:space="preserve"> PAGEREF _Toc496278710 \h </w:instrText>
             </w:r>
             <w:r>
               <w:rPr>
@@ -1690,7 +1688,7 @@
                 <w:noProof/>
                 <w:webHidden/>
               </w:rPr>
-              <w:t>10</w:t>
+              <w:t>9</w:t>
             </w:r>
             <w:r>
               <w:rPr>
@@ -1712,7 +1710,7 @@
               <w:noProof/>
             </w:rPr>
           </w:pPr>
-          <w:hyperlink w:anchor="_Toc496277506" w:history="1">
+          <w:hyperlink w:anchor="_Toc496278711" w:history="1">
             <w:r>
               <w:rPr>
                 <w:rStyle w:val="Hyperlink"/>
@@ -1739,7 +1737,7 @@
                 <w:noProof/>
                 <w:webHidden/>
               </w:rPr>
-              <w:instrText xml:space="preserve"> PAGEREF _Toc496277506 \h </w:instrText>
+              <w:instrText xml:space="preserve"> PAGEREF _Toc496278711 \h </w:instrText>
             </w:r>
             <w:r>
               <w:rPr>
@@ -1759,7 +1757,7 @@
                 <w:noProof/>
                 <w:webHidden/>
               </w:rPr>
-              <w:t>11</w:t>
+              <w:t>10</w:t>
             </w:r>
             <w:r>
               <w:rPr>
@@ -1781,7 +1779,7 @@
               <w:noProof/>
             </w:rPr>
           </w:pPr>
-          <w:hyperlink w:anchor="_Toc496277507" w:history="1">
+          <w:hyperlink w:anchor="_Toc496278712" w:history="1">
             <w:r>
               <w:rPr>
                 <w:rStyle w:val="Hyperlink"/>
@@ -1808,7 +1806,7 @@
                 <w:noProof/>
                 <w:webHidden/>
               </w:rPr>
-              <w:instrText xml:space="preserve"> PAGEREF _Toc496277507 \h </w:instrText>
+              <w:instrText xml:space="preserve"> PAGEREF _Toc496278712 \h </w:instrText>
             </w:r>
             <w:r>
               <w:rPr>
@@ -1828,7 +1826,7 @@
                 <w:noProof/>
                 <w:webHidden/>
               </w:rPr>
-              <w:t>11</w:t>
+              <w:t>10</w:t>
             </w:r>
             <w:r>
               <w:rPr>
@@ -1850,7 +1848,7 @@
               <w:noProof/>
             </w:rPr>
           </w:pPr>
-          <w:hyperlink w:anchor="_Toc496277508" w:history="1">
+          <w:hyperlink w:anchor="_Toc496278713" w:history="1">
             <w:r>
               <w:rPr>
                 <w:rStyle w:val="Hyperlink"/>
@@ -1877,7 +1875,7 @@
                 <w:noProof/>
                 <w:webHidden/>
               </w:rPr>
-              <w:instrText xml:space="preserve"> PAGEREF _Toc496277508 \h </w:instrText>
+              <w:instrText xml:space="preserve"> PAGEREF _Toc496278713 \h </w:instrText>
             </w:r>
             <w:r>
               <w:rPr>
@@ -1897,7 +1895,7 @@
                 <w:noProof/>
                 <w:webHidden/>
               </w:rPr>
-              <w:t>11</w:t>
+              <w:t>10</w:t>
             </w:r>
             <w:r>
               <w:rPr>
@@ -1919,7 +1917,7 @@
               <w:noProof/>
             </w:rPr>
           </w:pPr>
-          <w:hyperlink w:anchor="_Toc496277509" w:history="1">
+          <w:hyperlink w:anchor="_Toc496278714" w:history="1">
             <w:r>
               <w:rPr>
                 <w:rStyle w:val="Hyperlink"/>
@@ -1946,7 +1944,7 @@
                 <w:noProof/>
                 <w:webHidden/>
               </w:rPr>
-              <w:instrText xml:space="preserve"> PAGEREF _Toc496277509 \h </w:instrText>
+              <w:instrText xml:space="preserve"> PAGEREF _Toc496278714 \h </w:instrText>
             </w:r>
             <w:r>
               <w:rPr>
@@ -1966,7 +1964,7 @@
                 <w:noProof/>
                 <w:webHidden/>
               </w:rPr>
-              <w:t>12</w:t>
+              <w:t>11</w:t>
             </w:r>
             <w:r>
               <w:rPr>
@@ -1988,7 +1986,7 @@
               <w:noProof/>
             </w:rPr>
           </w:pPr>
-          <w:hyperlink w:anchor="_Toc496277510" w:history="1">
+          <w:hyperlink w:anchor="_Toc496278715" w:history="1">
             <w:r>
               <w:rPr>
                 <w:rStyle w:val="Hyperlink"/>
@@ -2015,7 +2013,7 @@
                 <w:noProof/>
                 <w:webHidden/>
               </w:rPr>
-              <w:instrText xml:space="preserve"> PAGEREF _Toc496277510 \h </w:instrText>
+              <w:instrText xml:space="preserve"> PAGEREF _Toc496278715 \h </w:instrText>
             </w:r>
             <w:r>
               <w:rPr>
@@ -2035,7 +2033,7 @@
                 <w:noProof/>
                 <w:webHidden/>
               </w:rPr>
-              <w:t>12</w:t>
+              <w:t>11</w:t>
             </w:r>
             <w:r>
               <w:rPr>
@@ -2057,7 +2055,7 @@
               <w:noProof/>
             </w:rPr>
           </w:pPr>
-          <w:hyperlink w:anchor="_Toc496277511" w:history="1">
+          <w:hyperlink w:anchor="_Toc496278716" w:history="1">
             <w:r>
               <w:rPr>
                 <w:rStyle w:val="Hyperlink"/>
@@ -2084,7 +2082,7 @@
                 <w:noProof/>
                 <w:webHidden/>
               </w:rPr>
-              <w:instrText xml:space="preserve"> PAGEREF _Toc496277511 \h </w:instrText>
+              <w:instrText xml:space="preserve"> PAGEREF _Toc496278716 \h </w:instrText>
             </w:r>
             <w:r>
               <w:rPr>
@@ -2104,7 +2102,7 @@
                 <w:noProof/>
                 <w:webHidden/>
               </w:rPr>
-              <w:t>12</w:t>
+              <w:t>11</w:t>
             </w:r>
             <w:r>
               <w:rPr>
@@ -2126,7 +2124,7 @@
               <w:noProof/>
             </w:rPr>
           </w:pPr>
-          <w:hyperlink w:anchor="_Toc496277512" w:history="1">
+          <w:hyperlink w:anchor="_Toc496278717" w:history="1">
             <w:r>
               <w:rPr>
                 <w:rStyle w:val="Hyperlink"/>
@@ -2153,7 +2151,7 @@
                 <w:noProof/>
                 <w:webHidden/>
               </w:rPr>
-              <w:instrText xml:space="preserve"> PAGEREF _Toc496277512 \h </w:instrText>
+              <w:instrText xml:space="preserve"> PAGEREF _Toc496278717 \h </w:instrText>
             </w:r>
             <w:r>
               <w:rPr>
@@ -2173,7 +2171,7 @@
                 <w:noProof/>
                 <w:webHidden/>
               </w:rPr>
-              <w:t>12</w:t>
+              <w:t>11</w:t>
             </w:r>
             <w:r>
               <w:rPr>
@@ -2195,7 +2193,7 @@
               <w:noProof/>
             </w:rPr>
           </w:pPr>
-          <w:hyperlink w:anchor="_Toc496277513" w:history="1">
+          <w:hyperlink w:anchor="_Toc496278718" w:history="1">
             <w:r>
               <w:rPr>
                 <w:rStyle w:val="Hyperlink"/>
@@ -2222,7 +2220,7 @@
                 <w:noProof/>
                 <w:webHidden/>
               </w:rPr>
-              <w:instrText xml:space="preserve"> PAGEREF _Toc496277513 \h </w:instrText>
+              <w:instrText xml:space="preserve"> PAGEREF _Toc496278718 \h </w:instrText>
             </w:r>
             <w:r>
               <w:rPr>
@@ -2242,7 +2240,7 @@
                 <w:noProof/>
                 <w:webHidden/>
               </w:rPr>
-              <w:t>15</w:t>
+              <w:t>14</w:t>
             </w:r>
             <w:r>
               <w:rPr>
@@ -2266,18 +2264,18 @@
       </w:sdtContent>
     </w:sdt>
     <w:p/>
-    <w:p/>
-    <w:p/>
-    <w:p/>
-    <w:p/>
-    <w:p/>
+    <w:p>
+      <w:bookmarkStart w:id="1" w:name="_GoBack"/>
+      <w:bookmarkEnd w:id="1"/>
+    </w:p>
     <w:p/>
     <w:p>
       <w:pPr>
         <w:pStyle w:val="Heading1"/>
       </w:pPr>
-      <w:bookmarkStart w:id="2" w:name="_Toc496277487"/>
-      <w:r>
+      <w:bookmarkStart w:id="2" w:name="_Toc496278692"/>
+      <w:r>
+        <w:lastRenderedPageBreak/>
         <w:t>Interaction Diagrams</w:t>
       </w:r>
       <w:bookmarkEnd w:id="2"/>
@@ -2287,7 +2285,7 @@
         <w:pStyle w:val="Heading2"/>
         <w:ind w:firstLine="720"/>
       </w:pPr>
-      <w:bookmarkStart w:id="3" w:name="_Toc496277488"/>
+      <w:bookmarkStart w:id="3" w:name="_Toc496278693"/>
       <w:r>
         <w:t>Sequence Diagrams</w:t>
       </w:r>
@@ -2299,7 +2297,6 @@
         <w:rPr>
           <w:noProof/>
         </w:rPr>
-        <w:lastRenderedPageBreak/>
         <w:drawing>
           <wp:inline distT="0" distB="3810" distL="0" distR="0" wp14:anchorId="4076CE1F" wp14:editId="1651ED87">
             <wp:extent cx="4692332" cy="7091798"/>
@@ -2485,7 +2482,7 @@
       <w:pPr>
         <w:pStyle w:val="Heading1"/>
       </w:pPr>
-      <w:bookmarkStart w:id="4" w:name="_Toc496277489"/>
+      <w:bookmarkStart w:id="4" w:name="_Toc496278694"/>
       <w:r>
         <w:lastRenderedPageBreak/>
         <w:t>Class Diagram and Interface Specification</w:t>
@@ -2497,22 +2494,23 @@
       <w:pPr>
         <w:pStyle w:val="Heading2"/>
       </w:pPr>
-      <w:bookmarkStart w:id="5" w:name="_Toc496277490"/>
+      <w:bookmarkStart w:id="5" w:name="_Toc496278695"/>
       <w:r>
         <w:t>Class Diagram</w:t>
       </w:r>
       <w:bookmarkEnd w:id="5"/>
     </w:p>
+    <w:p/>
     <w:p>
       <w:r>
         <w:rPr>
           <w:noProof/>
         </w:rPr>
         <w:drawing>
-          <wp:inline distT="0" distB="0" distL="0" distR="0" wp14:anchorId="5C6F412C" wp14:editId="33241F9C">
-            <wp:extent cx="4267200" cy="5229225"/>
+          <wp:inline distT="0" distB="0" distL="0" distR="0" wp14:anchorId="1A5E0B93" wp14:editId="24EEB71C">
+            <wp:extent cx="4210050" cy="5305425"/>
             <wp:effectExtent l="0" t="0" r="0" b="9525"/>
-            <wp:docPr id="4" name="Picture 4"/>
+            <wp:docPr id="6" name="Picture 6"/>
             <wp:cNvGraphicFramePr>
               <a:graphicFrameLocks xmlns:a="http://schemas.openxmlformats.org/drawingml/2006/main" noChangeAspect="1"/>
             </wp:cNvGraphicFramePr>
@@ -2532,7 +2530,7 @@
                   <pic:spPr>
                     <a:xfrm>
                       <a:off x="0" y="0"/>
-                      <a:ext cx="4267200" cy="5229225"/>
+                      <a:ext cx="4210050" cy="5305425"/>
                     </a:xfrm>
                     <a:prstGeom prst="rect">
                       <a:avLst/>
@@ -2549,7 +2547,7 @@
       <w:pPr>
         <w:pStyle w:val="Heading2"/>
       </w:pPr>
-      <w:bookmarkStart w:id="6" w:name="_Toc496277491"/>
+      <w:bookmarkStart w:id="6" w:name="_Toc496278696"/>
       <w:r>
         <w:t>Data Types and Operation Signatures</w:t>
       </w:r>
@@ -2743,6 +2741,7 @@
               <w:rPr>
                 <w:b w:val="0"/>
               </w:rPr>
+              <w:lastRenderedPageBreak/>
               <w:t>Void</w:t>
             </w:r>
           </w:p>
@@ -2795,7 +2794,6 @@
               <w:rPr>
                 <w:b w:val="0"/>
               </w:rPr>
-              <w:lastRenderedPageBreak/>
               <w:t>Void</w:t>
             </w:r>
           </w:p>
@@ -3041,13 +3039,7 @@
               <w:cnfStyle w:val="000000000000" w:firstRow="0" w:lastRow="0" w:firstColumn="0" w:lastColumn="0" w:oddVBand="0" w:evenVBand="0" w:oddHBand="0" w:evenHBand="0" w:firstRowFirstColumn="0" w:firstRowLastColumn="0" w:lastRowFirstColumn="0" w:lastRowLastColumn="0"/>
             </w:pPr>
             <w:r>
-              <w:t xml:space="preserve">Returns the number of </w:t>
-            </w:r>
-            <w:r>
-              <w:t>buys</w:t>
-            </w:r>
-            <w:r>
-              <w:t xml:space="preserve"> that the specified player has.</w:t>
+              <w:t>Returns the number of buys that the specified player has.</w:t>
             </w:r>
           </w:p>
         </w:tc>
@@ -3101,13 +3093,7 @@
               <w:cnfStyle w:val="000000000000" w:firstRow="0" w:lastRow="0" w:firstColumn="0" w:lastColumn="0" w:oddVBand="0" w:evenVBand="0" w:oddHBand="0" w:evenHBand="0" w:firstRowFirstColumn="0" w:firstRowLastColumn="0" w:lastRowFirstColumn="0" w:lastRowLastColumn="0"/>
             </w:pPr>
             <w:r>
-              <w:t xml:space="preserve">Returns the number of </w:t>
-            </w:r>
-            <w:r>
-              <w:t>coins</w:t>
-            </w:r>
-            <w:r>
-              <w:t xml:space="preserve"> that the specified player has.</w:t>
+              <w:t>Returns the number of coins that the specified player has.</w:t>
             </w:r>
           </w:p>
         </w:tc>
@@ -3124,13 +3110,7 @@
         <w:rPr>
           <w:rStyle w:val="Strong"/>
         </w:rPr>
-        <w:t>Game</w:t>
-      </w:r>
-      <w:r>
-        <w:rPr>
-          <w:rStyle w:val="Strong"/>
-        </w:rPr>
-        <w:t xml:space="preserve"> Class</w:t>
+        <w:t>Game Class</w:t>
       </w:r>
     </w:p>
     <w:tbl>
@@ -3432,13 +3412,7 @@
         <w:rPr>
           <w:rStyle w:val="Strong"/>
         </w:rPr>
-        <w:t>Supply</w:t>
-      </w:r>
-      <w:r>
-        <w:rPr>
-          <w:rStyle w:val="Strong"/>
-        </w:rPr>
-        <w:t xml:space="preserve"> Class</w:t>
+        <w:t>Supply Class</w:t>
       </w:r>
     </w:p>
     <w:tbl>
@@ -3676,13 +3650,7 @@
         <w:rPr>
           <w:rStyle w:val="Strong"/>
         </w:rPr>
-        <w:t>Interface</w:t>
-      </w:r>
-      <w:r>
-        <w:rPr>
-          <w:rStyle w:val="Strong"/>
-        </w:rPr>
-        <w:t xml:space="preserve"> Class</w:t>
+        <w:t>Interface Class</w:t>
       </w:r>
     </w:p>
     <w:tbl>
@@ -3887,13 +3855,7 @@
         <w:rPr>
           <w:rStyle w:val="Strong"/>
         </w:rPr>
-        <w:t>Human</w:t>
-      </w:r>
-      <w:r>
-        <w:rPr>
-          <w:rStyle w:val="Strong"/>
-        </w:rPr>
-        <w:t xml:space="preserve"> Class</w:t>
+        <w:t>Human Class</w:t>
       </w:r>
     </w:p>
     <w:tbl>
@@ -4068,13 +4030,7 @@
         <w:rPr>
           <w:rStyle w:val="Strong"/>
         </w:rPr>
-        <w:t>Computer Players</w:t>
-      </w:r>
-      <w:r>
-        <w:rPr>
-          <w:rStyle w:val="Strong"/>
-        </w:rPr>
-        <w:t xml:space="preserve"> Class</w:t>
+        <w:t>Computer Players Class</w:t>
       </w:r>
     </w:p>
     <w:tbl>
@@ -4194,9 +4150,8 @@
       <w:pPr>
         <w:pStyle w:val="Heading2"/>
       </w:pPr>
-      <w:bookmarkStart w:id="7" w:name="_Toc496277492"/>
-      <w:r>
-        <w:lastRenderedPageBreak/>
+      <w:bookmarkStart w:id="7" w:name="_Toc496278697"/>
+      <w:r>
         <w:t>Traceability Matrix</w:t>
       </w:r>
       <w:bookmarkEnd w:id="7"/>
@@ -4207,7 +4162,7 @@
       <w:pPr>
         <w:pStyle w:val="Heading1"/>
       </w:pPr>
-      <w:bookmarkStart w:id="8" w:name="_Toc496277493"/>
+      <w:bookmarkStart w:id="8" w:name="_Toc496278698"/>
       <w:r>
         <w:t>System Architecture</w:t>
       </w:r>
@@ -4218,7 +4173,7 @@
       <w:pPr>
         <w:pStyle w:val="Heading2"/>
       </w:pPr>
-      <w:bookmarkStart w:id="9" w:name="_Toc496277494"/>
+      <w:bookmarkStart w:id="9" w:name="_Toc496278699"/>
       <w:r>
         <w:t>Architecture Styles</w:t>
       </w:r>
@@ -4278,7 +4233,7 @@
       <w:pPr>
         <w:pStyle w:val="Heading2"/>
       </w:pPr>
-      <w:bookmarkStart w:id="10" w:name="_Toc496277495"/>
+      <w:bookmarkStart w:id="10" w:name="_Toc496278700"/>
       <w:r>
         <w:t>UML Package Diagram</w:t>
       </w:r>
@@ -4330,7 +4285,7 @@
       <w:pPr>
         <w:pStyle w:val="Heading2"/>
       </w:pPr>
-      <w:bookmarkStart w:id="11" w:name="_Toc496277496"/>
+      <w:bookmarkStart w:id="11" w:name="_Toc496278701"/>
       <w:r>
         <w:t>Mapping Subsystems to hardware</w:t>
       </w:r>
@@ -4354,7 +4309,7 @@
       <w:pPr>
         <w:pStyle w:val="Heading2"/>
       </w:pPr>
-      <w:bookmarkStart w:id="12" w:name="_Toc496277497"/>
+      <w:bookmarkStart w:id="12" w:name="_Toc496278702"/>
       <w:r>
         <w:t>Persistent Data Storage</w:t>
       </w:r>
@@ -4392,6 +4347,7 @@
           </w:tcPr>
           <w:p>
             <w:r>
+              <w:lastRenderedPageBreak/>
               <w:t>Player name</w:t>
             </w:r>
           </w:p>
@@ -4423,10 +4379,9 @@
         <w:pStyle w:val="Heading2"/>
       </w:pPr>
       <w:r>
-        <w:lastRenderedPageBreak/>
         <w:br/>
       </w:r>
-      <w:bookmarkStart w:id="13" w:name="_Toc496277498"/>
+      <w:bookmarkStart w:id="13" w:name="_Toc496278703"/>
       <w:r>
         <w:t>Network Protocol</w:t>
       </w:r>
@@ -4456,7 +4411,7 @@
       <w:pPr>
         <w:pStyle w:val="Heading2"/>
       </w:pPr>
-      <w:bookmarkStart w:id="14" w:name="_Toc496277499"/>
+      <w:bookmarkStart w:id="14" w:name="_Toc496278704"/>
       <w:r>
         <w:t>Global Control Flow</w:t>
       </w:r>
@@ -4466,7 +4421,7 @@
       <w:pPr>
         <w:pStyle w:val="Heading3"/>
       </w:pPr>
-      <w:bookmarkStart w:id="15" w:name="_Toc496277500"/>
+      <w:bookmarkStart w:id="15" w:name="_Toc496278705"/>
       <w:r>
         <w:t>Execution Order:</w:t>
       </w:r>
@@ -4502,7 +4457,7 @@
       <w:pPr>
         <w:pStyle w:val="Heading3"/>
       </w:pPr>
-      <w:bookmarkStart w:id="16" w:name="_Toc496277501"/>
+      <w:bookmarkStart w:id="16" w:name="_Toc496278706"/>
       <w:r>
         <w:t>Time Dependency:</w:t>
       </w:r>
@@ -4518,7 +4473,7 @@
       <w:pPr>
         <w:pStyle w:val="Heading2"/>
       </w:pPr>
-      <w:bookmarkStart w:id="17" w:name="_Toc496277502"/>
+      <w:bookmarkStart w:id="17" w:name="_Toc496278707"/>
       <w:r>
         <w:t>Hardware Requirements</w:t>
       </w:r>
@@ -4635,7 +4590,7 @@
       <w:pPr>
         <w:pStyle w:val="Heading1"/>
       </w:pPr>
-      <w:bookmarkStart w:id="18" w:name="_Toc496277503"/>
+      <w:bookmarkStart w:id="18" w:name="_Toc496278708"/>
       <w:r>
         <w:t>Data Structures</w:t>
       </w:r>
@@ -4680,7 +4635,7 @@
       <w:pPr>
         <w:pStyle w:val="Heading1"/>
       </w:pPr>
-      <w:bookmarkStart w:id="19" w:name="_Toc496277504"/>
+      <w:bookmarkStart w:id="19" w:name="_Toc496278709"/>
       <w:r>
         <w:t>Design of Tests</w:t>
       </w:r>
@@ -4691,7 +4646,7 @@
       <w:pPr>
         <w:pStyle w:val="Heading2"/>
       </w:pPr>
-      <w:bookmarkStart w:id="20" w:name="_Toc496277505"/>
+      <w:bookmarkStart w:id="20" w:name="_Toc496278710"/>
       <w:r>
         <w:t>Test Cases</w:t>
       </w:r>
@@ -5150,7 +5105,7 @@
       <w:pPr>
         <w:pStyle w:val="Heading2"/>
       </w:pPr>
-      <w:bookmarkStart w:id="21" w:name="_Toc496277506"/>
+      <w:bookmarkStart w:id="21" w:name="_Toc496278711"/>
       <w:r>
         <w:t>Test Coverage</w:t>
       </w:r>
@@ -5183,7 +5138,7 @@
       <w:pPr>
         <w:pStyle w:val="Heading2"/>
       </w:pPr>
-      <w:bookmarkStart w:id="22" w:name="_Toc496277507"/>
+      <w:bookmarkStart w:id="22" w:name="_Toc496278712"/>
       <w:r>
         <w:t>Integration Testing Strategy</w:t>
       </w:r>
@@ -5217,7 +5172,7 @@
       <w:pPr>
         <w:pStyle w:val="Heading1"/>
       </w:pPr>
-      <w:bookmarkStart w:id="23" w:name="_Toc496277508"/>
+      <w:bookmarkStart w:id="23" w:name="_Toc496278713"/>
       <w:r>
         <w:t>User Interface Design and Implementation</w:t>
       </w:r>
@@ -5247,7 +5202,7 @@
       </w:pPr>
       <w:bookmarkStart w:id="24" w:name="_Toc495510991"/>
       <w:bookmarkStart w:id="25" w:name="_Toc494097111"/>
-      <w:bookmarkStart w:id="26" w:name="_Toc496277509"/>
+      <w:bookmarkStart w:id="26" w:name="_Toc496278714"/>
       <w:r>
         <w:t>Progress Report</w:t>
       </w:r>
@@ -5639,7 +5594,7 @@
       <w:pPr>
         <w:pStyle w:val="Heading1"/>
       </w:pPr>
-      <w:bookmarkStart w:id="27" w:name="_Toc496277510"/>
+      <w:bookmarkStart w:id="27" w:name="_Toc496278715"/>
       <w:r>
         <w:t>Integration and Testing</w:t>
       </w:r>
@@ -5660,7 +5615,7 @@
       <w:pPr>
         <w:pStyle w:val="Heading1"/>
       </w:pPr>
-      <w:bookmarkStart w:id="28" w:name="_Toc496277511"/>
+      <w:bookmarkStart w:id="28" w:name="_Toc496278716"/>
       <w:r>
         <w:t>Merging Contributions</w:t>
       </w:r>
@@ -5684,7 +5639,7 @@
       <w:pPr>
         <w:pStyle w:val="Heading1"/>
       </w:pPr>
-      <w:bookmarkStart w:id="29" w:name="_Toc496277512"/>
+      <w:bookmarkStart w:id="29" w:name="_Toc496278717"/>
       <w:r>
         <w:t>Project Management</w:t>
       </w:r>
@@ -7360,7 +7315,7 @@
     </w:tbl>
     <w:p/>
     <w:p/>
-    <w:bookmarkStart w:id="30" w:name="_Toc496277513" w:displacedByCustomXml="next"/>
+    <w:bookmarkStart w:id="30" w:name="_Toc496278718" w:displacedByCustomXml="next"/>
     <w:sdt>
       <w:sdtPr>
         <w:rPr>
@@ -9490,7 +9445,7 @@
 </file>
 
 <file path=customXml/itemProps2.xml><?xml version="1.0" encoding="utf-8"?>
-<ds:datastoreItem xmlns:ds="http://schemas.openxmlformats.org/officeDocument/2006/customXml" ds:itemID="{E99DDD0C-4C2B-4028-8320-D35C038FB533}">
+<ds:datastoreItem xmlns:ds="http://schemas.openxmlformats.org/officeDocument/2006/customXml" ds:itemID="{C17D5779-C1FC-4326-B63C-82410455044B}">
   <ds:schemaRefs>
     <ds:schemaRef ds:uri="http://schemas.openxmlformats.org/officeDocument/2006/bibliography"/>
   </ds:schemaRefs>

</xml_diff>